<commit_message>
Añadida info a Biblia Linux
</commit_message>
<xml_diff>
--- a/Linux/La biblia de Linux.docx
+++ b/Linux/La biblia de Linux.docx
@@ -90,7 +90,7 @@
         </w:rPr>
         <w:t xml:space="preserve">Distribuciones cronológicas: </w:t>
       </w:r>
-      <w:hyperlink r:id="rId5" w:history="1">
+      <w:hyperlink r:id="rId6" w:history="1">
         <w:r>
           <w:rPr>
             <w:rStyle w:val="Hipervnculo"/>
@@ -699,7 +699,7 @@
                     <pic:cNvPicPr/>
                   </pic:nvPicPr>
                   <pic:blipFill>
-                    <a:blip r:embed="rId6"/>
+                    <a:blip r:embed="rId7"/>
                     <a:stretch>
                       <a:fillRect/>
                     </a:stretch>
@@ -1093,7 +1093,7 @@
                     <pic:cNvPicPr/>
                   </pic:nvPicPr>
                   <pic:blipFill>
-                    <a:blip r:embed="rId7"/>
+                    <a:blip r:embed="rId8"/>
                     <a:stretch>
                       <a:fillRect/>
                     </a:stretch>
@@ -1346,6 +1346,22 @@
     </w:p>
     <w:p>
       <w:pPr>
+        <w:rPr>
+          <w:sz w:val="28"/>
+          <w:szCs w:val="28"/>
+        </w:rPr>
+      </w:pPr>
+    </w:p>
+    <w:p>
+      <w:pPr>
+        <w:rPr>
+          <w:sz w:val="28"/>
+          <w:szCs w:val="28"/>
+        </w:rPr>
+      </w:pPr>
+    </w:p>
+    <w:p>
+      <w:pPr>
         <w:jc w:val="center"/>
         <w:rPr>
           <w:i/>
@@ -1363,6 +1379,7 @@
           <w:szCs w:val="28"/>
           <w:u w:val="single"/>
         </w:rPr>
+        <w:lastRenderedPageBreak/>
         <w:t>ENLACES DUROS Y BLANDOS</w:t>
       </w:r>
     </w:p>
@@ -1397,7 +1414,6 @@
           <w:sz w:val="28"/>
           <w:szCs w:val="28"/>
         </w:rPr>
-        <w:lastRenderedPageBreak/>
         <w:t xml:space="preserve">Enlace duro: </w:t>
       </w:r>
       <w:r>
@@ -1798,7 +1814,3948 @@
     </w:p>
     <w:p>
       <w:pPr>
-        <w:rPr>
+        <w:jc w:val="center"/>
+        <w:rPr>
+          <w:i/>
+          <w:iCs/>
+          <w:sz w:val="28"/>
+          <w:szCs w:val="28"/>
+          <w:u w:val="single"/>
+        </w:rPr>
+      </w:pPr>
+      <w:r>
+        <w:rPr>
+          <w:i/>
+          <w:iCs/>
+          <w:sz w:val="28"/>
+          <w:szCs w:val="28"/>
+          <w:u w:val="single"/>
+        </w:rPr>
+        <w:lastRenderedPageBreak/>
+        <w:t>VARIABLES DEL ENTORNO</w:t>
+      </w:r>
+    </w:p>
+    <w:p>
+      <w:pPr>
+        <w:jc w:val="center"/>
+        <w:rPr>
+          <w:i/>
+          <w:iCs/>
+          <w:sz w:val="28"/>
+          <w:szCs w:val="28"/>
+          <w:u w:val="single"/>
+        </w:rPr>
+      </w:pPr>
+    </w:p>
+    <w:p>
+      <w:pPr>
+        <w:rPr>
+          <w:sz w:val="28"/>
+          <w:szCs w:val="28"/>
+        </w:rPr>
+      </w:pPr>
+      <w:r>
+        <w:rPr>
+          <w:sz w:val="28"/>
+          <w:szCs w:val="28"/>
+        </w:rPr>
+        <w:t>Lo primero, para saber que variables de entorno tenemos en este momento utilizamos el comando</w:t>
+      </w:r>
+      <w:r>
+        <w:rPr>
+          <w:sz w:val="28"/>
+          <w:szCs w:val="28"/>
+        </w:rPr>
+        <w:t>:</w:t>
+      </w:r>
+    </w:p>
+    <w:p>
+      <w:pPr>
+        <w:rPr>
+          <w:rFonts w:eastAsiaTheme="minorEastAsia"/>
+          <w:sz w:val="28"/>
+          <w:szCs w:val="28"/>
+        </w:rPr>
+      </w:pPr>
+      <m:oMathPara>
+        <m:oMath>
+          <m:r>
+            <w:rPr>
+              <w:rFonts w:ascii="Cambria Math" w:hAnsi="Cambria Math"/>
+              <w:sz w:val="28"/>
+              <w:szCs w:val="28"/>
+            </w:rPr>
+            <m:t>env</m:t>
+          </m:r>
+        </m:oMath>
+      </m:oMathPara>
+    </w:p>
+    <w:p>
+      <w:pPr>
+        <w:rPr>
+          <w:sz w:val="28"/>
+          <w:szCs w:val="28"/>
+        </w:rPr>
+      </w:pPr>
+    </w:p>
+    <w:p>
+      <w:pPr>
+        <w:rPr>
+          <w:sz w:val="28"/>
+          <w:szCs w:val="28"/>
+        </w:rPr>
+      </w:pPr>
+      <w:r>
+        <w:rPr>
+          <w:sz w:val="28"/>
+          <w:szCs w:val="28"/>
+        </w:rPr>
+        <w:t xml:space="preserve">Si queremos ver el valor que tiene una variable, por </w:t>
+      </w:r>
+      <w:r>
+        <w:rPr>
+          <w:sz w:val="28"/>
+          <w:szCs w:val="28"/>
+        </w:rPr>
+        <w:t>ejemplo,</w:t>
+      </w:r>
+      <w:r>
+        <w:rPr>
+          <w:sz w:val="28"/>
+          <w:szCs w:val="28"/>
+        </w:rPr>
+        <w:t xml:space="preserve"> si tenemos una variable llamada HOME y queremos saber su valor, utilizaríamos el comando:</w:t>
+      </w:r>
+    </w:p>
+    <w:p>
+      <w:pPr>
+        <w:rPr>
+          <w:rFonts w:eastAsiaTheme="minorEastAsia"/>
+          <w:sz w:val="28"/>
+          <w:szCs w:val="28"/>
+        </w:rPr>
+      </w:pPr>
+      <m:oMathPara>
+        <m:oMath>
+          <m:r>
+            <w:rPr>
+              <w:rFonts w:ascii="Cambria Math" w:hAnsi="Cambria Math"/>
+              <w:sz w:val="28"/>
+              <w:szCs w:val="28"/>
+            </w:rPr>
+            <m:t>echo $HOME</m:t>
+          </m:r>
+        </m:oMath>
+      </m:oMathPara>
+    </w:p>
+    <w:p>
+      <w:pPr>
+        <w:rPr>
+          <w:sz w:val="28"/>
+          <w:szCs w:val="28"/>
+        </w:rPr>
+      </w:pPr>
+    </w:p>
+    <w:p>
+      <w:pPr>
+        <w:rPr>
+          <w:sz w:val="28"/>
+          <w:szCs w:val="28"/>
+        </w:rPr>
+      </w:pPr>
+      <w:r>
+        <w:rPr>
+          <w:sz w:val="28"/>
+          <w:szCs w:val="28"/>
+        </w:rPr>
+        <w:t xml:space="preserve">Si queremos definir una variable, por ejemplo, queremos crear una variable llamada </w:t>
+      </w:r>
+      <w:r>
+        <w:rPr>
+          <w:sz w:val="28"/>
+          <w:szCs w:val="28"/>
+        </w:rPr>
+        <w:t>pentágono con un valor de 5:</w:t>
+      </w:r>
+    </w:p>
+    <w:p>
+      <w:pPr>
+        <w:rPr>
+          <w:rFonts w:eastAsiaTheme="minorEastAsia"/>
+          <w:sz w:val="28"/>
+          <w:szCs w:val="28"/>
+        </w:rPr>
+      </w:pPr>
+      <m:oMathPara>
+        <m:oMath>
+          <m:r>
+            <w:rPr>
+              <w:rFonts w:ascii="Cambria Math" w:hAnsi="Cambria Math"/>
+              <w:sz w:val="28"/>
+              <w:szCs w:val="28"/>
+            </w:rPr>
+            <m:t>export pentagono=5</m:t>
+          </m:r>
+        </m:oMath>
+      </m:oMathPara>
+    </w:p>
+    <w:p>
+      <w:pPr>
+        <w:rPr>
+          <w:sz w:val="28"/>
+          <w:szCs w:val="28"/>
+        </w:rPr>
+      </w:pPr>
+      <w:r>
+        <w:rPr>
+          <w:sz w:val="28"/>
+          <w:szCs w:val="28"/>
+        </w:rPr>
+        <w:t>De la misma manera nos sirve para modificar el valor de una variable ya existente.</w:t>
+      </w:r>
+    </w:p>
+    <w:p>
+      <w:pPr>
+        <w:rPr>
+          <w:sz w:val="28"/>
+          <w:szCs w:val="28"/>
+        </w:rPr>
+      </w:pPr>
+      <w:r>
+        <w:rPr>
+          <w:sz w:val="28"/>
+          <w:szCs w:val="28"/>
+        </w:rPr>
+        <w:t>Nota: Estas variables son temporales, se borran al apagar el equipo.</w:t>
+      </w:r>
+    </w:p>
+    <w:p>
+      <w:pPr>
+        <w:rPr>
+          <w:sz w:val="28"/>
+          <w:szCs w:val="28"/>
+        </w:rPr>
+      </w:pPr>
+    </w:p>
+    <w:p>
+      <w:pPr>
+        <w:rPr>
+          <w:sz w:val="28"/>
+          <w:szCs w:val="28"/>
+        </w:rPr>
+      </w:pPr>
+      <w:r>
+        <w:rPr>
+          <w:sz w:val="28"/>
+          <w:szCs w:val="28"/>
+        </w:rPr>
+        <w:t>Si queremos mantener el valor de la variable, pero añadiendo algo adicional:</w:t>
+      </w:r>
+    </w:p>
+    <w:p>
+      <w:pPr>
+        <w:rPr>
+          <w:rFonts w:eastAsiaTheme="minorEastAsia"/>
+          <w:sz w:val="28"/>
+          <w:szCs w:val="28"/>
+        </w:rPr>
+      </w:pPr>
+      <m:oMathPara>
+        <m:oMath>
+          <m:r>
+            <w:rPr>
+              <w:rFonts w:ascii="Cambria Math" w:hAnsi="Cambria Math"/>
+              <w:sz w:val="28"/>
+              <w:szCs w:val="28"/>
+            </w:rPr>
+            <m:t>export pentagono=$pentagono: lados</m:t>
+          </m:r>
+        </m:oMath>
+      </m:oMathPara>
+    </w:p>
+    <w:p>
+      <w:pPr>
+        <w:rPr>
+          <w:rFonts w:eastAsiaTheme="minorEastAsia"/>
+          <w:sz w:val="28"/>
+          <w:szCs w:val="28"/>
+        </w:rPr>
+      </w:pPr>
+    </w:p>
+    <w:p>
+      <w:pPr>
+        <w:rPr>
+          <w:rFonts w:eastAsiaTheme="minorEastAsia"/>
+          <w:sz w:val="28"/>
+          <w:szCs w:val="28"/>
+        </w:rPr>
+      </w:pPr>
+      <w:r>
+        <w:rPr>
+          <w:rFonts w:eastAsiaTheme="minorEastAsia"/>
+          <w:sz w:val="28"/>
+          <w:szCs w:val="28"/>
+        </w:rPr>
+        <w:t>Para eliminar una variable utilizamos:</w:t>
+      </w:r>
+    </w:p>
+    <w:p>
+      <w:pPr>
+        <w:rPr>
+          <w:rFonts w:eastAsiaTheme="minorEastAsia"/>
+          <w:sz w:val="28"/>
+          <w:szCs w:val="28"/>
+        </w:rPr>
+      </w:pPr>
+      <m:oMathPara>
+        <m:oMath>
+          <m:r>
+            <w:rPr>
+              <w:rFonts w:ascii="Cambria Math" w:eastAsiaTheme="minorEastAsia" w:hAnsi="Cambria Math"/>
+              <w:sz w:val="28"/>
+              <w:szCs w:val="28"/>
+            </w:rPr>
+            <m:t>unset=pentagono</m:t>
+          </m:r>
+        </m:oMath>
+      </m:oMathPara>
+    </w:p>
+    <w:p>
+      <w:pPr>
+        <w:rPr>
+          <w:rFonts w:eastAsiaTheme="minorEastAsia"/>
+          <w:sz w:val="28"/>
+          <w:szCs w:val="28"/>
+        </w:rPr>
+      </w:pPr>
+    </w:p>
+    <w:p>
+      <w:pPr>
+        <w:rPr>
+          <w:rFonts w:eastAsiaTheme="minorEastAsia"/>
+          <w:sz w:val="28"/>
+          <w:szCs w:val="28"/>
+        </w:rPr>
+      </w:pPr>
+      <w:r>
+        <w:rPr>
+          <w:rFonts w:eastAsiaTheme="minorEastAsia"/>
+          <w:b/>
+          <w:bCs/>
+          <w:sz w:val="28"/>
+          <w:szCs w:val="28"/>
+        </w:rPr>
+        <w:t xml:space="preserve">¿QUE VARIABLES DE ENTORNO VIENEN POR DEFECTO EN EL SISTEMA? </w:t>
+      </w:r>
+      <w:r>
+        <w:rPr>
+          <w:rFonts w:eastAsiaTheme="minorEastAsia"/>
+          <w:sz w:val="28"/>
+          <w:szCs w:val="28"/>
+        </w:rPr>
+        <w:t>Vamos a repasar algunas de las más importantes:</w:t>
+      </w:r>
+    </w:p>
+    <w:p>
+      <w:pPr>
+        <w:pStyle w:val="Prrafodelista"/>
+        <w:numPr>
+          <w:ilvl w:val="0"/>
+          <w:numId w:val="1"/>
+        </w:numPr>
+        <w:rPr>
+          <w:rFonts w:eastAsiaTheme="minorEastAsia"/>
+          <w:sz w:val="28"/>
+          <w:szCs w:val="28"/>
+        </w:rPr>
+      </w:pPr>
+      <w:r>
+        <w:rPr>
+          <w:rFonts w:eastAsiaTheme="minorEastAsia"/>
+          <w:sz w:val="28"/>
+          <w:szCs w:val="28"/>
+        </w:rPr>
+        <w:t>PATH: especifica las rutas en las que el sistema busca los ejecutables.</w:t>
+      </w:r>
+    </w:p>
+    <w:p>
+      <w:pPr>
+        <w:pStyle w:val="Prrafodelista"/>
+        <w:numPr>
+          <w:ilvl w:val="0"/>
+          <w:numId w:val="1"/>
+        </w:numPr>
+        <w:rPr>
+          <w:rFonts w:eastAsiaTheme="minorEastAsia"/>
+          <w:sz w:val="28"/>
+          <w:szCs w:val="28"/>
+        </w:rPr>
+      </w:pPr>
+      <w:r>
+        <w:rPr>
+          <w:rFonts w:eastAsiaTheme="minorEastAsia"/>
+          <w:sz w:val="28"/>
+          <w:szCs w:val="28"/>
+        </w:rPr>
+        <w:lastRenderedPageBreak/>
+        <w:t>HOME: Especifica la ruta home del usuario</w:t>
+      </w:r>
+      <w:r>
+        <w:rPr>
+          <w:rFonts w:eastAsiaTheme="minorEastAsia"/>
+          <w:sz w:val="28"/>
+          <w:szCs w:val="28"/>
+        </w:rPr>
+        <w:t xml:space="preserve"> que la solicite.</w:t>
+      </w:r>
+    </w:p>
+    <w:p>
+      <w:pPr>
+        <w:pStyle w:val="Prrafodelista"/>
+        <w:numPr>
+          <w:ilvl w:val="0"/>
+          <w:numId w:val="1"/>
+        </w:numPr>
+        <w:rPr>
+          <w:rFonts w:eastAsiaTheme="minorEastAsia"/>
+          <w:sz w:val="28"/>
+          <w:szCs w:val="28"/>
+        </w:rPr>
+      </w:pPr>
+      <w:r>
+        <w:rPr>
+          <w:rFonts w:eastAsiaTheme="minorEastAsia"/>
+          <w:sz w:val="28"/>
+          <w:szCs w:val="28"/>
+        </w:rPr>
+        <w:t>USER: Especifica el nombre del usuario actual.</w:t>
+      </w:r>
+    </w:p>
+    <w:p>
+      <w:pPr>
+        <w:pStyle w:val="Prrafodelista"/>
+        <w:numPr>
+          <w:ilvl w:val="0"/>
+          <w:numId w:val="1"/>
+        </w:numPr>
+        <w:rPr>
+          <w:rFonts w:eastAsiaTheme="minorEastAsia"/>
+          <w:sz w:val="28"/>
+          <w:szCs w:val="28"/>
+        </w:rPr>
+      </w:pPr>
+      <w:r>
+        <w:rPr>
+          <w:rFonts w:eastAsiaTheme="minorEastAsia"/>
+          <w:sz w:val="28"/>
+          <w:szCs w:val="28"/>
+        </w:rPr>
+        <w:t>SHELL: Especifica la Shell que estamos usando.</w:t>
+      </w:r>
+    </w:p>
+    <w:p>
+      <w:pPr>
+        <w:pStyle w:val="Prrafodelista"/>
+        <w:numPr>
+          <w:ilvl w:val="0"/>
+          <w:numId w:val="1"/>
+        </w:numPr>
+        <w:rPr>
+          <w:rFonts w:eastAsiaTheme="minorEastAsia"/>
+          <w:sz w:val="28"/>
+          <w:szCs w:val="28"/>
+        </w:rPr>
+      </w:pPr>
+      <w:r>
+        <w:rPr>
+          <w:rFonts w:eastAsiaTheme="minorEastAsia"/>
+          <w:sz w:val="28"/>
+          <w:szCs w:val="28"/>
+        </w:rPr>
+        <w:t>TERM: Especifica el terminal que estamos usando.</w:t>
+      </w:r>
+    </w:p>
+    <w:p>
+      <w:pPr>
+        <w:pStyle w:val="Prrafodelista"/>
+        <w:numPr>
+          <w:ilvl w:val="0"/>
+          <w:numId w:val="1"/>
+        </w:numPr>
+        <w:rPr>
+          <w:rFonts w:eastAsiaTheme="minorEastAsia"/>
+          <w:sz w:val="28"/>
+          <w:szCs w:val="28"/>
+        </w:rPr>
+      </w:pPr>
+      <w:r>
+        <w:rPr>
+          <w:rFonts w:eastAsiaTheme="minorEastAsia"/>
+          <w:sz w:val="28"/>
+          <w:szCs w:val="28"/>
+        </w:rPr>
+        <w:t>EDITOR: Especifica el editor de texto predeterminado.</w:t>
+      </w:r>
+    </w:p>
+    <w:p>
+      <w:pPr>
+        <w:pStyle w:val="Prrafodelista"/>
+        <w:numPr>
+          <w:ilvl w:val="0"/>
+          <w:numId w:val="1"/>
+        </w:numPr>
+        <w:rPr>
+          <w:rFonts w:eastAsiaTheme="minorEastAsia"/>
+          <w:sz w:val="28"/>
+          <w:szCs w:val="28"/>
+        </w:rPr>
+      </w:pPr>
+      <w:r>
+        <w:rPr>
+          <w:rFonts w:eastAsiaTheme="minorEastAsia"/>
+          <w:sz w:val="28"/>
+          <w:szCs w:val="28"/>
+        </w:rPr>
+        <w:t>LANG: Especifica el idioma y localización.</w:t>
+      </w:r>
+    </w:p>
+    <w:p>
+      <w:pPr>
+        <w:ind w:left="360"/>
+        <w:rPr>
+          <w:rFonts w:eastAsiaTheme="minorEastAsia"/>
+          <w:sz w:val="28"/>
+          <w:szCs w:val="28"/>
+        </w:rPr>
+      </w:pPr>
+    </w:p>
+    <w:p>
+      <w:pPr>
+        <w:rPr>
+          <w:rFonts w:eastAsiaTheme="minorEastAsia"/>
+          <w:b/>
+          <w:bCs/>
+          <w:sz w:val="28"/>
+          <w:szCs w:val="28"/>
+        </w:rPr>
+      </w:pPr>
+      <w:r>
+        <w:rPr>
+          <w:rFonts w:eastAsiaTheme="minorEastAsia"/>
+          <w:b/>
+          <w:bCs/>
+          <w:sz w:val="28"/>
+          <w:szCs w:val="28"/>
+        </w:rPr>
+        <w:t>Crear una variable persistente</w:t>
+      </w:r>
+    </w:p>
+    <w:p>
+      <w:pPr>
+        <w:rPr>
+          <w:rFonts w:eastAsiaTheme="minorEastAsia"/>
+          <w:sz w:val="28"/>
+          <w:szCs w:val="28"/>
+        </w:rPr>
+      </w:pPr>
+      <w:r>
+        <w:rPr>
+          <w:rFonts w:eastAsiaTheme="minorEastAsia"/>
+          <w:sz w:val="28"/>
+          <w:szCs w:val="28"/>
+        </w:rPr>
+        <w:t>Para hacerlo debemos añadirla de forma manual en el fichero de la Shell que utilicemos.</w:t>
+      </w:r>
+    </w:p>
+    <w:p>
+      <w:pPr>
+        <w:pStyle w:val="Prrafodelista"/>
+        <w:numPr>
+          <w:ilvl w:val="0"/>
+          <w:numId w:val="1"/>
+        </w:numPr>
+        <w:rPr>
+          <w:rFonts w:eastAsiaTheme="minorEastAsia"/>
+          <w:sz w:val="28"/>
+          <w:szCs w:val="28"/>
+        </w:rPr>
+      </w:pPr>
+      <w:r>
+        <w:rPr>
+          <w:rFonts w:eastAsiaTheme="minorEastAsia"/>
+          <w:sz w:val="28"/>
+          <w:szCs w:val="28"/>
+        </w:rPr>
+        <w:t>.bashrc: Si estamos usando el bash.</w:t>
+      </w:r>
+    </w:p>
+    <w:p>
+      <w:pPr>
+        <w:pStyle w:val="Prrafodelista"/>
+        <w:numPr>
+          <w:ilvl w:val="0"/>
+          <w:numId w:val="1"/>
+        </w:numPr>
+        <w:rPr>
+          <w:rFonts w:eastAsiaTheme="minorEastAsia"/>
+          <w:sz w:val="28"/>
+          <w:szCs w:val="28"/>
+        </w:rPr>
+      </w:pPr>
+      <w:r>
+        <w:rPr>
+          <w:rFonts w:eastAsiaTheme="minorEastAsia"/>
+          <w:sz w:val="28"/>
+          <w:szCs w:val="28"/>
+        </w:rPr>
+        <w:t>.zshrc: Si estamos usando la Shell zsh.</w:t>
+      </w:r>
+    </w:p>
+    <w:p>
+      <w:pPr>
+        <w:rPr>
+          <w:rFonts w:eastAsiaTheme="minorEastAsia"/>
+          <w:sz w:val="28"/>
+          <w:szCs w:val="28"/>
+        </w:rPr>
+      </w:pPr>
+      <w:r>
+        <w:rPr>
+          <w:rFonts w:eastAsiaTheme="minorEastAsia"/>
+          <w:sz w:val="28"/>
+          <w:szCs w:val="28"/>
+        </w:rPr>
+        <w:t>Dentro del documento creamos la variable de la forma en que creamos una variable temporal.</w:t>
+      </w:r>
+    </w:p>
+    <w:p>
+      <w:pPr>
+        <w:rPr>
+          <w:rFonts w:eastAsiaTheme="minorEastAsia"/>
+          <w:sz w:val="28"/>
+          <w:szCs w:val="28"/>
+        </w:rPr>
+      </w:pPr>
+    </w:p>
+    <w:p>
+      <w:pPr>
+        <w:jc w:val="center"/>
+        <w:rPr>
+          <w:rFonts w:eastAsiaTheme="minorEastAsia"/>
+          <w:i/>
+          <w:iCs/>
+          <w:sz w:val="28"/>
+          <w:szCs w:val="28"/>
+          <w:u w:val="single"/>
+        </w:rPr>
+      </w:pPr>
+      <w:r>
+        <w:rPr>
+          <w:rFonts w:eastAsiaTheme="minorEastAsia"/>
+          <w:i/>
+          <w:iCs/>
+          <w:sz w:val="28"/>
+          <w:szCs w:val="28"/>
+          <w:u w:val="single"/>
+        </w:rPr>
+        <w:t>RUTAS</w:t>
+      </w:r>
+    </w:p>
+    <w:p>
+      <w:pPr>
+        <w:pStyle w:val="Prrafodelista"/>
+        <w:numPr>
+          <w:ilvl w:val="0"/>
+          <w:numId w:val="1"/>
+        </w:numPr>
+        <w:rPr>
+          <w:rFonts w:eastAsiaTheme="minorEastAsia"/>
+          <w:sz w:val="28"/>
+          <w:szCs w:val="28"/>
+        </w:rPr>
+      </w:pPr>
+      <w:r>
+        <w:rPr>
+          <w:rFonts w:eastAsiaTheme="minorEastAsia"/>
+          <w:sz w:val="28"/>
+          <w:szCs w:val="28"/>
+        </w:rPr>
+        <w:t>Rutas absolutas: Las que ponemos desde la raíz, la ruta completa.</w:t>
+      </w:r>
+    </w:p>
+    <w:p>
+      <w:pPr>
+        <w:pStyle w:val="Prrafodelista"/>
+        <w:numPr>
+          <w:ilvl w:val="0"/>
+          <w:numId w:val="1"/>
+        </w:numPr>
+        <w:rPr>
+          <w:rFonts w:eastAsiaTheme="minorEastAsia"/>
+          <w:sz w:val="28"/>
+          <w:szCs w:val="28"/>
+        </w:rPr>
+      </w:pPr>
+      <w:r>
+        <w:rPr>
+          <w:rFonts w:eastAsiaTheme="minorEastAsia"/>
+          <w:sz w:val="28"/>
+          <w:szCs w:val="28"/>
+        </w:rPr>
+        <w:t>Rutas relativas: Las que utilizamos desde una ubicación en la que ya estamos, omitiendo los directorios que hay hasta llegar a nuestra ubicación.</w:t>
+      </w:r>
+    </w:p>
+    <w:p>
+      <w:pPr>
+        <w:pStyle w:val="Prrafodelista"/>
+        <w:numPr>
+          <w:ilvl w:val="0"/>
+          <w:numId w:val="1"/>
+        </w:numPr>
+        <w:rPr>
+          <w:rFonts w:eastAsiaTheme="minorEastAsia"/>
+          <w:sz w:val="28"/>
+          <w:szCs w:val="28"/>
+        </w:rPr>
+      </w:pPr>
+      <w:r>
+        <w:rPr>
+          <w:rFonts w:eastAsiaTheme="minorEastAsia"/>
+          <w:sz w:val="28"/>
+          <w:szCs w:val="28"/>
+        </w:rPr>
+        <w:t>.. : Si utilizamos .. en la Shell, significa que nos dirigimos al directorio padre de donde nos encontramos.</w:t>
+      </w:r>
+    </w:p>
+    <w:p>
+      <w:pPr>
+        <w:rPr>
+          <w:rFonts w:eastAsiaTheme="minorEastAsia"/>
+          <w:sz w:val="28"/>
+          <w:szCs w:val="28"/>
+        </w:rPr>
+      </w:pPr>
+    </w:p>
+    <w:p>
+      <w:pPr>
+        <w:pStyle w:val="Ttulo2"/>
+        <w:jc w:val="center"/>
+        <w:rPr>
+          <w:rFonts w:eastAsiaTheme="minorEastAsia"/>
+          <w:b/>
+          <w:bCs/>
+        </w:rPr>
+      </w:pPr>
+      <w:r>
+        <w:rPr>
+          <w:rFonts w:eastAsiaTheme="minorEastAsia"/>
+          <w:b/>
+          <w:bCs/>
+        </w:rPr>
+        <w:t>COMANDOS</w:t>
+      </w:r>
+    </w:p>
+    <w:p>
+      <w:pPr>
+        <w:jc w:val="center"/>
+        <w:rPr>
+          <w:rFonts w:eastAsiaTheme="minorEastAsia"/>
+          <w:i/>
+          <w:iCs/>
+          <w:sz w:val="28"/>
+          <w:szCs w:val="28"/>
+          <w:u w:val="single"/>
+        </w:rPr>
+      </w:pPr>
+    </w:p>
+    <w:p>
+      <w:pPr>
+        <w:rPr>
+          <w:rFonts w:eastAsiaTheme="minorEastAsia"/>
+          <w:sz w:val="28"/>
+          <w:szCs w:val="28"/>
+        </w:rPr>
+      </w:pPr>
+      <w:r>
+        <w:rPr>
+          <w:rFonts w:eastAsiaTheme="minorEastAsia"/>
+          <w:sz w:val="28"/>
+          <w:szCs w:val="28"/>
+        </w:rPr>
+        <w:t>Dentro de los comandos hay que diferenciar entre parámetros y argumentos. Los parámetros son aquellas instrucciones que modifican un comando, por lo general vienen con un guion delante. Por ejemplo -l</w:t>
+      </w:r>
+      <w:r>
+        <w:rPr>
+          <w:rFonts w:eastAsiaTheme="minorEastAsia"/>
+          <w:sz w:val="28"/>
+          <w:szCs w:val="28"/>
+        </w:rPr>
+        <w:t xml:space="preserve"> delante de un comando.</w:t>
+      </w:r>
+    </w:p>
+    <w:p>
+      <w:pPr>
+        <w:jc w:val="center"/>
+        <w:rPr>
+          <w:rFonts w:eastAsiaTheme="minorEastAsia"/>
+          <w:sz w:val="28"/>
+          <w:szCs w:val="28"/>
+        </w:rPr>
+      </w:pPr>
+      <m:oMathPara>
+        <m:oMath>
+          <m:r>
+            <w:rPr>
+              <w:rFonts w:ascii="Cambria Math" w:eastAsiaTheme="minorEastAsia" w:hAnsi="Cambria Math"/>
+              <w:sz w:val="28"/>
+              <w:szCs w:val="28"/>
+            </w:rPr>
+            <m:t>ls -l</m:t>
+          </m:r>
+        </m:oMath>
+      </m:oMathPara>
+    </w:p>
+    <w:p>
+      <w:pPr>
+        <w:rPr>
+          <w:rFonts w:eastAsiaTheme="minorEastAsia"/>
+          <w:sz w:val="28"/>
+          <w:szCs w:val="28"/>
+        </w:rPr>
+      </w:pPr>
+      <w:r>
+        <w:rPr>
+          <w:rFonts w:eastAsiaTheme="minorEastAsia"/>
+          <w:sz w:val="28"/>
+          <w:szCs w:val="28"/>
+        </w:rPr>
+        <w:t xml:space="preserve">Por otro lado, los argumentos son datos necesarios para que un comando pueda funcionar, pueden ser obligatorios u opcionales. Por ejemplo un </w:t>
+      </w:r>
+      <w:r>
+        <w:rPr>
+          <w:rFonts w:eastAsiaTheme="minorEastAsia"/>
+          <w:sz w:val="28"/>
+          <w:szCs w:val="28"/>
+        </w:rPr>
+        <w:lastRenderedPageBreak/>
+        <w:t xml:space="preserve">/home con el comando ls, </w:t>
+      </w:r>
+      <w:r>
+        <w:rPr>
+          <w:rFonts w:eastAsiaTheme="minorEastAsia"/>
+          <w:sz w:val="28"/>
+          <w:szCs w:val="28"/>
+        </w:rPr>
+        <w:t>es opcional y nos listaría lo que hay en ese directorio.</w:t>
+      </w:r>
+    </w:p>
+    <w:p>
+      <w:pPr>
+        <w:jc w:val="center"/>
+        <w:rPr>
+          <w:rFonts w:eastAsiaTheme="minorEastAsia"/>
+          <w:sz w:val="28"/>
+          <w:szCs w:val="28"/>
+        </w:rPr>
+      </w:pPr>
+      <m:oMathPara>
+        <m:oMath>
+          <m:r>
+            <w:rPr>
+              <w:rFonts w:ascii="Cambria Math" w:eastAsiaTheme="minorEastAsia" w:hAnsi="Cambria Math"/>
+              <w:sz w:val="28"/>
+              <w:szCs w:val="28"/>
+            </w:rPr>
+            <m:t>ls /home</m:t>
+          </m:r>
+        </m:oMath>
+      </m:oMathPara>
+    </w:p>
+    <w:p>
+      <w:pPr>
+        <w:rPr>
+          <w:rFonts w:eastAsiaTheme="minorEastAsia"/>
+          <w:sz w:val="28"/>
+          <w:szCs w:val="28"/>
+        </w:rPr>
+      </w:pPr>
+      <w:r>
+        <w:rPr>
+          <w:rFonts w:eastAsiaTheme="minorEastAsia"/>
+          <w:sz w:val="28"/>
+          <w:szCs w:val="28"/>
+        </w:rPr>
+        <w:t>Que utilicemos uno no significa que no podamos utilizar el otro, por ejemplo.</w:t>
+      </w:r>
+    </w:p>
+    <w:p>
+      <w:pPr>
+        <w:jc w:val="center"/>
+        <w:rPr>
+          <w:rFonts w:eastAsiaTheme="minorEastAsia"/>
+          <w:sz w:val="28"/>
+          <w:szCs w:val="28"/>
+        </w:rPr>
+      </w:pPr>
+      <m:oMathPara>
+        <m:oMath>
+          <m:r>
+            <w:rPr>
+              <w:rFonts w:ascii="Cambria Math" w:eastAsiaTheme="minorEastAsia" w:hAnsi="Cambria Math"/>
+              <w:sz w:val="28"/>
+              <w:szCs w:val="28"/>
+            </w:rPr>
+            <m:t>ls-l  /home</m:t>
+          </m:r>
+        </m:oMath>
+      </m:oMathPara>
+    </w:p>
+    <w:p>
+      <w:pPr>
+        <w:jc w:val="center"/>
+        <w:rPr>
+          <w:rFonts w:eastAsiaTheme="minorEastAsia"/>
+          <w:sz w:val="28"/>
+          <w:szCs w:val="28"/>
+        </w:rPr>
+      </w:pPr>
+    </w:p>
+    <w:p>
+      <w:pPr>
+        <w:jc w:val="center"/>
+        <w:rPr>
+          <w:rFonts w:eastAsiaTheme="minorEastAsia"/>
+          <w:i/>
+          <w:iCs/>
+          <w:sz w:val="28"/>
+          <w:szCs w:val="28"/>
+          <w:u w:val="single"/>
+        </w:rPr>
+      </w:pPr>
+      <w:r>
+        <w:rPr>
+          <w:rFonts w:eastAsiaTheme="minorEastAsia"/>
+          <w:i/>
+          <w:iCs/>
+          <w:sz w:val="28"/>
+          <w:szCs w:val="28"/>
+          <w:u w:val="single"/>
+        </w:rPr>
+        <w:t>COMANDOS DE AYUDA</w:t>
+      </w:r>
+    </w:p>
+    <w:p>
+      <w:pPr>
+        <w:jc w:val="center"/>
+        <w:rPr>
+          <w:rFonts w:eastAsiaTheme="minorEastAsia"/>
+          <w:i/>
+          <w:iCs/>
+          <w:sz w:val="28"/>
+          <w:szCs w:val="28"/>
+          <w:u w:val="single"/>
+        </w:rPr>
+      </w:pPr>
+    </w:p>
+    <w:p>
+      <w:pPr>
+        <w:pStyle w:val="Prrafodelista"/>
+        <w:numPr>
+          <w:ilvl w:val="0"/>
+          <w:numId w:val="1"/>
+        </w:numPr>
+        <w:rPr>
+          <w:rFonts w:eastAsiaTheme="minorEastAsia"/>
+          <w:sz w:val="28"/>
+          <w:szCs w:val="28"/>
+        </w:rPr>
+      </w:pPr>
+      <w:r>
+        <w:rPr>
+          <w:rFonts w:eastAsiaTheme="minorEastAsia"/>
+          <w:sz w:val="28"/>
+          <w:szCs w:val="28"/>
+        </w:rPr>
+        <w:t>MAN: Viene de manual y te dice que hace un determinado comando. Por ejemplo, si pongo man ls, nos indica que hace el comando ls.</w:t>
+      </w:r>
+    </w:p>
+    <w:p>
+      <w:pPr>
+        <w:pStyle w:val="Prrafodelista"/>
+        <w:numPr>
+          <w:ilvl w:val="0"/>
+          <w:numId w:val="1"/>
+        </w:numPr>
+        <w:rPr>
+          <w:rFonts w:eastAsiaTheme="minorEastAsia"/>
+          <w:sz w:val="28"/>
+          <w:szCs w:val="28"/>
+        </w:rPr>
+      </w:pPr>
+      <w:r>
+        <w:rPr>
+          <w:rFonts w:eastAsiaTheme="minorEastAsia"/>
+          <w:sz w:val="28"/>
+          <w:szCs w:val="28"/>
+        </w:rPr>
+        <w:t>INFO: Similar a man, pero algunas veces puede dar más información.</w:t>
+      </w:r>
+    </w:p>
+    <w:p>
+      <w:pPr>
+        <w:pStyle w:val="Prrafodelista"/>
+        <w:numPr>
+          <w:ilvl w:val="0"/>
+          <w:numId w:val="1"/>
+        </w:numPr>
+        <w:rPr>
+          <w:rFonts w:eastAsiaTheme="minorEastAsia"/>
+          <w:sz w:val="28"/>
+          <w:szCs w:val="28"/>
+        </w:rPr>
+      </w:pPr>
+      <w:r>
+        <w:rPr>
+          <w:rFonts w:eastAsiaTheme="minorEastAsia"/>
+          <w:sz w:val="28"/>
+          <w:szCs w:val="28"/>
+        </w:rPr>
+        <w:t>WHATIS: Nos provee una descripción breve del comando que consultemos.</w:t>
+      </w:r>
+      <w:r>
+        <w:rPr>
+          <w:rFonts w:eastAsiaTheme="minorEastAsia"/>
+          <w:sz w:val="28"/>
+          <w:szCs w:val="28"/>
+        </w:rPr>
+        <w:t xml:space="preserve"> Por ejemplo, </w:t>
+      </w:r>
+    </w:p>
+    <w:p>
+      <w:pPr>
+        <w:pStyle w:val="Prrafodelista"/>
+        <w:jc w:val="center"/>
+        <w:rPr>
+          <w:rFonts w:eastAsiaTheme="minorEastAsia"/>
+          <w:sz w:val="28"/>
+          <w:szCs w:val="28"/>
+          <w:lang w:val="en-US"/>
+        </w:rPr>
+      </w:pPr>
+      <m:oMathPara>
+        <m:oMath>
+          <m:r>
+            <w:rPr>
+              <w:rFonts w:ascii="Cambria Math" w:eastAsiaTheme="minorEastAsia" w:hAnsi="Cambria Math"/>
+              <w:sz w:val="28"/>
+              <w:szCs w:val="28"/>
+              <w:lang w:val="en-US"/>
+            </w:rPr>
+            <m:t>whatis ls</m:t>
+          </m:r>
+        </m:oMath>
+      </m:oMathPara>
+    </w:p>
+    <w:p>
+      <w:pPr>
+        <w:pStyle w:val="Prrafodelista"/>
+        <w:numPr>
+          <w:ilvl w:val="0"/>
+          <w:numId w:val="1"/>
+        </w:numPr>
+        <w:jc w:val="center"/>
+        <w:rPr>
+          <w:rFonts w:eastAsiaTheme="minorEastAsia"/>
+          <w:sz w:val="28"/>
+          <w:szCs w:val="28"/>
+        </w:rPr>
+      </w:pPr>
+      <w:r>
+        <w:rPr>
+          <w:rFonts w:eastAsiaTheme="minorEastAsia"/>
+          <w:sz w:val="28"/>
+          <w:szCs w:val="28"/>
+        </w:rPr>
+        <w:t xml:space="preserve">APROPOS:  Ayuda a encontrar comandos en base de una palabra clave. </w:t>
+      </w:r>
+      <w:r>
+        <w:rPr>
+          <w:rFonts w:eastAsiaTheme="minorEastAsia"/>
+          <w:sz w:val="28"/>
+          <w:szCs w:val="28"/>
+        </w:rPr>
+        <w:t xml:space="preserve">Por ejemplo, si queremos encontrar comandos de directorio, pondríamos </w:t>
+      </w:r>
+      <m:oMath>
+        <m:r>
+          <w:rPr>
+            <w:rFonts w:ascii="Cambria Math" w:eastAsiaTheme="minorEastAsia" w:hAnsi="Cambria Math"/>
+            <w:sz w:val="28"/>
+            <w:szCs w:val="28"/>
+          </w:rPr>
+          <m:t>apropos directory</m:t>
+        </m:r>
+      </m:oMath>
+      <w:r>
+        <w:rPr>
+          <w:rFonts w:eastAsiaTheme="minorEastAsia"/>
+          <w:sz w:val="28"/>
+          <w:szCs w:val="28"/>
+        </w:rPr>
+        <w:t>, Lo cual nos listaría</w:t>
+      </w:r>
+      <w:r>
+        <w:rPr>
+          <w:rFonts w:eastAsiaTheme="minorEastAsia"/>
+          <w:sz w:val="28"/>
+          <w:szCs w:val="28"/>
+        </w:rPr>
+        <w:t xml:space="preserve"> los comandos relacionados a esta palabra. Es lo mismo que usar el comando</w:t>
+      </w:r>
+      <w:r>
+        <w:rPr>
+          <w:rFonts w:eastAsiaTheme="minorEastAsia"/>
+          <w:sz w:val="28"/>
+          <w:szCs w:val="28"/>
+        </w:rPr>
+        <w:t xml:space="preserve"> </w:t>
+      </w:r>
+      <m:oMath>
+        <m:r>
+          <w:rPr>
+            <w:rFonts w:ascii="Cambria Math" w:eastAsiaTheme="minorEastAsia" w:hAnsi="Cambria Math"/>
+            <w:sz w:val="28"/>
+            <w:szCs w:val="28"/>
+          </w:rPr>
+          <m:t>man -k directory</m:t>
+        </m:r>
+      </m:oMath>
+    </w:p>
+    <w:p>
+      <w:pPr>
+        <w:pStyle w:val="Prrafodelista"/>
+        <w:numPr>
+          <w:ilvl w:val="0"/>
+          <w:numId w:val="1"/>
+        </w:numPr>
+        <w:rPr>
+          <w:rFonts w:eastAsiaTheme="minorEastAsia"/>
+          <w:sz w:val="28"/>
+          <w:szCs w:val="28"/>
+        </w:rPr>
+      </w:pPr>
+      <w:r>
+        <w:rPr>
+          <w:rFonts w:eastAsiaTheme="minorEastAsia"/>
+          <w:sz w:val="28"/>
+          <w:szCs w:val="28"/>
+        </w:rPr>
+        <w:t>WHEREIS: Localiza el archivo binario en la página de manual de un comando.</w:t>
+      </w:r>
+      <w:r>
+        <w:rPr>
+          <w:rFonts w:eastAsiaTheme="minorEastAsia"/>
+          <w:sz w:val="28"/>
+          <w:szCs w:val="28"/>
+        </w:rPr>
+        <w:t xml:space="preserve"> Por ejemplo, si uso </w:t>
+      </w:r>
+      <m:oMath>
+        <m:r>
+          <w:rPr>
+            <w:rFonts w:ascii="Cambria Math" w:eastAsiaTheme="minorEastAsia" w:hAnsi="Cambria Math"/>
+            <w:sz w:val="28"/>
+            <w:szCs w:val="28"/>
+          </w:rPr>
+          <m:t>whereis ls</m:t>
+        </m:r>
+      </m:oMath>
+      <w:r>
+        <w:rPr>
+          <w:rFonts w:eastAsiaTheme="minorEastAsia"/>
+          <w:sz w:val="28"/>
+          <w:szCs w:val="28"/>
+        </w:rPr>
+        <w:t>, nos da el directorio del binario de ese comando.</w:t>
+      </w:r>
+    </w:p>
+    <w:p>
+      <w:pPr>
+        <w:pStyle w:val="Prrafodelista"/>
+        <w:numPr>
+          <w:ilvl w:val="0"/>
+          <w:numId w:val="1"/>
+        </w:numPr>
+        <w:rPr>
+          <w:rFonts w:eastAsiaTheme="minorEastAsia"/>
+          <w:sz w:val="28"/>
+          <w:szCs w:val="28"/>
+        </w:rPr>
+      </w:pPr>
+      <w:r>
+        <w:rPr>
+          <w:rFonts w:eastAsiaTheme="minorEastAsia"/>
+          <w:sz w:val="28"/>
+          <w:szCs w:val="28"/>
+        </w:rPr>
+        <w:t xml:space="preserve">WHICH: Te muestra la ruta del archivo ejecutable asociado a un comando que le pases. </w:t>
+      </w:r>
+      <m:oMath>
+        <m:r>
+          <w:rPr>
+            <w:rFonts w:ascii="Cambria Math" w:eastAsiaTheme="minorEastAsia" w:hAnsi="Cambria Math"/>
+            <w:sz w:val="28"/>
+            <w:szCs w:val="28"/>
+          </w:rPr>
+          <m:t>Wich ls</m:t>
+        </m:r>
+      </m:oMath>
+      <w:r>
+        <w:rPr>
+          <w:rFonts w:eastAsiaTheme="minorEastAsia"/>
+          <w:sz w:val="28"/>
+          <w:szCs w:val="28"/>
+        </w:rPr>
+        <w:t>.</w:t>
+      </w:r>
+      <w:r>
+        <w:rPr>
+          <w:rFonts w:eastAsiaTheme="minorEastAsia"/>
+          <w:sz w:val="28"/>
+          <w:szCs w:val="28"/>
+        </w:rPr>
+        <w:t xml:space="preserve"> En este archivo están las ordenes que se van a ejecutar cuando se usa ese comando.</w:t>
+      </w:r>
+    </w:p>
+    <w:p>
+      <w:pPr>
+        <w:rPr>
+          <w:rFonts w:eastAsiaTheme="minorEastAsia"/>
+          <w:sz w:val="28"/>
+          <w:szCs w:val="28"/>
+        </w:rPr>
+      </w:pPr>
+      <w:r>
+        <w:rPr>
+          <w:rFonts w:eastAsiaTheme="minorEastAsia"/>
+          <w:sz w:val="28"/>
+          <w:szCs w:val="28"/>
+        </w:rPr>
+        <w:t>La mayoría de comandos en Linux tienen est</w:t>
+      </w:r>
+      <w:r>
+        <w:rPr>
+          <w:rFonts w:eastAsiaTheme="minorEastAsia"/>
+          <w:sz w:val="28"/>
+          <w:szCs w:val="28"/>
+        </w:rPr>
+        <w:t>e</w:t>
+      </w:r>
+      <w:r>
+        <w:rPr>
+          <w:rFonts w:eastAsiaTheme="minorEastAsia"/>
+          <w:sz w:val="28"/>
+          <w:szCs w:val="28"/>
+        </w:rPr>
+        <w:t xml:space="preserve"> parámetro</w:t>
+      </w:r>
+      <w:r>
+        <w:rPr>
+          <w:rFonts w:eastAsiaTheme="minorEastAsia"/>
+          <w:sz w:val="28"/>
+          <w:szCs w:val="28"/>
+        </w:rPr>
+        <w:t>:</w:t>
+      </w:r>
+    </w:p>
+    <w:p>
+      <w:pPr>
+        <w:pStyle w:val="Prrafodelista"/>
+        <w:numPr>
+          <w:ilvl w:val="0"/>
+          <w:numId w:val="1"/>
+        </w:numPr>
+        <w:rPr>
+          <w:rFonts w:eastAsiaTheme="minorEastAsia"/>
+          <w:sz w:val="28"/>
+          <w:szCs w:val="28"/>
+        </w:rPr>
+      </w:pPr>
+      <w:r>
+        <w:rPr>
+          <w:rFonts w:eastAsiaTheme="minorEastAsia"/>
+          <w:sz w:val="28"/>
+          <w:szCs w:val="28"/>
+        </w:rPr>
+        <w:t xml:space="preserve">-h o –help: ls -h. </w:t>
+      </w:r>
+      <w:r>
+        <w:rPr>
+          <w:rFonts w:eastAsiaTheme="minorEastAsia"/>
+          <w:sz w:val="28"/>
+          <w:szCs w:val="28"/>
+        </w:rPr>
+        <w:t>Nos dá información sobre el mismo.</w:t>
+      </w:r>
+    </w:p>
+    <w:p>
+      <w:pPr>
+        <w:ind w:left="360"/>
+        <w:rPr>
+          <w:rFonts w:eastAsiaTheme="minorEastAsia"/>
+          <w:sz w:val="28"/>
+          <w:szCs w:val="28"/>
+        </w:rPr>
+      </w:pPr>
+    </w:p>
+    <w:p>
+      <w:pPr>
+        <w:pStyle w:val="Prrafodelista"/>
+        <w:numPr>
+          <w:ilvl w:val="0"/>
+          <w:numId w:val="1"/>
+        </w:numPr>
+        <w:rPr>
+          <w:rFonts w:eastAsiaTheme="minorEastAsia"/>
+          <w:sz w:val="28"/>
+          <w:szCs w:val="28"/>
+        </w:rPr>
+      </w:pPr>
+      <w:r>
+        <w:rPr>
+          <w:rFonts w:eastAsiaTheme="minorEastAsia"/>
+          <w:sz w:val="28"/>
+          <w:szCs w:val="28"/>
+        </w:rPr>
+        <w:lastRenderedPageBreak/>
+        <w:t xml:space="preserve">HELP: El comando help no es lo mismo que el parámetro help, con este comando podemos ver info de comandos que son únicos de la Shell </w:t>
+      </w:r>
+      <w:r>
+        <w:rPr>
+          <w:rFonts w:eastAsiaTheme="minorEastAsia"/>
+          <w:sz w:val="28"/>
+          <w:szCs w:val="28"/>
+        </w:rPr>
+        <w:t>BASH. No sirve en otra Shell que no sea BASH.</w:t>
+      </w:r>
+    </w:p>
+    <w:p>
+      <w:pPr>
+        <w:rPr>
+          <w:rFonts w:eastAsiaTheme="minorEastAsia"/>
+          <w:sz w:val="28"/>
+          <w:szCs w:val="28"/>
+        </w:rPr>
+      </w:pPr>
+    </w:p>
+    <w:p>
+      <w:pPr>
+        <w:jc w:val="center"/>
+        <w:rPr>
+          <w:rFonts w:eastAsiaTheme="minorEastAsia"/>
+          <w:i/>
+          <w:iCs/>
+          <w:sz w:val="28"/>
+          <w:szCs w:val="28"/>
+          <w:u w:val="single"/>
+        </w:rPr>
+      </w:pPr>
+      <w:r>
+        <w:rPr>
+          <w:rFonts w:eastAsiaTheme="minorEastAsia"/>
+          <w:i/>
+          <w:iCs/>
+          <w:sz w:val="28"/>
+          <w:szCs w:val="28"/>
+          <w:u w:val="single"/>
+        </w:rPr>
+        <w:t>COMANDOS DE NAVEGACIÓN Y GESTIÓN DE FICHEROS Y DIRECTORIOS</w:t>
+      </w:r>
+    </w:p>
+    <w:p>
+      <w:pPr>
+        <w:jc w:val="center"/>
+        <w:rPr>
+          <w:rFonts w:eastAsiaTheme="minorEastAsia"/>
+          <w:i/>
+          <w:iCs/>
+          <w:sz w:val="28"/>
+          <w:szCs w:val="28"/>
+          <w:u w:val="single"/>
+        </w:rPr>
+      </w:pPr>
+    </w:p>
+    <w:p>
+      <w:pPr>
+        <w:pStyle w:val="Prrafodelista"/>
+        <w:numPr>
+          <w:ilvl w:val="0"/>
+          <w:numId w:val="1"/>
+        </w:numPr>
+        <w:rPr>
+          <w:rFonts w:eastAsiaTheme="minorEastAsia"/>
+          <w:sz w:val="28"/>
+          <w:szCs w:val="28"/>
+        </w:rPr>
+      </w:pPr>
+      <w:r>
+        <w:rPr>
+          <w:rFonts w:eastAsiaTheme="minorEastAsia"/>
+          <w:sz w:val="28"/>
+          <w:szCs w:val="28"/>
+        </w:rPr>
+        <w:t>CD: Change directory. Cambiamos de directorio, admite tanto rutas relativas como absolutas.</w:t>
+      </w:r>
+    </w:p>
+    <w:p>
+      <w:pPr>
+        <w:pStyle w:val="Prrafodelista"/>
+        <w:numPr>
+          <w:ilvl w:val="0"/>
+          <w:numId w:val="1"/>
+        </w:numPr>
+        <w:rPr>
+          <w:rFonts w:eastAsiaTheme="minorEastAsia"/>
+          <w:sz w:val="28"/>
+          <w:szCs w:val="28"/>
+        </w:rPr>
+      </w:pPr>
+      <w:r>
+        <w:rPr>
+          <w:rFonts w:eastAsiaTheme="minorEastAsia"/>
+          <w:sz w:val="28"/>
+          <w:szCs w:val="28"/>
+        </w:rPr>
+        <w:t>PWD: Imprime por pantalla el directorio donde te encuentras.</w:t>
+      </w:r>
+    </w:p>
+    <w:p>
+      <w:pPr>
+        <w:pStyle w:val="Prrafodelista"/>
+        <w:numPr>
+          <w:ilvl w:val="0"/>
+          <w:numId w:val="1"/>
+        </w:numPr>
+        <w:rPr>
+          <w:rFonts w:eastAsiaTheme="minorEastAsia"/>
+          <w:sz w:val="28"/>
+          <w:szCs w:val="28"/>
+        </w:rPr>
+      </w:pPr>
+      <w:r>
+        <w:rPr>
+          <w:rFonts w:eastAsiaTheme="minorEastAsia"/>
+          <w:sz w:val="28"/>
+          <w:szCs w:val="28"/>
+        </w:rPr>
+        <w:t>LS:</w:t>
+      </w:r>
+      <w:r>
+        <w:rPr>
+          <w:rFonts w:eastAsiaTheme="minorEastAsia"/>
+          <w:sz w:val="28"/>
+          <w:szCs w:val="28"/>
+        </w:rPr>
+        <w:t xml:space="preserve"> List.</w:t>
+      </w:r>
+      <w:r>
+        <w:rPr>
+          <w:rFonts w:eastAsiaTheme="minorEastAsia"/>
+          <w:sz w:val="28"/>
+          <w:szCs w:val="28"/>
+        </w:rPr>
+        <w:t xml:space="preserve"> Lista los ficheros y directorios que hay dentro de un directorio.</w:t>
+      </w:r>
+      <w:r>
+        <w:rPr>
+          <w:rFonts w:eastAsiaTheme="minorEastAsia"/>
+          <w:sz w:val="28"/>
+          <w:szCs w:val="28"/>
+        </w:rPr>
+        <w:t xml:space="preserve"> Cuenta con varios parámetros, los más usados son:</w:t>
+      </w:r>
+    </w:p>
+    <w:p>
+      <w:pPr>
+        <w:pStyle w:val="Prrafodelista"/>
+        <w:numPr>
+          <w:ilvl w:val="1"/>
+          <w:numId w:val="1"/>
+        </w:numPr>
+        <w:rPr>
+          <w:rFonts w:eastAsiaTheme="minorEastAsia"/>
+          <w:sz w:val="28"/>
+          <w:szCs w:val="28"/>
+        </w:rPr>
+      </w:pPr>
+      <w:r>
+        <w:rPr>
+          <w:rFonts w:eastAsiaTheme="minorEastAsia"/>
+          <w:sz w:val="28"/>
+          <w:szCs w:val="28"/>
+        </w:rPr>
+        <w:t>-a -&gt; Muestra ficheros/directorios ocultos.</w:t>
+      </w:r>
+    </w:p>
+    <w:p>
+      <w:pPr>
+        <w:pStyle w:val="Prrafodelista"/>
+        <w:numPr>
+          <w:ilvl w:val="1"/>
+          <w:numId w:val="1"/>
+        </w:numPr>
+        <w:rPr>
+          <w:rFonts w:eastAsiaTheme="minorEastAsia"/>
+          <w:sz w:val="28"/>
+          <w:szCs w:val="28"/>
+        </w:rPr>
+      </w:pPr>
+      <w:r>
+        <w:rPr>
+          <w:rFonts w:eastAsiaTheme="minorEastAsia"/>
+          <w:sz w:val="28"/>
+          <w:szCs w:val="28"/>
+        </w:rPr>
+        <w:t>-l -&gt; lista en formato largo, viendo así más detalles.</w:t>
+      </w:r>
+    </w:p>
+    <w:p>
+      <w:pPr>
+        <w:pStyle w:val="Prrafodelista"/>
+        <w:numPr>
+          <w:ilvl w:val="0"/>
+          <w:numId w:val="1"/>
+        </w:numPr>
+        <w:rPr>
+          <w:rFonts w:eastAsiaTheme="minorEastAsia"/>
+          <w:sz w:val="28"/>
+          <w:szCs w:val="28"/>
+        </w:rPr>
+      </w:pPr>
+      <w:r>
+        <w:rPr>
+          <w:rFonts w:eastAsiaTheme="minorEastAsia"/>
+          <w:sz w:val="28"/>
+          <w:szCs w:val="28"/>
+        </w:rPr>
+        <w:t>TOUCH: Crea ficheros vacíos.</w:t>
+      </w:r>
+    </w:p>
+    <w:p>
+      <w:pPr>
+        <w:ind w:left="360"/>
+        <w:jc w:val="center"/>
+        <w:rPr>
+          <w:rFonts w:eastAsiaTheme="minorEastAsia"/>
+          <w:sz w:val="28"/>
+          <w:szCs w:val="28"/>
+        </w:rPr>
+      </w:pPr>
+      <m:oMathPara>
+        <m:oMath>
+          <m:r>
+            <w:rPr>
+              <w:rFonts w:ascii="Cambria Math" w:eastAsiaTheme="minorEastAsia" w:hAnsi="Cambria Math"/>
+              <w:sz w:val="28"/>
+              <w:szCs w:val="28"/>
+            </w:rPr>
+            <m:t>touch archivo.txt</m:t>
+          </m:r>
+        </m:oMath>
+      </m:oMathPara>
+    </w:p>
+    <w:p>
+      <w:pPr>
+        <w:ind w:left="360"/>
+        <w:rPr>
+          <w:rFonts w:eastAsiaTheme="minorEastAsia"/>
+          <w:sz w:val="28"/>
+          <w:szCs w:val="28"/>
+        </w:rPr>
+      </w:pPr>
+      <w:r>
+        <w:rPr>
+          <w:rFonts w:eastAsiaTheme="minorEastAsia"/>
+          <w:sz w:val="28"/>
+          <w:szCs w:val="28"/>
+        </w:rPr>
+        <w:tab/>
+        <w:t>Tiene algunos parámetros como:</w:t>
+      </w:r>
+    </w:p>
+    <w:p>
+      <w:pPr>
+        <w:pStyle w:val="Prrafodelista"/>
+        <w:numPr>
+          <w:ilvl w:val="1"/>
+          <w:numId w:val="1"/>
+        </w:numPr>
+        <w:rPr>
+          <w:rFonts w:eastAsiaTheme="minorEastAsia"/>
+          <w:sz w:val="28"/>
+          <w:szCs w:val="28"/>
+        </w:rPr>
+      </w:pPr>
+      <w:r>
+        <w:rPr>
+          <w:rFonts w:eastAsiaTheme="minorEastAsia"/>
+          <w:sz w:val="28"/>
+          <w:szCs w:val="28"/>
+        </w:rPr>
+        <w:t>-a -&gt; Modifica la hora de acceso al fichero, se usa en caso de que quieras cambiar la hora en la que accediste a un fichero.</w:t>
+      </w:r>
+    </w:p>
+    <w:p>
+      <w:pPr>
+        <w:pStyle w:val="Prrafodelista"/>
+        <w:ind w:left="1440"/>
+        <w:jc w:val="center"/>
+        <w:rPr>
+          <w:rFonts w:eastAsiaTheme="minorEastAsia"/>
+          <w:sz w:val="28"/>
+          <w:szCs w:val="28"/>
+        </w:rPr>
+      </w:pPr>
+      <m:oMathPara>
+        <m:oMath>
+          <m:r>
+            <w:rPr>
+              <w:rFonts w:ascii="Cambria Math" w:eastAsiaTheme="minorEastAsia" w:hAnsi="Cambria Math"/>
+              <w:sz w:val="28"/>
+              <w:szCs w:val="28"/>
+            </w:rPr>
+            <m:t>touch-a archivo.txt</m:t>
+          </m:r>
+        </m:oMath>
+      </m:oMathPara>
+    </w:p>
+    <w:p>
+      <w:pPr>
+        <w:pStyle w:val="Prrafodelista"/>
+        <w:numPr>
+          <w:ilvl w:val="1"/>
+          <w:numId w:val="1"/>
+        </w:numPr>
+        <w:rPr>
+          <w:rFonts w:eastAsiaTheme="minorEastAsia"/>
+          <w:sz w:val="28"/>
+          <w:szCs w:val="28"/>
+        </w:rPr>
+      </w:pPr>
+      <w:r>
+        <w:rPr>
+          <w:rFonts w:eastAsiaTheme="minorEastAsia"/>
+          <w:sz w:val="28"/>
+          <w:szCs w:val="28"/>
+        </w:rPr>
+        <w:t>-m -&gt; Cambia la fecha de modificación.</w:t>
+      </w:r>
+    </w:p>
+    <w:p>
+      <w:pPr>
+        <w:pStyle w:val="Prrafodelista"/>
+        <w:numPr>
+          <w:ilvl w:val="0"/>
+          <w:numId w:val="1"/>
+        </w:numPr>
+        <w:rPr>
+          <w:rFonts w:eastAsiaTheme="minorEastAsia"/>
+          <w:sz w:val="28"/>
+          <w:szCs w:val="28"/>
+        </w:rPr>
+      </w:pPr>
+      <w:r>
+        <w:rPr>
+          <w:rFonts w:eastAsiaTheme="minorEastAsia"/>
+          <w:sz w:val="28"/>
+          <w:szCs w:val="28"/>
+        </w:rPr>
+        <w:t xml:space="preserve">CP: Copy. Copia un fichero o directorio. Admite rutas absolutas o relativas. </w:t>
+      </w:r>
+    </w:p>
+    <w:p>
+      <w:pPr>
+        <w:pStyle w:val="Prrafodelista"/>
+        <w:jc w:val="center"/>
+        <w:rPr>
+          <w:rFonts w:eastAsiaTheme="minorEastAsia"/>
+          <w:sz w:val="28"/>
+          <w:szCs w:val="28"/>
+        </w:rPr>
+      </w:pPr>
+      <m:oMathPara>
+        <m:oMath>
+          <m:r>
+            <w:rPr>
+              <w:rFonts w:ascii="Cambria Math" w:eastAsiaTheme="minorEastAsia" w:hAnsi="Cambria Math"/>
+              <w:sz w:val="28"/>
+              <w:szCs w:val="28"/>
+            </w:rPr>
+            <m:t>cp archivo.txt Descargas/archivo.txt</m:t>
+          </m:r>
+        </m:oMath>
+      </m:oMathPara>
+    </w:p>
+    <w:p>
+      <w:pPr>
+        <w:pStyle w:val="Prrafodelista"/>
+        <w:jc w:val="center"/>
+        <w:rPr>
+          <w:rFonts w:eastAsiaTheme="minorEastAsia"/>
+          <w:sz w:val="28"/>
+          <w:szCs w:val="28"/>
+        </w:rPr>
+      </w:pPr>
+    </w:p>
+    <w:p>
+      <w:pPr>
+        <w:pStyle w:val="Prrafodelista"/>
+        <w:numPr>
+          <w:ilvl w:val="1"/>
+          <w:numId w:val="1"/>
+        </w:numPr>
+        <w:rPr>
+          <w:rFonts w:eastAsiaTheme="minorEastAsia"/>
+          <w:sz w:val="28"/>
+          <w:szCs w:val="28"/>
+        </w:rPr>
+      </w:pPr>
+      <w:r>
+        <w:rPr>
+          <w:rFonts w:eastAsiaTheme="minorEastAsia"/>
+          <w:sz w:val="28"/>
+          <w:szCs w:val="28"/>
+        </w:rPr>
+        <w:t>-i -&gt; Fuerza a pedir confirmación</w:t>
+      </w:r>
+      <w:r>
+        <w:rPr>
+          <w:rFonts w:eastAsiaTheme="minorEastAsia"/>
+          <w:sz w:val="28"/>
+          <w:szCs w:val="28"/>
+        </w:rPr>
+        <w:t xml:space="preserve"> en caso de que haya un archivo con el mismo nombre, para no machacarlo.</w:t>
+      </w:r>
+    </w:p>
+    <w:p>
+      <w:pPr>
+        <w:pStyle w:val="Prrafodelista"/>
+        <w:numPr>
+          <w:ilvl w:val="1"/>
+          <w:numId w:val="1"/>
+        </w:numPr>
+        <w:rPr>
+          <w:rFonts w:eastAsiaTheme="minorEastAsia"/>
+          <w:sz w:val="28"/>
+          <w:szCs w:val="28"/>
+        </w:rPr>
+      </w:pPr>
+      <w:r>
+        <w:rPr>
+          <w:rFonts w:eastAsiaTheme="minorEastAsia"/>
+          <w:sz w:val="28"/>
+          <w:szCs w:val="28"/>
+        </w:rPr>
+        <w:t>-r -&gt; Sirve para copiar directorios enteros, con todo lo que el contenga.</w:t>
+      </w:r>
+    </w:p>
+    <w:p>
+      <w:pPr>
+        <w:pStyle w:val="Prrafodelista"/>
+        <w:numPr>
+          <w:ilvl w:val="0"/>
+          <w:numId w:val="1"/>
+        </w:numPr>
+        <w:rPr>
+          <w:rFonts w:eastAsiaTheme="minorEastAsia"/>
+          <w:sz w:val="28"/>
+          <w:szCs w:val="28"/>
+        </w:rPr>
+      </w:pPr>
+      <w:r>
+        <w:rPr>
+          <w:rFonts w:eastAsiaTheme="minorEastAsia"/>
+          <w:sz w:val="28"/>
+          <w:szCs w:val="28"/>
+        </w:rPr>
+        <w:t xml:space="preserve">MV: Move. </w:t>
+      </w:r>
+      <w:r>
+        <w:rPr>
+          <w:rFonts w:eastAsiaTheme="minorEastAsia"/>
+          <w:sz w:val="28"/>
+          <w:szCs w:val="28"/>
+        </w:rPr>
+        <w:t>Mueve ficheros de un sit</w:t>
+      </w:r>
+      <w:r>
+        <w:rPr>
+          <w:rFonts w:eastAsiaTheme="minorEastAsia"/>
+          <w:sz w:val="28"/>
+          <w:szCs w:val="28"/>
+        </w:rPr>
+        <w:t xml:space="preserve">io a otro. </w:t>
+      </w:r>
+      <w:r>
+        <w:rPr>
+          <w:rFonts w:eastAsiaTheme="minorEastAsia"/>
+          <w:sz w:val="28"/>
+          <w:szCs w:val="28"/>
+        </w:rPr>
+        <w:t>También sirve para cambiar el nombre de un fichero</w:t>
+      </w:r>
+      <w:r>
+        <w:rPr>
+          <w:rFonts w:eastAsiaTheme="minorEastAsia"/>
+          <w:sz w:val="28"/>
+          <w:szCs w:val="28"/>
+        </w:rPr>
+        <w:t>.</w:t>
+      </w:r>
+    </w:p>
+    <w:p>
+      <w:pPr>
+        <w:pStyle w:val="Prrafodelista"/>
+        <w:jc w:val="center"/>
+        <w:rPr>
+          <w:rFonts w:eastAsiaTheme="minorEastAsia"/>
+          <w:sz w:val="28"/>
+          <w:szCs w:val="28"/>
+        </w:rPr>
+      </w:pPr>
+      <m:oMathPara>
+        <m:oMath>
+          <m:r>
+            <w:rPr>
+              <w:rFonts w:ascii="Cambria Math" w:eastAsiaTheme="minorEastAsia" w:hAnsi="Cambria Math"/>
+              <w:sz w:val="28"/>
+              <w:szCs w:val="28"/>
+            </w:rPr>
+            <m:t>mv ruta_origen  ruta_destino</m:t>
+          </m:r>
+        </m:oMath>
+      </m:oMathPara>
+    </w:p>
+    <w:p>
+      <w:pPr>
+        <w:pStyle w:val="Prrafodelista"/>
+        <w:numPr>
+          <w:ilvl w:val="1"/>
+          <w:numId w:val="1"/>
+        </w:numPr>
+        <w:rPr>
+          <w:rFonts w:eastAsiaTheme="minorEastAsia"/>
+          <w:sz w:val="28"/>
+          <w:szCs w:val="28"/>
+        </w:rPr>
+      </w:pPr>
+      <w:r>
+        <w:rPr>
+          <w:rFonts w:eastAsiaTheme="minorEastAsia"/>
+          <w:sz w:val="28"/>
+          <w:szCs w:val="28"/>
+        </w:rPr>
+        <w:t>-i -&gt; Pide confirmación en caso de que haya un archivo con el mismo nombre.</w:t>
+      </w:r>
+    </w:p>
+    <w:p>
+      <w:pPr>
+        <w:pStyle w:val="Prrafodelista"/>
+        <w:numPr>
+          <w:ilvl w:val="1"/>
+          <w:numId w:val="1"/>
+        </w:numPr>
+        <w:rPr>
+          <w:rFonts w:eastAsiaTheme="minorEastAsia"/>
+          <w:sz w:val="28"/>
+          <w:szCs w:val="28"/>
+        </w:rPr>
+      </w:pPr>
+      <w:r>
+        <w:rPr>
+          <w:rFonts w:eastAsiaTheme="minorEastAsia"/>
+          <w:sz w:val="28"/>
+          <w:szCs w:val="28"/>
+        </w:rPr>
+        <w:t>-u -&gt; Sobrescribe el archivo si el archivo a sobrescribir es mas antiguo.</w:t>
+      </w:r>
+    </w:p>
+    <w:p>
+      <w:pPr>
+        <w:pStyle w:val="Prrafodelista"/>
+        <w:numPr>
+          <w:ilvl w:val="0"/>
+          <w:numId w:val="1"/>
+        </w:numPr>
+        <w:rPr>
+          <w:rFonts w:eastAsiaTheme="minorEastAsia"/>
+          <w:sz w:val="28"/>
+          <w:szCs w:val="28"/>
+        </w:rPr>
+      </w:pPr>
+      <w:r>
+        <w:rPr>
+          <w:rFonts w:eastAsiaTheme="minorEastAsia"/>
+          <w:sz w:val="28"/>
+          <w:szCs w:val="28"/>
+        </w:rPr>
+        <w:lastRenderedPageBreak/>
+        <w:t xml:space="preserve">RM: Remove. Elimina ficheros. </w:t>
+      </w:r>
+    </w:p>
+    <w:p>
+      <w:pPr>
+        <w:pStyle w:val="Prrafodelista"/>
+        <w:numPr>
+          <w:ilvl w:val="1"/>
+          <w:numId w:val="1"/>
+        </w:numPr>
+        <w:rPr>
+          <w:rFonts w:eastAsiaTheme="minorEastAsia"/>
+          <w:sz w:val="28"/>
+          <w:szCs w:val="28"/>
+        </w:rPr>
+      </w:pPr>
+      <w:r>
+        <w:rPr>
+          <w:rFonts w:eastAsiaTheme="minorEastAsia"/>
+          <w:sz w:val="28"/>
+          <w:szCs w:val="28"/>
+        </w:rPr>
+        <w:t>-i -&gt; Pide confirmación antes de eliminar.</w:t>
+      </w:r>
+    </w:p>
+    <w:p>
+      <w:pPr>
+        <w:pStyle w:val="Prrafodelista"/>
+        <w:numPr>
+          <w:ilvl w:val="1"/>
+          <w:numId w:val="1"/>
+        </w:numPr>
+        <w:rPr>
+          <w:rFonts w:eastAsiaTheme="minorEastAsia"/>
+          <w:sz w:val="28"/>
+          <w:szCs w:val="28"/>
+        </w:rPr>
+      </w:pPr>
+      <w:r>
+        <w:rPr>
+          <w:rFonts w:eastAsiaTheme="minorEastAsia"/>
+          <w:sz w:val="28"/>
+          <w:szCs w:val="28"/>
+        </w:rPr>
+        <w:t>-r -&gt; Se usa principalmente en directorios, cuando este tiene muchos otros directorios. Para borrarlo todo usamos este parámetro.</w:t>
+      </w:r>
+    </w:p>
+    <w:p>
+      <w:pPr>
+        <w:pStyle w:val="Prrafodelista"/>
+        <w:numPr>
+          <w:ilvl w:val="0"/>
+          <w:numId w:val="1"/>
+        </w:numPr>
+        <w:rPr>
+          <w:rFonts w:eastAsiaTheme="minorEastAsia"/>
+          <w:sz w:val="28"/>
+          <w:szCs w:val="28"/>
+          <w:lang w:val="en-US"/>
+        </w:rPr>
+      </w:pPr>
+      <w:r>
+        <w:rPr>
+          <w:rFonts w:eastAsiaTheme="minorEastAsia"/>
+          <w:sz w:val="28"/>
+          <w:szCs w:val="28"/>
+          <w:lang w:val="en-US"/>
+        </w:rPr>
+        <w:t>MKDIR: Make Directory. Creas u</w:t>
+      </w:r>
+      <w:r>
+        <w:rPr>
+          <w:rFonts w:eastAsiaTheme="minorEastAsia"/>
+          <w:sz w:val="28"/>
+          <w:szCs w:val="28"/>
+          <w:lang w:val="en-US"/>
+        </w:rPr>
+        <w:t>n Directorio.</w:t>
+      </w:r>
+    </w:p>
+    <w:p>
+      <w:pPr>
+        <w:pStyle w:val="Prrafodelista"/>
+        <w:numPr>
+          <w:ilvl w:val="1"/>
+          <w:numId w:val="1"/>
+        </w:numPr>
+        <w:rPr>
+          <w:rFonts w:eastAsiaTheme="minorEastAsia"/>
+          <w:sz w:val="28"/>
+          <w:szCs w:val="28"/>
+        </w:rPr>
+      </w:pPr>
+      <w:r>
+        <w:rPr>
+          <w:rFonts w:eastAsiaTheme="minorEastAsia"/>
+          <w:sz w:val="28"/>
+          <w:szCs w:val="28"/>
+        </w:rPr>
+        <w:t xml:space="preserve">-p -&gt; Permite crear </w:t>
+      </w:r>
+      <w:r>
+        <w:rPr>
+          <w:rFonts w:eastAsiaTheme="minorEastAsia"/>
+          <w:sz w:val="28"/>
+          <w:szCs w:val="28"/>
+        </w:rPr>
+        <w:t>sucesiones de directorios, uno dentro de otro.</w:t>
+      </w:r>
+    </w:p>
+    <w:p>
+      <w:pPr>
+        <w:pStyle w:val="Prrafodelista"/>
+        <w:ind w:left="1440"/>
+        <w:jc w:val="center"/>
+        <w:rPr>
+          <w:rFonts w:eastAsiaTheme="minorEastAsia"/>
+          <w:sz w:val="28"/>
+          <w:szCs w:val="28"/>
+        </w:rPr>
+      </w:pPr>
+      <m:oMathPara>
+        <m:oMath>
+          <m:r>
+            <w:rPr>
+              <w:rFonts w:ascii="Cambria Math" w:eastAsiaTheme="minorEastAsia" w:hAnsi="Cambria Math"/>
+              <w:sz w:val="28"/>
+              <w:szCs w:val="28"/>
+            </w:rPr>
+            <m:t xml:space="preserve">mkdir-p musica/andrés/Pepe </m:t>
+          </m:r>
+        </m:oMath>
+      </m:oMathPara>
+    </w:p>
+    <w:p>
+      <w:pPr>
+        <w:pStyle w:val="Prrafodelista"/>
+        <w:numPr>
+          <w:ilvl w:val="0"/>
+          <w:numId w:val="1"/>
+        </w:numPr>
+        <w:rPr>
+          <w:rFonts w:eastAsiaTheme="minorEastAsia"/>
+          <w:sz w:val="28"/>
+          <w:szCs w:val="28"/>
+        </w:rPr>
+      </w:pPr>
+      <w:r>
+        <w:rPr>
+          <w:rFonts w:eastAsiaTheme="minorEastAsia"/>
+          <w:sz w:val="28"/>
+          <w:szCs w:val="28"/>
+        </w:rPr>
+        <w:t>RMDIR: Remove Directory. Elimina directorios.</w:t>
+      </w:r>
+    </w:p>
+    <w:p>
+      <w:pPr>
+        <w:pStyle w:val="Prrafodelista"/>
+        <w:numPr>
+          <w:ilvl w:val="1"/>
+          <w:numId w:val="1"/>
+        </w:numPr>
+        <w:rPr>
+          <w:rFonts w:eastAsiaTheme="minorEastAsia"/>
+          <w:sz w:val="28"/>
+          <w:szCs w:val="28"/>
+        </w:rPr>
+      </w:pPr>
+      <w:r>
+        <w:rPr>
+          <w:rFonts w:eastAsiaTheme="minorEastAsia"/>
+          <w:sz w:val="28"/>
+          <w:szCs w:val="28"/>
+        </w:rPr>
+        <w:t>–ignote-fail-on-non-empty -&gt; Ignora los fallos cuando e</w:t>
+      </w:r>
+      <w:r>
+        <w:rPr>
+          <w:rFonts w:eastAsiaTheme="minorEastAsia"/>
+          <w:sz w:val="28"/>
+          <w:szCs w:val="28"/>
+        </w:rPr>
+        <w:t>liminamos un directorio que no está vacío.</w:t>
+      </w:r>
+    </w:p>
+    <w:p>
+      <w:pPr>
+        <w:pStyle w:val="Prrafodelista"/>
+        <w:numPr>
+          <w:ilvl w:val="0"/>
+          <w:numId w:val="1"/>
+        </w:numPr>
+        <w:rPr>
+          <w:rFonts w:eastAsiaTheme="minorEastAsia"/>
+          <w:sz w:val="28"/>
+          <w:szCs w:val="28"/>
+        </w:rPr>
+      </w:pPr>
+      <w:r>
+        <w:rPr>
+          <w:rFonts w:eastAsiaTheme="minorEastAsia"/>
+          <w:sz w:val="28"/>
+          <w:szCs w:val="28"/>
+        </w:rPr>
+        <w:t>CAT: se usa para abrir un fichero. Pero realmente este comando es Concatenate y su origen fue para concatenar archivos. Ejemplo de abrir fichero:</w:t>
+      </w:r>
+    </w:p>
+    <w:p>
+      <w:pPr>
+        <w:pStyle w:val="Prrafodelista"/>
+        <w:jc w:val="center"/>
+        <w:rPr>
+          <w:rFonts w:eastAsiaTheme="minorEastAsia"/>
+          <w:sz w:val="28"/>
+          <w:szCs w:val="28"/>
+        </w:rPr>
+      </w:pPr>
+      <m:oMathPara>
+        <m:oMath>
+          <m:r>
+            <w:rPr>
+              <w:rFonts w:ascii="Cambria Math" w:eastAsiaTheme="minorEastAsia" w:hAnsi="Cambria Math"/>
+              <w:sz w:val="28"/>
+              <w:szCs w:val="28"/>
+            </w:rPr>
+            <m:t>cat nombre_fichero</m:t>
+          </m:r>
+        </m:oMath>
+      </m:oMathPara>
+    </w:p>
+    <w:p>
+      <w:pPr>
+        <w:pStyle w:val="Prrafodelista"/>
+        <w:rPr>
+          <w:rFonts w:eastAsiaTheme="minorEastAsia"/>
+          <w:sz w:val="28"/>
+          <w:szCs w:val="28"/>
+        </w:rPr>
+      </w:pPr>
+      <w:r>
+        <w:rPr>
+          <w:rFonts w:eastAsiaTheme="minorEastAsia"/>
+          <w:sz w:val="28"/>
+          <w:szCs w:val="28"/>
+        </w:rPr>
+        <w:t>Ejemplo concatenar:</w:t>
+      </w:r>
+    </w:p>
+    <w:p>
+      <w:pPr>
+        <w:pStyle w:val="Prrafodelista"/>
+        <w:jc w:val="center"/>
+        <w:rPr>
+          <w:rFonts w:eastAsiaTheme="minorEastAsia"/>
+          <w:sz w:val="28"/>
+          <w:szCs w:val="28"/>
+        </w:rPr>
+      </w:pPr>
+      <m:oMath>
+        <m:r>
+          <w:rPr>
+            <w:rFonts w:ascii="Cambria Math" w:eastAsiaTheme="minorEastAsia" w:hAnsi="Cambria Math"/>
+            <w:sz w:val="28"/>
+            <w:szCs w:val="28"/>
+          </w:rPr>
+          <m:t xml:space="preserve">cat </m:t>
+        </m:r>
+        <m:d>
+          <m:dPr>
+            <m:ctrlPr>
+              <w:rPr>
+                <w:rFonts w:ascii="Cambria Math" w:eastAsiaTheme="minorEastAsia" w:hAnsi="Cambria Math"/>
+                <w:i/>
+                <w:sz w:val="28"/>
+                <w:szCs w:val="28"/>
+              </w:rPr>
+            </m:ctrlPr>
+          </m:dPr>
+          <m:e>
+            <m:r>
+              <w:rPr>
+                <w:rFonts w:ascii="Cambria Math" w:eastAsiaTheme="minorEastAsia" w:hAnsi="Cambria Math"/>
+                <w:sz w:val="28"/>
+                <w:szCs w:val="28"/>
+              </w:rPr>
+              <m:t>rut</m:t>
+            </m:r>
+            <m:sSub>
+              <m:sSubPr>
+                <m:ctrlPr>
+                  <w:rPr>
+                    <w:rFonts w:ascii="Cambria Math" w:eastAsiaTheme="minorEastAsia" w:hAnsi="Cambria Math"/>
+                    <w:i/>
+                    <w:sz w:val="28"/>
+                    <w:szCs w:val="28"/>
+                  </w:rPr>
+                </m:ctrlPr>
+              </m:sSubPr>
+              <m:e>
+                <m:r>
+                  <w:rPr>
+                    <w:rFonts w:ascii="Cambria Math" w:eastAsiaTheme="minorEastAsia" w:hAnsi="Cambria Math"/>
+                    <w:sz w:val="28"/>
+                    <w:szCs w:val="28"/>
+                  </w:rPr>
+                  <m:t>a</m:t>
+                </m:r>
+              </m:e>
+              <m:sub>
+                <m:r>
+                  <w:rPr>
+                    <w:rFonts w:ascii="Cambria Math" w:eastAsiaTheme="minorEastAsia" w:hAnsi="Cambria Math"/>
+                    <w:sz w:val="28"/>
+                    <w:szCs w:val="28"/>
+                  </w:rPr>
+                  <m:t>fichero1</m:t>
+                </m:r>
+              </m:sub>
+            </m:sSub>
+          </m:e>
+        </m:d>
+        <m:d>
+          <m:dPr>
+            <m:ctrlPr>
+              <w:rPr>
+                <w:rFonts w:ascii="Cambria Math" w:eastAsiaTheme="minorEastAsia" w:hAnsi="Cambria Math"/>
+                <w:i/>
+                <w:sz w:val="28"/>
+                <w:szCs w:val="28"/>
+              </w:rPr>
+            </m:ctrlPr>
+          </m:dPr>
+          <m:e>
+            <m:r>
+              <w:rPr>
+                <w:rFonts w:ascii="Cambria Math" w:eastAsiaTheme="minorEastAsia" w:hAnsi="Cambria Math"/>
+                <w:sz w:val="28"/>
+                <w:szCs w:val="28"/>
+              </w:rPr>
+              <m:t>rut</m:t>
+            </m:r>
+            <m:sSub>
+              <m:sSubPr>
+                <m:ctrlPr>
+                  <w:rPr>
+                    <w:rFonts w:ascii="Cambria Math" w:eastAsiaTheme="minorEastAsia" w:hAnsi="Cambria Math"/>
+                    <w:i/>
+                    <w:sz w:val="28"/>
+                    <w:szCs w:val="28"/>
+                  </w:rPr>
+                </m:ctrlPr>
+              </m:sSubPr>
+              <m:e>
+                <m:r>
+                  <w:rPr>
+                    <w:rFonts w:ascii="Cambria Math" w:eastAsiaTheme="minorEastAsia" w:hAnsi="Cambria Math"/>
+                    <w:sz w:val="28"/>
+                    <w:szCs w:val="28"/>
+                  </w:rPr>
+                  <m:t>a</m:t>
+                </m:r>
+              </m:e>
+              <m:sub>
+                <m:r>
+                  <w:rPr>
+                    <w:rFonts w:ascii="Cambria Math" w:eastAsiaTheme="minorEastAsia" w:hAnsi="Cambria Math"/>
+                    <w:sz w:val="28"/>
+                    <w:szCs w:val="28"/>
+                  </w:rPr>
+                  <m:t>fichero2</m:t>
+                </m:r>
+              </m:sub>
+            </m:sSub>
+          </m:e>
+        </m:d>
+        <m:r>
+          <w:rPr>
+            <w:rFonts w:ascii="Cambria Math" w:eastAsiaTheme="minorEastAsia" w:hAnsi="Cambria Math"/>
+            <w:sz w:val="28"/>
+            <w:szCs w:val="28"/>
+          </w:rPr>
+          <m:t>&gt;(ruta_fichero</m:t>
+        </m:r>
+      </m:oMath>
+      <w:r>
+        <w:rPr>
+          <w:rFonts w:eastAsiaTheme="minorEastAsia"/>
+          <w:sz w:val="28"/>
+          <w:szCs w:val="28"/>
+        </w:rPr>
+        <w:t>+1+2)</w:t>
+      </w:r>
+    </w:p>
+    <w:p>
+      <w:pPr>
+        <w:pStyle w:val="Prrafodelista"/>
+        <w:numPr>
+          <w:ilvl w:val="1"/>
+          <w:numId w:val="1"/>
+        </w:numPr>
+        <w:rPr>
+          <w:rFonts w:eastAsiaTheme="minorEastAsia"/>
+          <w:sz w:val="28"/>
+          <w:szCs w:val="28"/>
+        </w:rPr>
+      </w:pPr>
+      <w:r>
+        <w:rPr>
+          <w:rFonts w:eastAsiaTheme="minorEastAsia"/>
+          <w:sz w:val="28"/>
+          <w:szCs w:val="28"/>
+        </w:rPr>
+        <w:t>-n -&gt; Cuenta el número de líneas.</w:t>
+      </w:r>
+    </w:p>
+    <w:p>
+      <w:pPr>
+        <w:pStyle w:val="Prrafodelista"/>
+        <w:numPr>
+          <w:ilvl w:val="0"/>
+          <w:numId w:val="1"/>
+        </w:numPr>
+        <w:rPr>
+          <w:rFonts w:eastAsiaTheme="minorEastAsia"/>
+          <w:sz w:val="28"/>
+          <w:szCs w:val="28"/>
+        </w:rPr>
+      </w:pPr>
+      <w:r>
+        <w:rPr>
+          <w:rFonts w:eastAsiaTheme="minorEastAsia"/>
+          <w:sz w:val="28"/>
+          <w:szCs w:val="28"/>
+        </w:rPr>
+        <w:t>HEAD: Muestra las primeras 10 filas del documento.</w:t>
+      </w:r>
+    </w:p>
+    <w:p>
+      <w:pPr>
+        <w:pStyle w:val="Prrafodelista"/>
+        <w:numPr>
+          <w:ilvl w:val="1"/>
+          <w:numId w:val="1"/>
+        </w:numPr>
+        <w:rPr>
+          <w:rFonts w:eastAsiaTheme="minorEastAsia"/>
+          <w:sz w:val="28"/>
+          <w:szCs w:val="28"/>
+        </w:rPr>
+      </w:pPr>
+      <w:r>
+        <w:rPr>
+          <w:rFonts w:eastAsiaTheme="minorEastAsia"/>
+          <w:sz w:val="28"/>
+          <w:szCs w:val="28"/>
+        </w:rPr>
+        <w:t>-n</w:t>
+      </w:r>
+      <w:r>
+        <w:rPr>
+          <w:rFonts w:eastAsiaTheme="minorEastAsia"/>
+          <w:sz w:val="28"/>
+          <w:szCs w:val="28"/>
+        </w:rPr>
+        <w:t>x</w:t>
+      </w:r>
+      <w:r>
+        <w:rPr>
+          <w:rFonts w:eastAsiaTheme="minorEastAsia"/>
+          <w:sz w:val="28"/>
+          <w:szCs w:val="28"/>
+        </w:rPr>
+        <w:t xml:space="preserve"> -&gt; muestra las líneas que le indiquemos</w:t>
+      </w:r>
+      <w:r>
+        <w:rPr>
+          <w:rFonts w:eastAsiaTheme="minorEastAsia"/>
+          <w:sz w:val="28"/>
+          <w:szCs w:val="28"/>
+        </w:rPr>
+        <w:t xml:space="preserve"> de un fichero.</w:t>
+      </w:r>
+    </w:p>
+    <w:p>
+      <w:pPr>
+        <w:pStyle w:val="Prrafodelista"/>
+        <w:ind w:left="1440"/>
+        <w:jc w:val="center"/>
+        <w:rPr>
+          <w:rFonts w:eastAsiaTheme="minorEastAsia"/>
+          <w:sz w:val="28"/>
+          <w:szCs w:val="28"/>
+        </w:rPr>
+      </w:pPr>
+      <m:oMathPara>
+        <m:oMath>
+          <m:r>
+            <w:rPr>
+              <w:rFonts w:ascii="Cambria Math" w:eastAsiaTheme="minorEastAsia" w:hAnsi="Cambria Math"/>
+              <w:sz w:val="28"/>
+              <w:szCs w:val="28"/>
+            </w:rPr>
+            <m:t>head-n5 /descargas/pepe</m:t>
+          </m:r>
+        </m:oMath>
+      </m:oMathPara>
+    </w:p>
+    <w:p>
+      <w:pPr>
+        <w:pStyle w:val="Prrafodelista"/>
+        <w:numPr>
+          <w:ilvl w:val="0"/>
+          <w:numId w:val="1"/>
+        </w:numPr>
+        <w:rPr>
+          <w:rFonts w:eastAsiaTheme="minorEastAsia"/>
+          <w:sz w:val="28"/>
+          <w:szCs w:val="28"/>
+        </w:rPr>
+      </w:pPr>
+      <w:r>
+        <w:rPr>
+          <w:rFonts w:eastAsiaTheme="minorEastAsia"/>
+          <w:sz w:val="28"/>
+          <w:szCs w:val="28"/>
+        </w:rPr>
+        <w:t>TAIL: Lo contrario a HEAD. Lee las últimas 10 líneas. De la misma forma tiene el parámetro -n.</w:t>
+      </w:r>
+    </w:p>
+    <w:p>
+      <w:pPr>
+        <w:pStyle w:val="Prrafodelista"/>
+        <w:numPr>
+          <w:ilvl w:val="1"/>
+          <w:numId w:val="1"/>
+        </w:numPr>
+        <w:rPr>
+          <w:rFonts w:eastAsiaTheme="minorEastAsia"/>
+          <w:sz w:val="28"/>
+          <w:szCs w:val="28"/>
+        </w:rPr>
+      </w:pPr>
+      <w:r>
+        <w:rPr>
+          <w:rFonts w:eastAsiaTheme="minorEastAsia"/>
+          <w:sz w:val="28"/>
+          <w:szCs w:val="28"/>
+        </w:rPr>
+        <w:t>-f -&gt; Con este parámetro seguimos el contenido de un fichero en tiempo real.</w:t>
+      </w:r>
+      <w:r>
+        <w:rPr>
+          <w:rFonts w:eastAsiaTheme="minorEastAsia"/>
+          <w:sz w:val="28"/>
+          <w:szCs w:val="28"/>
+        </w:rPr>
+        <w:t xml:space="preserve"> Esto es útil para ir viendo los logs, que se van almacenando en las últimas líneas.</w:t>
+      </w:r>
+    </w:p>
+    <w:p>
+      <w:pPr>
+        <w:pStyle w:val="Prrafodelista"/>
+        <w:numPr>
+          <w:ilvl w:val="0"/>
+          <w:numId w:val="1"/>
+        </w:numPr>
+        <w:rPr>
+          <w:rFonts w:eastAsiaTheme="minorEastAsia"/>
+          <w:sz w:val="28"/>
+          <w:szCs w:val="28"/>
+        </w:rPr>
+      </w:pPr>
+      <w:r>
+        <w:rPr>
+          <w:rFonts w:eastAsiaTheme="minorEastAsia"/>
+          <w:sz w:val="28"/>
+          <w:szCs w:val="28"/>
+        </w:rPr>
+        <w:t>LESS: Sirve para ver documentos de forma paginada, es decir, verlos por páginas. Muy útil para ficheros grandes.</w:t>
+      </w:r>
+    </w:p>
+    <w:p>
+      <w:pPr>
+        <w:pStyle w:val="Prrafodelista"/>
+        <w:numPr>
+          <w:ilvl w:val="1"/>
+          <w:numId w:val="1"/>
+        </w:numPr>
+        <w:rPr>
+          <w:rFonts w:eastAsiaTheme="minorEastAsia"/>
+          <w:sz w:val="28"/>
+          <w:szCs w:val="28"/>
+        </w:rPr>
+      </w:pPr>
+      <w:r>
+        <w:rPr>
+          <w:rFonts w:eastAsiaTheme="minorEastAsia"/>
+          <w:sz w:val="28"/>
+          <w:szCs w:val="28"/>
+        </w:rPr>
+        <w:t>-f -&gt; Vemos el fichero en tiempo real.</w:t>
+      </w:r>
+    </w:p>
+    <w:p>
+      <w:pPr>
+        <w:pStyle w:val="Prrafodelista"/>
+        <w:numPr>
+          <w:ilvl w:val="1"/>
+          <w:numId w:val="1"/>
+        </w:numPr>
+        <w:rPr>
+          <w:rFonts w:eastAsiaTheme="minorEastAsia"/>
+          <w:sz w:val="28"/>
+          <w:szCs w:val="28"/>
+        </w:rPr>
+      </w:pPr>
+      <w:r>
+        <w:rPr>
+          <w:rFonts w:eastAsiaTheme="minorEastAsia"/>
+          <w:sz w:val="28"/>
+          <w:szCs w:val="28"/>
+        </w:rPr>
+        <w:t>-n -&gt; Visualiza el número de líneas.</w:t>
+      </w:r>
+      <w:r>
+        <w:rPr>
+          <w:rFonts w:eastAsiaTheme="minorEastAsia"/>
+          <w:sz w:val="28"/>
+          <w:szCs w:val="28"/>
+        </w:rPr>
+        <w:t xml:space="preserve"> </w:t>
+      </w:r>
+    </w:p>
+    <w:p>
+      <w:pPr>
+        <w:pStyle w:val="Prrafodelista"/>
+        <w:numPr>
+          <w:ilvl w:val="1"/>
+          <w:numId w:val="1"/>
+        </w:numPr>
+        <w:rPr>
+          <w:rFonts w:eastAsiaTheme="minorEastAsia"/>
+          <w:sz w:val="28"/>
+          <w:szCs w:val="28"/>
+        </w:rPr>
+      </w:pPr>
+      <w:r>
+        <w:rPr>
+          <w:rFonts w:eastAsiaTheme="minorEastAsia"/>
+          <w:sz w:val="28"/>
+          <w:szCs w:val="28"/>
+        </w:rPr>
+        <w:t xml:space="preserve">+g -&gt; </w:t>
+      </w:r>
+      <w:r>
+        <w:rPr>
+          <w:rFonts w:eastAsiaTheme="minorEastAsia"/>
+          <w:sz w:val="28"/>
+          <w:szCs w:val="28"/>
+        </w:rPr>
+        <w:t>Muestra el final del fichero.</w:t>
+      </w:r>
+    </w:p>
+    <w:p>
+      <w:pPr>
+        <w:rPr>
+          <w:rFonts w:eastAsiaTheme="minorEastAsia"/>
+          <w:sz w:val="28"/>
+          <w:szCs w:val="28"/>
+        </w:rPr>
+      </w:pPr>
+    </w:p>
+    <w:p>
+      <w:pPr>
+        <w:rPr>
+          <w:rFonts w:eastAsiaTheme="minorEastAsia"/>
+          <w:sz w:val="28"/>
+          <w:szCs w:val="28"/>
+        </w:rPr>
+      </w:pPr>
+    </w:p>
+    <w:p>
+      <w:pPr>
+        <w:rPr>
+          <w:rFonts w:eastAsiaTheme="minorEastAsia"/>
+          <w:sz w:val="28"/>
+          <w:szCs w:val="28"/>
+        </w:rPr>
+      </w:pPr>
+    </w:p>
+    <w:p>
+      <w:pPr>
+        <w:rPr>
+          <w:rFonts w:eastAsiaTheme="minorEastAsia"/>
+          <w:sz w:val="28"/>
+          <w:szCs w:val="28"/>
+        </w:rPr>
+      </w:pPr>
+    </w:p>
+    <w:p>
+      <w:pPr>
+        <w:jc w:val="center"/>
+        <w:rPr>
+          <w:rFonts w:eastAsiaTheme="minorEastAsia"/>
+          <w:i/>
+          <w:iCs/>
+          <w:sz w:val="28"/>
+          <w:szCs w:val="28"/>
+          <w:u w:val="single"/>
+        </w:rPr>
+      </w:pPr>
+      <w:r>
+        <w:rPr>
+          <w:rFonts w:eastAsiaTheme="minorEastAsia"/>
+          <w:i/>
+          <w:iCs/>
+          <w:sz w:val="28"/>
+          <w:szCs w:val="28"/>
+          <w:u w:val="single"/>
+        </w:rPr>
+        <w:lastRenderedPageBreak/>
+        <w:t>Concepto stdin, stdout y stderr</w:t>
+      </w:r>
+    </w:p>
+    <w:p>
+      <w:pPr>
+        <w:rPr>
+          <w:rFonts w:eastAsiaTheme="minorEastAsia"/>
+          <w:i/>
+          <w:iCs/>
+          <w:sz w:val="28"/>
+          <w:szCs w:val="28"/>
+          <w:u w:val="single"/>
+        </w:rPr>
+      </w:pPr>
+    </w:p>
+    <w:p>
+      <w:pPr>
+        <w:rPr>
+          <w:rFonts w:eastAsiaTheme="minorEastAsia"/>
+          <w:sz w:val="28"/>
+          <w:szCs w:val="28"/>
+        </w:rPr>
+      </w:pPr>
+      <w:r>
+        <w:rPr>
+          <w:rFonts w:eastAsiaTheme="minorEastAsia"/>
+          <w:sz w:val="28"/>
+          <w:szCs w:val="28"/>
+        </w:rPr>
+        <w:t>STD vienen de estándar y</w:t>
+      </w:r>
+      <w:r>
+        <w:rPr>
+          <w:rFonts w:eastAsiaTheme="minorEastAsia"/>
+          <w:sz w:val="28"/>
+          <w:szCs w:val="28"/>
+        </w:rPr>
+        <w:t xml:space="preserve"> en Linux en comandos tenemos 3 estándar.</w:t>
+      </w:r>
+    </w:p>
+    <w:p>
+      <w:pPr>
+        <w:pStyle w:val="Prrafodelista"/>
+        <w:numPr>
+          <w:ilvl w:val="0"/>
+          <w:numId w:val="1"/>
+        </w:numPr>
+        <w:rPr>
+          <w:rFonts w:eastAsiaTheme="minorEastAsia"/>
+          <w:sz w:val="28"/>
+          <w:szCs w:val="28"/>
+        </w:rPr>
+      </w:pPr>
+      <w:r>
+        <w:rPr>
+          <w:rFonts w:eastAsiaTheme="minorEastAsia"/>
+          <w:sz w:val="28"/>
+          <w:szCs w:val="28"/>
+        </w:rPr>
+        <w:t>STDIN: Standar IN: Se relacio</w:t>
+      </w:r>
+      <w:r>
+        <w:rPr>
+          <w:rFonts w:eastAsiaTheme="minorEastAsia"/>
+          <w:sz w:val="28"/>
+          <w:szCs w:val="28"/>
+        </w:rPr>
+        <w:t xml:space="preserve">na al número 0 y </w:t>
+      </w:r>
+      <w:r>
+        <w:rPr>
+          <w:rFonts w:eastAsiaTheme="minorEastAsia"/>
+          <w:sz w:val="28"/>
+          <w:szCs w:val="28"/>
+        </w:rPr>
+        <w:t>son todos los datos que son recibidos por un programa o comando</w:t>
+      </w:r>
+      <w:r>
+        <w:rPr>
+          <w:rFonts w:eastAsiaTheme="minorEastAsia"/>
+          <w:sz w:val="28"/>
+          <w:szCs w:val="28"/>
+        </w:rPr>
+        <w:t xml:space="preserve"> de un usuario.</w:t>
+      </w:r>
+      <w:r>
+        <w:rPr>
+          <w:rFonts w:eastAsiaTheme="minorEastAsia"/>
+          <w:sz w:val="28"/>
+          <w:szCs w:val="28"/>
+        </w:rPr>
+        <w:t xml:space="preserve"> Por ejemplo, lo que escribimos en el Shell para introducir un comando.</w:t>
+      </w:r>
+    </w:p>
+    <w:p>
+      <w:pPr>
+        <w:pStyle w:val="Prrafodelista"/>
+        <w:numPr>
+          <w:ilvl w:val="0"/>
+          <w:numId w:val="1"/>
+        </w:numPr>
+        <w:rPr>
+          <w:rFonts w:eastAsiaTheme="minorEastAsia"/>
+          <w:sz w:val="28"/>
+          <w:szCs w:val="28"/>
+        </w:rPr>
+      </w:pPr>
+      <w:r>
+        <w:rPr>
+          <w:rFonts w:eastAsiaTheme="minorEastAsia"/>
+          <w:sz w:val="28"/>
+          <w:szCs w:val="28"/>
+        </w:rPr>
+        <w:t>SDTOUT: Standar OUT: Se relaciona al</w:t>
+      </w:r>
+      <w:r>
+        <w:rPr>
+          <w:rFonts w:eastAsiaTheme="minorEastAsia"/>
+          <w:sz w:val="28"/>
+          <w:szCs w:val="28"/>
+        </w:rPr>
+        <w:t xml:space="preserve"> número 1 y es aquello que devuelve un </w:t>
+      </w:r>
+      <w:r>
+        <w:rPr>
+          <w:rFonts w:eastAsiaTheme="minorEastAsia"/>
+          <w:sz w:val="28"/>
+          <w:szCs w:val="28"/>
+        </w:rPr>
+        <w:t>programa o comando</w:t>
+      </w:r>
+      <w:r>
+        <w:rPr>
+          <w:rFonts w:eastAsiaTheme="minorEastAsia"/>
+          <w:sz w:val="28"/>
+          <w:szCs w:val="28"/>
+        </w:rPr>
+        <w:t xml:space="preserve"> cuando se ejecuta correctamente</w:t>
+      </w:r>
+      <w:r>
+        <w:rPr>
+          <w:rFonts w:eastAsiaTheme="minorEastAsia"/>
+          <w:sz w:val="28"/>
+          <w:szCs w:val="28"/>
+        </w:rPr>
+        <w:t xml:space="preserve"> al usuario o a otro programa.</w:t>
+      </w:r>
+      <w:r>
+        <w:rPr>
+          <w:rFonts w:eastAsiaTheme="minorEastAsia"/>
+          <w:sz w:val="28"/>
+          <w:szCs w:val="28"/>
+        </w:rPr>
+        <w:t xml:space="preserve"> Por ejemplo, lo que nos devuelve el comando ls al ejecutarse correctamente.</w:t>
+      </w:r>
+    </w:p>
+    <w:p>
+      <w:pPr>
+        <w:pStyle w:val="Prrafodelista"/>
+        <w:numPr>
+          <w:ilvl w:val="0"/>
+          <w:numId w:val="1"/>
+        </w:numPr>
+        <w:rPr>
+          <w:rFonts w:eastAsiaTheme="minorEastAsia"/>
+          <w:sz w:val="28"/>
+          <w:szCs w:val="28"/>
+        </w:rPr>
+      </w:pPr>
+      <w:r>
+        <w:rPr>
+          <w:rFonts w:eastAsiaTheme="minorEastAsia"/>
+          <w:sz w:val="28"/>
+          <w:szCs w:val="28"/>
+        </w:rPr>
+        <w:t xml:space="preserve">STDERR: Standar ERROR: Se relaciona al número 2 y es todo aquello que nos devuelve un </w:t>
+      </w:r>
+      <w:r>
+        <w:rPr>
+          <w:rFonts w:eastAsiaTheme="minorEastAsia"/>
+          <w:sz w:val="28"/>
+          <w:szCs w:val="28"/>
+        </w:rPr>
+        <w:t xml:space="preserve">programa o </w:t>
+      </w:r>
+      <w:r>
+        <w:rPr>
+          <w:rFonts w:eastAsiaTheme="minorEastAsia"/>
+          <w:sz w:val="28"/>
+          <w:szCs w:val="28"/>
+        </w:rPr>
+        <w:t>comando cuando no es ejecutado correctamente.</w:t>
+      </w:r>
+    </w:p>
+    <w:p>
+      <w:pPr>
+        <w:rPr>
+          <w:rFonts w:eastAsiaTheme="minorEastAsia"/>
+          <w:sz w:val="28"/>
+          <w:szCs w:val="28"/>
+        </w:rPr>
+      </w:pPr>
+    </w:p>
+    <w:p>
+      <w:pPr>
+        <w:rPr>
+          <w:rFonts w:eastAsiaTheme="minorEastAsia"/>
+          <w:sz w:val="28"/>
+          <w:szCs w:val="28"/>
+        </w:rPr>
+      </w:pPr>
+      <w:r>
+        <w:rPr>
+          <w:rFonts w:eastAsiaTheme="minorEastAsia"/>
+          <w:sz w:val="28"/>
+          <w:szCs w:val="28"/>
+        </w:rPr>
+        <w:t xml:space="preserve">Los números que se relacionan con </w:t>
+      </w:r>
+      <w:r>
+        <w:rPr>
+          <w:rFonts w:eastAsiaTheme="minorEastAsia"/>
+          <w:sz w:val="28"/>
+          <w:szCs w:val="28"/>
+        </w:rPr>
+        <w:t>los estándares</w:t>
+      </w:r>
+      <w:r>
+        <w:rPr>
+          <w:rFonts w:eastAsiaTheme="minorEastAsia"/>
+          <w:sz w:val="28"/>
+          <w:szCs w:val="28"/>
+        </w:rPr>
+        <w:t xml:space="preserve"> se utilizan para las redirecciones, es decir, para </w:t>
+      </w:r>
+      <w:r>
+        <w:rPr>
+          <w:rFonts w:eastAsiaTheme="minorEastAsia"/>
+          <w:sz w:val="28"/>
+          <w:szCs w:val="28"/>
+        </w:rPr>
+        <w:t>guardar lo que nos devolvería en un archivo.</w:t>
+      </w:r>
+      <w:r>
+        <w:rPr>
+          <w:rFonts w:eastAsiaTheme="minorEastAsia"/>
+          <w:sz w:val="28"/>
+          <w:szCs w:val="28"/>
+        </w:rPr>
+        <w:t xml:space="preserve"> </w:t>
+      </w:r>
+      <w:r>
+        <w:rPr>
+          <w:rFonts w:eastAsiaTheme="minorEastAsia"/>
+          <w:sz w:val="28"/>
+          <w:szCs w:val="28"/>
+        </w:rPr>
+        <w:t>Se hace con STDOUT y STDERR</w:t>
+      </w:r>
+      <w:r>
+        <w:rPr>
+          <w:rFonts w:eastAsiaTheme="minorEastAsia"/>
+          <w:sz w:val="28"/>
+          <w:szCs w:val="28"/>
+        </w:rPr>
+        <w:t xml:space="preserve"> </w:t>
+      </w:r>
+      <w:r>
+        <w:rPr>
+          <w:rFonts w:eastAsiaTheme="minorEastAsia"/>
+          <w:sz w:val="28"/>
+          <w:szCs w:val="28"/>
+        </w:rPr>
+        <w:t>Por ejemplo:</w:t>
+      </w:r>
+    </w:p>
+    <w:p>
+      <w:pPr>
+        <w:rPr>
+          <w:rFonts w:eastAsiaTheme="minorEastAsia"/>
+          <w:sz w:val="28"/>
+          <w:szCs w:val="28"/>
+        </w:rPr>
+      </w:pPr>
+      <m:oMathPara>
+        <m:oMath>
+          <m:r>
+            <w:rPr>
+              <w:rFonts w:ascii="Cambria Math" w:eastAsiaTheme="minorEastAsia" w:hAnsi="Cambria Math"/>
+              <w:sz w:val="28"/>
+              <w:szCs w:val="28"/>
+            </w:rPr>
+            <m:t>ls / 1&gt;archivo.txt</m:t>
+          </m:r>
+        </m:oMath>
+      </m:oMathPara>
+    </w:p>
+    <w:p>
+      <w:pPr>
+        <w:rPr>
+          <w:rFonts w:eastAsiaTheme="minorEastAsia"/>
+          <w:sz w:val="28"/>
+          <w:szCs w:val="28"/>
+        </w:rPr>
+      </w:pPr>
+      <w:r>
+        <w:rPr>
+          <w:rFonts w:eastAsiaTheme="minorEastAsia"/>
+          <w:sz w:val="28"/>
+          <w:szCs w:val="28"/>
+        </w:rPr>
+        <w:t>Con este comando guardaremos la lista que nos devolvería ls en archivo.txt</w:t>
+      </w:r>
+      <w:r>
+        <w:rPr>
+          <w:rFonts w:eastAsiaTheme="minorEastAsia"/>
+          <w:sz w:val="28"/>
+          <w:szCs w:val="28"/>
+        </w:rPr>
+        <w:t>, redirigiendo la información al archivo.</w:t>
+      </w:r>
+    </w:p>
+    <w:p>
+      <w:pPr>
+        <w:rPr>
+          <w:rFonts w:eastAsiaTheme="minorEastAsia"/>
+          <w:sz w:val="28"/>
+          <w:szCs w:val="28"/>
+        </w:rPr>
+      </w:pPr>
+      <w:r>
+        <w:rPr>
+          <w:rFonts w:eastAsiaTheme="minorEastAsia"/>
+          <w:sz w:val="28"/>
+          <w:szCs w:val="28"/>
+        </w:rPr>
+        <w:t>Ejemplo 2:</w:t>
+      </w:r>
+    </w:p>
+    <w:p>
+      <w:pPr>
+        <w:rPr>
+          <w:rFonts w:eastAsiaTheme="minorEastAsia"/>
+          <w:sz w:val="28"/>
+          <w:szCs w:val="28"/>
+        </w:rPr>
+      </w:pPr>
+      <m:oMathPara>
+        <m:oMath>
+          <m:r>
+            <w:rPr>
+              <w:rFonts w:ascii="Cambria Math" w:eastAsiaTheme="minorEastAsia" w:hAnsi="Cambria Math"/>
+              <w:sz w:val="28"/>
+              <w:szCs w:val="28"/>
+            </w:rPr>
+            <m:t>ls /elbicho 2&gt;archivo.txt</m:t>
+          </m:r>
+        </m:oMath>
+      </m:oMathPara>
+    </w:p>
+    <w:p>
+      <w:pPr>
+        <w:rPr>
+          <w:rFonts w:eastAsiaTheme="minorEastAsia"/>
+          <w:sz w:val="28"/>
+          <w:szCs w:val="28"/>
+        </w:rPr>
+      </w:pPr>
+      <w:r>
+        <w:rPr>
+          <w:rFonts w:eastAsiaTheme="minorEastAsia"/>
+          <w:sz w:val="28"/>
+          <w:szCs w:val="28"/>
+        </w:rPr>
+        <w:t>Esto redirigiría los mensajes de error al archivo.txt.</w:t>
+      </w:r>
+    </w:p>
+    <w:p>
+      <w:pPr>
+        <w:rPr>
+          <w:rFonts w:eastAsiaTheme="minorEastAsia"/>
+          <w:sz w:val="28"/>
+          <w:szCs w:val="28"/>
+        </w:rPr>
+      </w:pPr>
+    </w:p>
+    <w:p>
+      <w:pPr>
+        <w:rPr>
+          <w:rFonts w:eastAsiaTheme="minorEastAsia"/>
+          <w:sz w:val="28"/>
+          <w:szCs w:val="28"/>
+        </w:rPr>
+      </w:pPr>
+    </w:p>
+    <w:p>
+      <w:pPr>
+        <w:jc w:val="center"/>
+        <w:rPr>
+          <w:rFonts w:eastAsiaTheme="minorEastAsia"/>
+          <w:i/>
+          <w:iCs/>
+          <w:sz w:val="28"/>
+          <w:szCs w:val="28"/>
+          <w:u w:val="single"/>
+        </w:rPr>
+      </w:pPr>
+      <w:r>
+        <w:rPr>
+          <w:rFonts w:eastAsiaTheme="minorEastAsia"/>
+          <w:i/>
+          <w:iCs/>
+          <w:sz w:val="28"/>
+          <w:szCs w:val="28"/>
+          <w:u w:val="single"/>
+        </w:rPr>
+        <w:t>Comandos de gestión de u</w:t>
+      </w:r>
+      <w:r>
+        <w:rPr>
+          <w:rFonts w:eastAsiaTheme="minorEastAsia"/>
+          <w:i/>
+          <w:iCs/>
+          <w:sz w:val="28"/>
+          <w:szCs w:val="28"/>
+          <w:u w:val="single"/>
+        </w:rPr>
+        <w:t>suarios</w:t>
+      </w:r>
+    </w:p>
+    <w:p>
+      <w:pPr>
+        <w:jc w:val="center"/>
+        <w:rPr>
+          <w:rFonts w:eastAsiaTheme="minorEastAsia"/>
+          <w:i/>
+          <w:iCs/>
+          <w:sz w:val="28"/>
+          <w:szCs w:val="28"/>
+          <w:u w:val="single"/>
+        </w:rPr>
+      </w:pPr>
+    </w:p>
+    <w:p>
+      <w:pPr>
+        <w:pStyle w:val="Prrafodelista"/>
+        <w:numPr>
+          <w:ilvl w:val="0"/>
+          <w:numId w:val="1"/>
+        </w:numPr>
+        <w:rPr>
+          <w:rFonts w:eastAsiaTheme="minorEastAsia"/>
+          <w:sz w:val="28"/>
+          <w:szCs w:val="28"/>
+        </w:rPr>
+      </w:pPr>
+      <w:r>
+        <w:rPr>
+          <w:rFonts w:eastAsiaTheme="minorEastAsia"/>
+          <w:sz w:val="28"/>
+          <w:szCs w:val="28"/>
+        </w:rPr>
+        <w:t>USERADD y USERDEL: Añade y elimina usuarios, pero no están optimizados.</w:t>
+      </w:r>
+    </w:p>
+    <w:p>
+      <w:pPr>
+        <w:pStyle w:val="Prrafodelista"/>
+        <w:numPr>
+          <w:ilvl w:val="0"/>
+          <w:numId w:val="1"/>
+        </w:numPr>
+        <w:rPr>
+          <w:rFonts w:eastAsiaTheme="minorEastAsia"/>
+          <w:sz w:val="28"/>
+          <w:szCs w:val="28"/>
+        </w:rPr>
+      </w:pPr>
+      <w:r>
+        <w:rPr>
+          <w:rFonts w:eastAsiaTheme="minorEastAsia"/>
+          <w:sz w:val="28"/>
+          <w:szCs w:val="28"/>
+        </w:rPr>
+        <w:lastRenderedPageBreak/>
+        <w:t>ADDUSER</w:t>
+      </w:r>
+      <w:r>
+        <w:rPr>
+          <w:rFonts w:eastAsiaTheme="minorEastAsia"/>
+          <w:sz w:val="28"/>
+          <w:szCs w:val="28"/>
+        </w:rPr>
+        <w:t xml:space="preserve">: Crea usuarios en el directorio </w:t>
+      </w:r>
+      <w:r>
+        <w:rPr>
+          <w:sz w:val="28"/>
+          <w:szCs w:val="28"/>
+        </w:rPr>
+        <w:t>/etc/passwd</w:t>
+      </w:r>
+      <w:r>
+        <w:rPr>
+          <w:rFonts w:eastAsiaTheme="minorEastAsia"/>
+          <w:sz w:val="28"/>
+          <w:szCs w:val="28"/>
+        </w:rPr>
+        <w:t>.</w:t>
+      </w:r>
+      <w:r>
+        <w:rPr>
+          <w:rFonts w:eastAsiaTheme="minorEastAsia"/>
+          <w:sz w:val="28"/>
+          <w:szCs w:val="28"/>
+        </w:rPr>
+        <w:t xml:space="preserve"> Y meteremos datos para rellenar la ficha del usuario.</w:t>
+      </w:r>
+      <w:r>
+        <w:rPr>
+          <w:rFonts w:eastAsiaTheme="minorEastAsia"/>
+          <w:sz w:val="28"/>
+          <w:szCs w:val="28"/>
+        </w:rPr>
+        <w:t xml:space="preserve"> Se realiza con el comando sudo.</w:t>
+      </w:r>
+    </w:p>
+    <w:p>
+      <w:pPr>
+        <w:pStyle w:val="Prrafodelista"/>
+        <w:rPr>
+          <w:rFonts w:eastAsiaTheme="minorEastAsia"/>
+          <w:sz w:val="28"/>
+          <w:szCs w:val="28"/>
+        </w:rPr>
+      </w:pPr>
+      <m:oMathPara>
+        <m:oMath>
+          <m:r>
+            <w:rPr>
+              <w:rFonts w:ascii="Cambria Math" w:eastAsiaTheme="minorEastAsia" w:hAnsi="Cambria Math"/>
+              <w:sz w:val="28"/>
+              <w:szCs w:val="28"/>
+            </w:rPr>
+            <m:t>sudo adduser</m:t>
+          </m:r>
+          <m:r>
+            <w:rPr>
+              <w:rFonts w:ascii="Cambria Math" w:eastAsiaTheme="minorEastAsia" w:hAnsi="Cambria Math"/>
+              <w:sz w:val="28"/>
+              <w:szCs w:val="28"/>
+            </w:rPr>
+            <m:t xml:space="preserve"> usuario</m:t>
+          </m:r>
+        </m:oMath>
+      </m:oMathPara>
+    </w:p>
+    <w:p>
+      <w:pPr>
+        <w:pStyle w:val="Prrafodelista"/>
+        <w:numPr>
+          <w:ilvl w:val="0"/>
+          <w:numId w:val="1"/>
+        </w:numPr>
+        <w:rPr>
+          <w:rFonts w:eastAsiaTheme="minorEastAsia"/>
+          <w:sz w:val="28"/>
+          <w:szCs w:val="28"/>
+        </w:rPr>
+      </w:pPr>
+      <w:r>
+        <w:rPr>
+          <w:rFonts w:eastAsiaTheme="minorEastAsia"/>
+          <w:sz w:val="28"/>
+          <w:szCs w:val="28"/>
+        </w:rPr>
+        <w:t>DELUSER: Elimina un usuario</w:t>
+      </w:r>
+      <w:r>
+        <w:rPr>
+          <w:rFonts w:eastAsiaTheme="minorEastAsia"/>
+          <w:sz w:val="28"/>
+          <w:szCs w:val="28"/>
+        </w:rPr>
+        <w:t xml:space="preserve"> del SO.</w:t>
+      </w:r>
+    </w:p>
+    <w:p>
+      <w:pPr>
+        <w:pStyle w:val="Prrafodelista"/>
+        <w:jc w:val="center"/>
+        <w:rPr>
+          <w:rFonts w:eastAsiaTheme="minorEastAsia"/>
+          <w:sz w:val="28"/>
+          <w:szCs w:val="28"/>
+        </w:rPr>
+      </w:pPr>
+      <m:oMathPara>
+        <m:oMath>
+          <m:r>
+            <w:rPr>
+              <w:rFonts w:ascii="Cambria Math" w:eastAsiaTheme="minorEastAsia" w:hAnsi="Cambria Math"/>
+              <w:sz w:val="28"/>
+              <w:szCs w:val="28"/>
+            </w:rPr>
+            <m:t>sudo deluser--remove-home usuario</m:t>
+          </m:r>
+        </m:oMath>
+      </m:oMathPara>
+    </w:p>
+    <w:p>
+      <w:pPr>
+        <w:pStyle w:val="Prrafodelista"/>
+        <w:rPr>
+          <w:rFonts w:eastAsiaTheme="minorEastAsia"/>
+          <w:sz w:val="28"/>
+          <w:szCs w:val="28"/>
+        </w:rPr>
+      </w:pPr>
+      <w:r>
+        <w:rPr>
+          <w:rFonts w:eastAsiaTheme="minorEastAsia"/>
+          <w:sz w:val="28"/>
+          <w:szCs w:val="28"/>
+        </w:rPr>
+        <w:t xml:space="preserve">Con el parámetro --remove-home eliminamos también el directorio home de ese usuario. </w:t>
+      </w:r>
+    </w:p>
+    <w:p>
+      <w:pPr>
+        <w:pStyle w:val="Prrafodelista"/>
+        <w:numPr>
+          <w:ilvl w:val="0"/>
+          <w:numId w:val="1"/>
+        </w:numPr>
+        <w:rPr>
+          <w:rFonts w:eastAsiaTheme="minorEastAsia"/>
+          <w:sz w:val="28"/>
+          <w:szCs w:val="28"/>
+        </w:rPr>
+      </w:pPr>
+      <w:r>
+        <w:rPr>
+          <w:rFonts w:eastAsiaTheme="minorEastAsia"/>
+          <w:sz w:val="28"/>
+          <w:szCs w:val="28"/>
+        </w:rPr>
+        <w:t>USSERMOD</w:t>
+      </w:r>
+      <w:r>
+        <w:rPr>
+          <w:rFonts w:eastAsiaTheme="minorEastAsia"/>
+          <w:sz w:val="28"/>
+          <w:szCs w:val="28"/>
+        </w:rPr>
+        <w:t>: Nos permite modificar las propiedades de un usuario.</w:t>
+      </w:r>
+      <w:r>
+        <w:rPr>
+          <w:rFonts w:eastAsiaTheme="minorEastAsia"/>
+          <w:sz w:val="28"/>
+          <w:szCs w:val="28"/>
+        </w:rPr>
+        <w:t xml:space="preserve"> Tiene </w:t>
+      </w:r>
+      <w:r>
+        <w:rPr>
+          <w:rFonts w:eastAsiaTheme="minorEastAsia"/>
+          <w:sz w:val="28"/>
+          <w:szCs w:val="28"/>
+        </w:rPr>
+        <w:t>muchos parámetros y es un comando muy potente.</w:t>
+      </w:r>
+      <w:r>
+        <w:rPr>
+          <w:rFonts w:eastAsiaTheme="minorEastAsia"/>
+          <w:sz w:val="28"/>
+          <w:szCs w:val="28"/>
+        </w:rPr>
+        <w:t xml:space="preserve"> Dos de los más importantes.</w:t>
+      </w:r>
+    </w:p>
+    <w:p>
+      <w:pPr>
+        <w:pStyle w:val="Prrafodelista"/>
+        <w:numPr>
+          <w:ilvl w:val="1"/>
+          <w:numId w:val="1"/>
+        </w:numPr>
+        <w:rPr>
+          <w:rFonts w:eastAsiaTheme="minorEastAsia"/>
+          <w:sz w:val="28"/>
+          <w:szCs w:val="28"/>
+        </w:rPr>
+      </w:pPr>
+      <w:r>
+        <w:rPr>
+          <w:rFonts w:eastAsiaTheme="minorEastAsia"/>
+          <w:sz w:val="28"/>
+          <w:szCs w:val="28"/>
+        </w:rPr>
+        <w:t>-l -&gt; Permite cambiar el nombre de login del usuario.</w:t>
+      </w:r>
+    </w:p>
+    <w:p>
+      <w:pPr>
+        <w:pStyle w:val="Prrafodelista"/>
+        <w:numPr>
+          <w:ilvl w:val="1"/>
+          <w:numId w:val="1"/>
+        </w:numPr>
+        <w:rPr>
+          <w:rFonts w:eastAsiaTheme="minorEastAsia"/>
+          <w:sz w:val="28"/>
+          <w:szCs w:val="28"/>
+        </w:rPr>
+      </w:pPr>
+      <w:r>
+        <w:rPr>
+          <w:rFonts w:eastAsiaTheme="minorEastAsia"/>
+          <w:sz w:val="28"/>
+          <w:szCs w:val="28"/>
+        </w:rPr>
+        <w:t>-d -&gt; Permite cambiar el directorio HOME del usuario.</w:t>
+      </w:r>
+    </w:p>
+    <w:p>
+      <w:pPr>
+        <w:pStyle w:val="Prrafodelista"/>
+        <w:ind w:left="1440"/>
+        <w:rPr>
+          <w:rFonts w:eastAsiaTheme="minorEastAsia"/>
+          <w:sz w:val="28"/>
+          <w:szCs w:val="28"/>
+        </w:rPr>
+      </w:pPr>
+      <m:oMathPara>
+        <m:oMath>
+          <m:r>
+            <w:rPr>
+              <w:rFonts w:ascii="Cambria Math" w:eastAsiaTheme="minorEastAsia" w:hAnsi="Cambria Math"/>
+              <w:sz w:val="28"/>
+              <w:szCs w:val="28"/>
+            </w:rPr>
+            <m:t>sudo usermod-l nuevoNombre-d NuevaRuta</m:t>
+          </m:r>
+        </m:oMath>
+      </m:oMathPara>
+    </w:p>
+    <w:p>
+      <w:pPr>
+        <w:pStyle w:val="Prrafodelista"/>
+        <w:numPr>
+          <w:ilvl w:val="0"/>
+          <w:numId w:val="1"/>
+        </w:numPr>
+        <w:rPr>
+          <w:rFonts w:eastAsiaTheme="minorEastAsia"/>
+          <w:sz w:val="28"/>
+          <w:szCs w:val="28"/>
+        </w:rPr>
+      </w:pPr>
+      <w:r>
+        <w:rPr>
+          <w:rFonts w:eastAsiaTheme="minorEastAsia"/>
+          <w:sz w:val="28"/>
+          <w:szCs w:val="28"/>
+        </w:rPr>
+        <w:t>PASSWD: Cambia la contraseña de un usuario. Los parámetros más relevantes son:</w:t>
+      </w:r>
+    </w:p>
+    <w:p>
+      <w:pPr>
+        <w:pStyle w:val="Prrafodelista"/>
+        <w:numPr>
+          <w:ilvl w:val="1"/>
+          <w:numId w:val="1"/>
+        </w:numPr>
+        <w:rPr>
+          <w:rFonts w:eastAsiaTheme="minorEastAsia"/>
+          <w:sz w:val="28"/>
+          <w:szCs w:val="28"/>
+        </w:rPr>
+      </w:pPr>
+      <w:r>
+        <w:rPr>
+          <w:rFonts w:eastAsiaTheme="minorEastAsia"/>
+          <w:sz w:val="28"/>
+          <w:szCs w:val="28"/>
+        </w:rPr>
+        <w:t>-l -&gt; Bloquea la contraseña del usuario, es como desactivar la cuenta de ese usuario.</w:t>
+      </w:r>
+    </w:p>
+    <w:p>
+      <w:pPr>
+        <w:pStyle w:val="Prrafodelista"/>
+        <w:numPr>
+          <w:ilvl w:val="1"/>
+          <w:numId w:val="1"/>
+        </w:numPr>
+        <w:rPr>
+          <w:rFonts w:eastAsiaTheme="minorEastAsia"/>
+          <w:sz w:val="28"/>
+          <w:szCs w:val="28"/>
+        </w:rPr>
+      </w:pPr>
+      <w:r>
+        <w:rPr>
+          <w:rFonts w:eastAsiaTheme="minorEastAsia"/>
+          <w:sz w:val="28"/>
+          <w:szCs w:val="28"/>
+        </w:rPr>
+        <w:t>-u -&gt; Desbloquea la contraseña del usuario, es decir, reactiva la cuenta.</w:t>
+      </w:r>
+    </w:p>
+    <w:p>
+      <w:pPr>
+        <w:pStyle w:val="Prrafodelista"/>
+        <w:numPr>
+          <w:ilvl w:val="0"/>
+          <w:numId w:val="1"/>
+        </w:numPr>
+        <w:rPr>
+          <w:rFonts w:eastAsiaTheme="minorEastAsia"/>
+          <w:sz w:val="28"/>
+          <w:szCs w:val="28"/>
+        </w:rPr>
+      </w:pPr>
+      <w:r>
+        <w:rPr>
+          <w:rFonts w:eastAsiaTheme="minorEastAsia"/>
+          <w:sz w:val="28"/>
+          <w:szCs w:val="28"/>
+        </w:rPr>
+        <w:t>ID: Nos identifica la información del usuario actual o del que le indiquemos.</w:t>
+      </w:r>
+    </w:p>
+    <w:p>
+      <w:pPr>
+        <w:pStyle w:val="Prrafodelista"/>
+        <w:numPr>
+          <w:ilvl w:val="1"/>
+          <w:numId w:val="1"/>
+        </w:numPr>
+        <w:rPr>
+          <w:rFonts w:eastAsiaTheme="minorEastAsia"/>
+          <w:sz w:val="28"/>
+          <w:szCs w:val="28"/>
+        </w:rPr>
+      </w:pPr>
+      <w:r>
+        <w:rPr>
+          <w:rFonts w:eastAsiaTheme="minorEastAsia"/>
+          <w:sz w:val="28"/>
+          <w:szCs w:val="28"/>
+        </w:rPr>
+        <w:t xml:space="preserve">-u -&gt; Nos muestra el UserId </w:t>
+      </w:r>
+      <w:r>
+        <w:rPr>
+          <w:rFonts w:eastAsiaTheme="minorEastAsia"/>
+          <w:sz w:val="28"/>
+          <w:szCs w:val="28"/>
+        </w:rPr>
+        <w:t xml:space="preserve">(UID) </w:t>
+      </w:r>
+      <w:r>
+        <w:rPr>
+          <w:rFonts w:eastAsiaTheme="minorEastAsia"/>
+          <w:sz w:val="28"/>
+          <w:szCs w:val="28"/>
+        </w:rPr>
+        <w:t>del usuario.</w:t>
+      </w:r>
+    </w:p>
+    <w:p>
+      <w:pPr>
+        <w:pStyle w:val="Prrafodelista"/>
+        <w:numPr>
+          <w:ilvl w:val="1"/>
+          <w:numId w:val="1"/>
+        </w:numPr>
+        <w:rPr>
+          <w:rFonts w:eastAsiaTheme="minorEastAsia"/>
+          <w:sz w:val="28"/>
+          <w:szCs w:val="28"/>
+        </w:rPr>
+      </w:pPr>
+      <w:r>
+        <w:rPr>
+          <w:rFonts w:eastAsiaTheme="minorEastAsia"/>
+          <w:sz w:val="28"/>
+          <w:szCs w:val="28"/>
+        </w:rPr>
+        <w:t>-g -&gt; Nos muestra</w:t>
+      </w:r>
+      <w:r>
+        <w:rPr>
+          <w:rFonts w:eastAsiaTheme="minorEastAsia"/>
+          <w:sz w:val="28"/>
+          <w:szCs w:val="28"/>
+        </w:rPr>
+        <w:t xml:space="preserve"> el</w:t>
+      </w:r>
+      <w:r>
+        <w:rPr>
+          <w:rFonts w:eastAsiaTheme="minorEastAsia"/>
+          <w:sz w:val="28"/>
+          <w:szCs w:val="28"/>
+        </w:rPr>
+        <w:t xml:space="preserve"> GroupId (GID) del usuario</w:t>
+      </w:r>
+    </w:p>
+    <w:p>
+      <w:pPr>
+        <w:pStyle w:val="Prrafodelista"/>
+        <w:numPr>
+          <w:ilvl w:val="0"/>
+          <w:numId w:val="1"/>
+        </w:numPr>
+        <w:rPr>
+          <w:rFonts w:eastAsiaTheme="minorEastAsia"/>
+          <w:sz w:val="28"/>
+          <w:szCs w:val="28"/>
+        </w:rPr>
+      </w:pPr>
+      <w:r>
+        <w:rPr>
+          <w:rFonts w:eastAsiaTheme="minorEastAsia"/>
+          <w:sz w:val="28"/>
+          <w:szCs w:val="28"/>
+        </w:rPr>
+        <w:t>WHO: Nos permite saber quien está conectado al sistema.</w:t>
+      </w:r>
+    </w:p>
+    <w:p>
+      <w:pPr>
+        <w:pStyle w:val="Prrafodelista"/>
+        <w:numPr>
+          <w:ilvl w:val="1"/>
+          <w:numId w:val="1"/>
+        </w:numPr>
+        <w:rPr>
+          <w:rFonts w:eastAsiaTheme="minorEastAsia"/>
+          <w:sz w:val="28"/>
+          <w:szCs w:val="28"/>
+        </w:rPr>
+      </w:pPr>
+      <w:r>
+        <w:rPr>
+          <w:rFonts w:eastAsiaTheme="minorEastAsia"/>
+          <w:sz w:val="28"/>
+          <w:szCs w:val="28"/>
+        </w:rPr>
+        <w:t>-u -&gt; Nos muestra una lista de los usuarios conectados y la hora de su conexión.</w:t>
+      </w:r>
+    </w:p>
+    <w:p>
+      <w:pPr>
+        <w:pStyle w:val="Prrafodelista"/>
+        <w:numPr>
+          <w:ilvl w:val="0"/>
+          <w:numId w:val="1"/>
+        </w:numPr>
+        <w:rPr>
+          <w:rFonts w:eastAsiaTheme="minorEastAsia"/>
+          <w:sz w:val="28"/>
+          <w:szCs w:val="28"/>
+        </w:rPr>
+      </w:pPr>
+      <w:r>
+        <w:rPr>
+          <w:rFonts w:eastAsiaTheme="minorEastAsia"/>
+          <w:sz w:val="28"/>
+          <w:szCs w:val="28"/>
+        </w:rPr>
+        <w:t>SU: Switch User. Sirve para cambiar de usuario</w:t>
+      </w:r>
+      <w:r>
+        <w:rPr>
+          <w:rFonts w:eastAsiaTheme="minorEastAsia"/>
+          <w:sz w:val="28"/>
+          <w:szCs w:val="28"/>
+        </w:rPr>
+        <w:t>. Si no se especifica nombre de usuario se cambiará al usuario Root.</w:t>
+      </w:r>
+    </w:p>
+    <w:p>
+      <w:pPr>
+        <w:pStyle w:val="Prrafodelista"/>
+        <w:numPr>
+          <w:ilvl w:val="1"/>
+          <w:numId w:val="1"/>
+        </w:numPr>
+        <w:rPr>
+          <w:rFonts w:eastAsiaTheme="minorEastAsia"/>
+          <w:sz w:val="28"/>
+          <w:szCs w:val="28"/>
+        </w:rPr>
+      </w:pPr>
+      <w:r>
+        <w:rPr>
+          <w:rFonts w:eastAsiaTheme="minorEastAsia"/>
+          <w:sz w:val="28"/>
+          <w:szCs w:val="28"/>
+        </w:rPr>
+        <w:t xml:space="preserve">-l o --login -&gt; Nos muestra un entorno similar al que tendría el usuario si se conectara. </w:t>
+      </w:r>
+    </w:p>
+    <w:p>
+      <w:pPr>
+        <w:pStyle w:val="Prrafodelista"/>
+        <w:ind w:left="1440"/>
+        <w:rPr>
+          <w:rFonts w:eastAsiaTheme="minorEastAsia"/>
+          <w:sz w:val="28"/>
+          <w:szCs w:val="28"/>
+        </w:rPr>
+      </w:pPr>
+      <m:oMathPara>
+        <m:oMath>
+          <m:r>
+            <w:rPr>
+              <w:rFonts w:ascii="Cambria Math" w:eastAsiaTheme="minorEastAsia" w:hAnsi="Cambria Math"/>
+              <w:sz w:val="28"/>
+              <w:szCs w:val="28"/>
+            </w:rPr>
+            <m:t>su-l Usuario</m:t>
+          </m:r>
+        </m:oMath>
+      </m:oMathPara>
+    </w:p>
+    <w:p>
+      <w:pPr>
+        <w:pStyle w:val="Prrafodelista"/>
+        <w:numPr>
+          <w:ilvl w:val="1"/>
+          <w:numId w:val="1"/>
+        </w:numPr>
+        <w:rPr>
+          <w:rFonts w:eastAsiaTheme="minorEastAsia"/>
+          <w:sz w:val="28"/>
+          <w:szCs w:val="28"/>
+        </w:rPr>
+      </w:pPr>
+      <w:r>
+        <w:rPr>
+          <w:rFonts w:eastAsiaTheme="minorEastAsia"/>
+          <w:sz w:val="28"/>
+          <w:szCs w:val="28"/>
+        </w:rPr>
+        <w:t>-c -&gt; Permite ejecutar un comando con los permisos del usuario que le indiquemos</w:t>
+      </w:r>
+      <w:r>
+        <w:rPr>
+          <w:rFonts w:eastAsiaTheme="minorEastAsia"/>
+          <w:sz w:val="28"/>
+          <w:szCs w:val="28"/>
+        </w:rPr>
+        <w:t>, sin tener que loguearnos con ese usuario.</w:t>
+      </w:r>
+    </w:p>
+    <w:p>
+      <w:pPr>
+        <w:pStyle w:val="Prrafodelista"/>
+        <w:ind w:left="1440"/>
+        <w:rPr>
+          <w:rFonts w:eastAsiaTheme="minorEastAsia"/>
+          <w:sz w:val="28"/>
+          <w:szCs w:val="28"/>
+        </w:rPr>
+      </w:pPr>
+      <m:oMathPara>
+        <m:oMath>
+          <m:r>
+            <w:rPr>
+              <w:rFonts w:ascii="Cambria Math" w:eastAsiaTheme="minorEastAsia" w:hAnsi="Cambria Math"/>
+              <w:sz w:val="28"/>
+              <w:szCs w:val="28"/>
+            </w:rPr>
+            <m:t>su-c</m:t>
+          </m:r>
+          <m:r>
+            <w:rPr>
+              <w:rFonts w:ascii="Cambria Math" w:eastAsiaTheme="minorEastAsia" w:hAnsi="Cambria Math"/>
+              <w:sz w:val="28"/>
+              <w:szCs w:val="28"/>
+            </w:rPr>
+            <m:t xml:space="preserve"> id Usuario</m:t>
+          </m:r>
+        </m:oMath>
+      </m:oMathPara>
+    </w:p>
+    <w:p>
+      <w:pPr>
+        <w:pStyle w:val="Prrafodelista"/>
+        <w:numPr>
+          <w:ilvl w:val="0"/>
+          <w:numId w:val="1"/>
+        </w:numPr>
+        <w:rPr>
+          <w:rFonts w:eastAsiaTheme="minorEastAsia"/>
+          <w:sz w:val="28"/>
+          <w:szCs w:val="28"/>
+        </w:rPr>
+      </w:pPr>
+      <w:r>
+        <w:rPr>
+          <w:rFonts w:eastAsiaTheme="minorEastAsia"/>
+          <w:sz w:val="28"/>
+          <w:szCs w:val="28"/>
+        </w:rPr>
+        <w:lastRenderedPageBreak/>
+        <w:t>SUDO: Nos permite ejecutar comandos con permisos de otro usuario, es similar al comando SU con el parámetro -c. Si no ponemos usuario por defecto coge el usuario Root.</w:t>
+      </w:r>
+    </w:p>
+    <w:p>
+      <w:pPr>
+        <w:pStyle w:val="Prrafodelista"/>
+        <w:numPr>
+          <w:ilvl w:val="1"/>
+          <w:numId w:val="1"/>
+        </w:numPr>
+        <w:rPr>
+          <w:rFonts w:eastAsiaTheme="minorEastAsia"/>
+          <w:sz w:val="28"/>
+          <w:szCs w:val="28"/>
+        </w:rPr>
+      </w:pPr>
+      <w:r>
+        <w:rPr>
+          <w:rFonts w:eastAsiaTheme="minorEastAsia"/>
+          <w:sz w:val="28"/>
+          <w:szCs w:val="28"/>
+        </w:rPr>
+        <w:t>-u -&gt; Especificamos el usuario con el que ejecutaremos el comando.</w:t>
+      </w:r>
+    </w:p>
+    <w:p>
+      <w:pPr>
+        <w:pStyle w:val="Prrafodelista"/>
+        <w:ind w:left="1440"/>
+        <w:rPr>
+          <w:rFonts w:eastAsiaTheme="minorEastAsia"/>
+          <w:sz w:val="28"/>
+          <w:szCs w:val="28"/>
+        </w:rPr>
+      </w:pPr>
+      <m:oMathPara>
+        <m:oMath>
+          <m:r>
+            <w:rPr>
+              <w:rFonts w:ascii="Cambria Math" w:eastAsiaTheme="minorEastAsia" w:hAnsi="Cambria Math"/>
+              <w:sz w:val="28"/>
+              <w:szCs w:val="28"/>
+            </w:rPr>
+            <m:t>sudo-u usuario id</m:t>
+          </m:r>
+        </m:oMath>
+      </m:oMathPara>
+    </w:p>
+    <w:p>
+      <w:pPr>
+        <w:pStyle w:val="Prrafodelista"/>
+        <w:numPr>
+          <w:ilvl w:val="1"/>
+          <w:numId w:val="1"/>
+        </w:numPr>
+        <w:rPr>
+          <w:rFonts w:eastAsiaTheme="minorEastAsia"/>
+          <w:sz w:val="28"/>
+          <w:szCs w:val="28"/>
+        </w:rPr>
+      </w:pPr>
+      <w:r>
+        <w:rPr>
+          <w:rFonts w:eastAsiaTheme="minorEastAsia"/>
+          <w:sz w:val="28"/>
+          <w:szCs w:val="28"/>
+        </w:rPr>
+        <w:t xml:space="preserve">-i -&gt; Proporciona entorno similar al que tendría el usuario si se conectara. </w:t>
+      </w:r>
+    </w:p>
+    <w:p>
+      <w:pPr>
+        <w:pStyle w:val="Prrafodelista"/>
+        <w:rPr>
+          <w:rFonts w:eastAsiaTheme="minorEastAsia"/>
+          <w:sz w:val="28"/>
+          <w:szCs w:val="28"/>
+        </w:rPr>
+      </w:pPr>
+      <w:r>
+        <w:rPr>
+          <w:rFonts w:eastAsiaTheme="minorEastAsia"/>
+          <w:sz w:val="28"/>
+          <w:szCs w:val="28"/>
+        </w:rPr>
+        <w:t>Este comando es más potente que SU.</w:t>
+      </w:r>
+    </w:p>
+    <w:p>
+      <w:pPr>
+        <w:pStyle w:val="Prrafodelista"/>
+        <w:numPr>
+          <w:ilvl w:val="0"/>
+          <w:numId w:val="1"/>
+        </w:numPr>
+        <w:rPr>
+          <w:rFonts w:eastAsiaTheme="minorEastAsia"/>
+          <w:sz w:val="28"/>
+          <w:szCs w:val="28"/>
+        </w:rPr>
+      </w:pPr>
+      <w:r>
+        <w:rPr>
+          <w:rFonts w:eastAsiaTheme="minorEastAsia"/>
+          <w:sz w:val="28"/>
+          <w:szCs w:val="28"/>
+        </w:rPr>
+        <w:t>WHOAMI: Nos indica con que usuario estamos logueados.</w:t>
+      </w:r>
+    </w:p>
+    <w:p>
+      <w:pPr>
+        <w:pStyle w:val="Prrafodelista"/>
+        <w:numPr>
+          <w:ilvl w:val="0"/>
+          <w:numId w:val="1"/>
+        </w:numPr>
+        <w:rPr>
+          <w:rFonts w:eastAsiaTheme="minorEastAsia"/>
+          <w:sz w:val="28"/>
+          <w:szCs w:val="28"/>
+        </w:rPr>
+      </w:pPr>
+      <w:r>
+        <w:rPr>
+          <w:rFonts w:eastAsiaTheme="minorEastAsia"/>
+          <w:sz w:val="28"/>
+          <w:szCs w:val="28"/>
+        </w:rPr>
+        <w:t xml:space="preserve">FINGER: </w:t>
+      </w:r>
+      <w:r>
+        <w:rPr>
+          <w:rFonts w:eastAsiaTheme="minorEastAsia"/>
+          <w:sz w:val="28"/>
+          <w:szCs w:val="28"/>
+        </w:rPr>
+        <w:t>Proporciona información sobre un usuario en particular, como cuando inicio sesión, etc…</w:t>
+      </w:r>
+    </w:p>
+    <w:p>
+      <w:pPr>
+        <w:ind w:left="360"/>
+        <w:rPr>
+          <w:rFonts w:eastAsiaTheme="minorEastAsia"/>
+          <w:sz w:val="28"/>
+          <w:szCs w:val="28"/>
+        </w:rPr>
+      </w:pPr>
+    </w:p>
+    <w:p>
+      <w:pPr>
+        <w:jc w:val="center"/>
+        <w:rPr>
+          <w:rFonts w:eastAsiaTheme="minorEastAsia"/>
+          <w:i/>
+          <w:iCs/>
+          <w:sz w:val="28"/>
+          <w:szCs w:val="28"/>
+          <w:u w:val="single"/>
+        </w:rPr>
+      </w:pPr>
+      <w:r>
+        <w:rPr>
+          <w:rFonts w:eastAsiaTheme="minorEastAsia"/>
+          <w:i/>
+          <w:iCs/>
+          <w:sz w:val="28"/>
+          <w:szCs w:val="28"/>
+          <w:u w:val="single"/>
+        </w:rPr>
+        <w:t>Comandos de gestión de u</w:t>
+      </w:r>
+      <w:r>
+        <w:rPr>
+          <w:rFonts w:eastAsiaTheme="minorEastAsia"/>
+          <w:i/>
+          <w:iCs/>
+          <w:sz w:val="28"/>
+          <w:szCs w:val="28"/>
+          <w:u w:val="single"/>
+        </w:rPr>
+        <w:t>suarios</w:t>
+      </w:r>
+    </w:p>
+    <w:p>
+      <w:pPr>
+        <w:jc w:val="center"/>
+        <w:rPr>
+          <w:rFonts w:eastAsiaTheme="minorEastAsia"/>
+          <w:sz w:val="28"/>
+          <w:szCs w:val="28"/>
+        </w:rPr>
+      </w:pPr>
+    </w:p>
+    <w:p>
+      <w:pPr>
+        <w:pStyle w:val="Prrafodelista"/>
+        <w:numPr>
+          <w:ilvl w:val="0"/>
+          <w:numId w:val="1"/>
+        </w:numPr>
+        <w:rPr>
+          <w:rFonts w:eastAsiaTheme="minorEastAsia"/>
+          <w:sz w:val="28"/>
+          <w:szCs w:val="28"/>
+        </w:rPr>
+      </w:pPr>
+      <w:r>
+        <w:rPr>
+          <w:rFonts w:eastAsiaTheme="minorEastAsia"/>
+          <w:sz w:val="28"/>
+          <w:szCs w:val="28"/>
+        </w:rPr>
+        <w:t>ADDGROUP:</w:t>
+      </w:r>
+    </w:p>
+    <w:p>
+      <w:pPr>
+        <w:rPr>
+          <w:rFonts w:eastAsiaTheme="minorEastAsia"/>
           <w:sz w:val="28"/>
           <w:szCs w:val="28"/>
         </w:rPr>
@@ -2661,6 +6618,16 @@
       <w:szCs w:val="26"/>
     </w:rPr>
   </w:style>
+  <w:style w:type="character" w:styleId="Textodelmarcadordeposicin">
+    <w:name w:val="Placeholder Text"/>
+    <w:basedOn w:val="Fuentedeprrafopredeter"/>
+    <w:uiPriority w:val="99"/>
+    <w:semiHidden/>
+    <w:rsid w:val="00184C17"/>
+    <w:rPr>
+      <w:color w:val="666666"/>
+    </w:rPr>
+  </w:style>
 </w:styles>
 </file>
 
@@ -2957,4 +6924,16 @@
     </a:ext>
   </a:extLst>
 </a:theme>
+</file>
+
+<file path=customXml/item1.xml><?xml version="1.0" encoding="utf-8"?>
+<b:Sources xmlns:b="http://schemas.openxmlformats.org/officeDocument/2006/bibliography" xmlns="http://schemas.openxmlformats.org/officeDocument/2006/bibliography" SelectedStyle="\APASixthEditionOfficeOnline.xsl" StyleName="APA" Version="6"/>
+</file>
+
+<file path=customXml/itemProps1.xml><?xml version="1.0" encoding="utf-8"?>
+<ds:datastoreItem xmlns:ds="http://schemas.openxmlformats.org/officeDocument/2006/customXml" ds:itemID="{775A7238-26E6-4CDD-BF45-7EBA07248B79}">
+  <ds:schemaRefs>
+    <ds:schemaRef ds:uri="http://schemas.openxmlformats.org/officeDocument/2006/bibliography"/>
+  </ds:schemaRefs>
+</ds:datastoreItem>
 </file>
</xml_diff>

<commit_message>
Añadido y organizado Linux, movido Bash a carpeta Linux
</commit_message>
<xml_diff>
--- a/Linux/La biblia de Linux.docx
+++ b/Linux/La biblia de Linux.docx
@@ -1245,6 +1245,13 @@
         </w:rPr>
         <w:t>: Archivos de información que hacen el puente entre el hardware y el software.</w:t>
       </w:r>
+      <w:r>
+        <w:rPr>
+          <w:sz w:val="28"/>
+          <w:szCs w:val="28"/>
+        </w:rPr>
+        <w:t xml:space="preserve"> Tanto hardware real como dispositivos virtuales.</w:t>
+      </w:r>
     </w:p>
     <w:p>
       <w:pPr>
@@ -3486,7 +3493,15 @@
           <w:sz w:val="28"/>
           <w:szCs w:val="28"/>
         </w:rPr>
-        <w:t>SHELL: Especifica la Shell que estamos usando.</w:t>
+        <w:t xml:space="preserve">SHELL: Especifica la </w:t>
+      </w:r>
+      <w:r>
+        <w:rPr>
+          <w:rFonts w:eastAsiaTheme="minorEastAsia"/>
+          <w:sz w:val="28"/>
+          <w:szCs w:val="28"/>
+        </w:rPr>
+        <w:t>consola que estamos usando.</w:t>
       </w:r>
     </w:p>
     <w:p>
@@ -16202,6 +16217,195 @@
     </w:p>
     <w:p>
       <w:pPr>
+        <w:pStyle w:val="Prrafodelista"/>
+        <w:numPr>
+          <w:ilvl w:val="0"/>
+          <w:numId w:val="4"/>
+        </w:numPr>
+        <w:rPr>
+          <w:rFonts w:eastAsiaTheme="minorEastAsia"/>
+          <w:b/>
+          <w:bCs/>
+          <w:sz w:val="28"/>
+          <w:szCs w:val="28"/>
+        </w:rPr>
+      </w:pPr>
+      <w:r>
+        <w:rPr>
+          <w:rFonts w:eastAsiaTheme="minorEastAsia"/>
+          <w:b/>
+          <w:bCs/>
+          <w:sz w:val="28"/>
+          <w:szCs w:val="28"/>
+        </w:rPr>
+        <w:t xml:space="preserve">&amp;: </w:t>
+      </w:r>
+      <w:r>
+        <w:rPr>
+          <w:rFonts w:eastAsiaTheme="minorEastAsia"/>
+          <w:bCs/>
+          <w:sz w:val="28"/>
+          <w:szCs w:val="28"/>
+        </w:rPr>
+        <w:t>Poner &amp; al final de un comando nos permite ejecutarlo en segundo plano.</w:t>
+      </w:r>
+    </w:p>
+    <w:p>
+      <w:pPr>
+        <w:pStyle w:val="Prrafodelista"/>
+        <w:rPr>
+          <w:rFonts w:eastAsiaTheme="minorEastAsia"/>
+          <w:b/>
+          <w:bCs/>
+          <w:sz w:val="28"/>
+          <w:szCs w:val="28"/>
+        </w:rPr>
+      </w:pPr>
+      <m:oMathPara>
+        <m:oMath>
+          <m:r>
+            <w:rPr>
+              <w:rFonts w:ascii="Cambria Math" w:eastAsiaTheme="minorEastAsia" w:hAnsi="Cambria Math"/>
+              <w:sz w:val="28"/>
+              <w:szCs w:val="28"/>
+            </w:rPr>
+            <m:t>comando &amp;</m:t>
+          </m:r>
+        </m:oMath>
+      </m:oMathPara>
+    </w:p>
+    <w:p>
+      <w:pPr>
+        <w:pStyle w:val="Prrafodelista"/>
+        <w:numPr>
+          <w:ilvl w:val="0"/>
+          <w:numId w:val="4"/>
+        </w:numPr>
+        <w:rPr>
+          <w:rFonts w:eastAsiaTheme="minorEastAsia"/>
+          <w:b/>
+          <w:bCs/>
+          <w:sz w:val="28"/>
+          <w:szCs w:val="28"/>
+        </w:rPr>
+      </w:pPr>
+      <w:r>
+        <w:rPr>
+          <w:rFonts w:eastAsiaTheme="minorEastAsia"/>
+          <w:b/>
+          <w:bCs/>
+          <w:sz w:val="28"/>
+          <w:szCs w:val="28"/>
+        </w:rPr>
+        <w:t xml:space="preserve">JOBS: </w:t>
+      </w:r>
+      <w:r>
+        <w:rPr>
+          <w:rFonts w:eastAsiaTheme="minorEastAsia"/>
+          <w:bCs/>
+          <w:sz w:val="28"/>
+          <w:szCs w:val="28"/>
+        </w:rPr>
+        <w:t xml:space="preserve">Con este comando podemos listar los procesos en segundo plano. Cada proceso que nos liste tendrá un identificador numérico para diferenciarlos. </w:t>
+      </w:r>
+    </w:p>
+    <w:p>
+      <w:pPr>
+        <w:pStyle w:val="Prrafodelista"/>
+        <w:numPr>
+          <w:ilvl w:val="1"/>
+          <w:numId w:val="4"/>
+        </w:numPr>
+        <w:rPr>
+          <w:rFonts w:eastAsiaTheme="minorEastAsia"/>
+          <w:b/>
+          <w:bCs/>
+          <w:sz w:val="28"/>
+          <w:szCs w:val="28"/>
+        </w:rPr>
+      </w:pPr>
+      <w:r>
+        <w:rPr>
+          <w:rFonts w:eastAsiaTheme="minorEastAsia"/>
+          <w:bCs/>
+          <w:sz w:val="28"/>
+          <w:szCs w:val="28"/>
+        </w:rPr>
+        <w:t xml:space="preserve">Si en algún momento queremos traer un proceso en segundo plano al primer plano usaremos el comando </w:t>
+      </w:r>
+      <w:proofErr w:type="spellStart"/>
+      <w:r>
+        <w:rPr>
+          <w:rFonts w:eastAsiaTheme="minorEastAsia"/>
+          <w:bCs/>
+          <w:sz w:val="28"/>
+          <w:szCs w:val="28"/>
+        </w:rPr>
+        <w:t>fg</w:t>
+      </w:r>
+      <w:proofErr w:type="spellEnd"/>
+      <w:r>
+        <w:rPr>
+          <w:rFonts w:eastAsiaTheme="minorEastAsia"/>
+          <w:bCs/>
+          <w:sz w:val="28"/>
+          <w:szCs w:val="28"/>
+        </w:rPr>
+        <w:t xml:space="preserve"> y el identificador de ese proceso.</w:t>
+      </w:r>
+    </w:p>
+    <w:p>
+      <w:pPr>
+        <w:rPr>
+          <w:rFonts w:eastAsiaTheme="minorEastAsia"/>
+          <w:bCs/>
+          <w:sz w:val="28"/>
+          <w:szCs w:val="28"/>
+        </w:rPr>
+      </w:pPr>
+      <m:oMathPara>
+        <m:oMathParaPr>
+          <m:jc m:val="center"/>
+        </m:oMathParaPr>
+        <m:oMath>
+          <m:r>
+            <w:rPr>
+              <w:rFonts w:ascii="Cambria Math" w:eastAsiaTheme="minorEastAsia" w:hAnsi="Cambria Math"/>
+              <w:sz w:val="28"/>
+              <w:szCs w:val="28"/>
+            </w:rPr>
+            <m:t>f</m:t>
+          </m:r>
+          <m:r>
+            <w:rPr>
+              <w:rFonts w:ascii="Cambria Math" w:eastAsiaTheme="minorEastAsia" w:hAnsi="Cambria Math"/>
+              <w:sz w:val="28"/>
+              <w:szCs w:val="28"/>
+            </w:rPr>
+            <m:t>g %</m:t>
+          </m:r>
+          <m:r>
+            <w:rPr>
+              <w:rFonts w:ascii="Cambria Math" w:eastAsiaTheme="minorEastAsia" w:hAnsi="Cambria Math"/>
+              <w:sz w:val="28"/>
+              <w:szCs w:val="28"/>
+            </w:rPr>
+            <m:t>1</m:t>
+          </m:r>
+        </m:oMath>
+      </m:oMathPara>
+    </w:p>
+    <w:p>
+      <w:pPr>
+        <w:rPr>
+          <w:rFonts w:eastAsiaTheme="minorEastAsia"/>
+          <w:sz w:val="28"/>
+          <w:szCs w:val="28"/>
+        </w:rPr>
+      </w:pPr>
+    </w:p>
+    <w:p>
+      <w:pPr>
         <w:jc w:val="center"/>
         <w:rPr>
           <w:rFonts w:eastAsiaTheme="minorEastAsia"/>
@@ -16833,6 +17037,7 @@
           <w:sz w:val="28"/>
           <w:szCs w:val="28"/>
         </w:rPr>
+        <w:lastRenderedPageBreak/>
         <w:t>Listamos todos los archivos terminados en .</w:t>
       </w:r>
       <w:proofErr w:type="spellStart"/>
@@ -17025,7 +17230,6 @@
           <w:sz w:val="28"/>
           <w:szCs w:val="28"/>
         </w:rPr>
-        <w:lastRenderedPageBreak/>
         <w:t>En este caso -</w:t>
       </w:r>
       <w:proofErr w:type="spellStart"/>
@@ -17635,6 +17839,7 @@
               <w:sz w:val="28"/>
               <w:szCs w:val="28"/>
             </w:rPr>
+            <w:lastRenderedPageBreak/>
             <m:t>grep-vE "Cadena descarte|Segunda cadena"</m:t>
           </m:r>
         </m:oMath>
@@ -17886,7 +18091,6 @@
           <w:szCs w:val="28"/>
           <w:u w:val="single"/>
         </w:rPr>
-        <w:lastRenderedPageBreak/>
         <w:t>Editores de ficheros desde la terminal</w:t>
       </w:r>
     </w:p>
@@ -18613,6 +18817,7 @@
           <w:sz w:val="28"/>
           <w:szCs w:val="28"/>
         </w:rPr>
+        <w:lastRenderedPageBreak/>
         <w:t>:</w:t>
       </w:r>
       <w:r>
@@ -18884,16 +19089,7 @@
           <w:sz w:val="28"/>
           <w:szCs w:val="28"/>
         </w:rPr>
-        <w:t xml:space="preserve">: Si estamos en el modo inserción no podemos entrar al modo comando, para eso habría que salir del modo </w:t>
-      </w:r>
-      <w:r>
-        <w:rPr>
-          <w:rFonts w:eastAsiaTheme="minorEastAsia"/>
-          <w:sz w:val="28"/>
-          <w:szCs w:val="28"/>
-        </w:rPr>
-        <w:lastRenderedPageBreak/>
-        <w:t>inserción mediante</w:t>
+        <w:t>: Si estamos en el modo inserción no podemos entrar al modo comando, para eso habría que salir del modo inserción mediante</w:t>
       </w:r>
       <w:r>
         <w:rPr>
@@ -19285,6 +19481,7 @@
           <w:szCs w:val="28"/>
           <w:lang w:eastAsia="es-ES"/>
         </w:rPr>
+        <w:lastRenderedPageBreak/>
         <w:drawing>
           <wp:inline distT="0" distB="0" distL="0" distR="0" wp14:anchorId="20D31365" wp14:editId="0CA5D7F3">
             <wp:extent cx="5400040" cy="1338580"/>
@@ -19441,7 +19638,6 @@
           <w:szCs w:val="28"/>
           <w:lang w:val="en-US"/>
         </w:rPr>
-        <w:lastRenderedPageBreak/>
         <w:t xml:space="preserve">–f -&gt; </w:t>
       </w:r>
       <w:proofErr w:type="spellStart"/>
@@ -20090,6 +20286,7 @@
           <w:sz w:val="28"/>
           <w:szCs w:val="28"/>
         </w:rPr>
+        <w:lastRenderedPageBreak/>
         <w:t>–u</w:t>
       </w:r>
       <w:r>
@@ -20432,7 +20629,6 @@
           <w:sz w:val="28"/>
           <w:szCs w:val="28"/>
         </w:rPr>
-        <w:lastRenderedPageBreak/>
         <w:t>WGET</w:t>
       </w:r>
       <w:r>
@@ -21098,6 +21294,7 @@
           <w:sz w:val="28"/>
           <w:szCs w:val="28"/>
         </w:rPr>
+        <w:lastRenderedPageBreak/>
         <w:t xml:space="preserve">SPONGE: </w:t>
       </w:r>
       <w:r>
@@ -21335,20 +21532,1025 @@
           <w:sz w:val="28"/>
           <w:szCs w:val="28"/>
         </w:rPr>
+        <w:t>Nos dice en &lt; las líneas que no están en el segundo archivo y en &gt; las líneas que se han añadido.</w:t>
+      </w:r>
+    </w:p>
+    <w:p>
+      <w:pPr>
+        <w:pStyle w:val="Prrafodelista"/>
+        <w:ind w:left="1440"/>
+        <w:rPr>
+          <w:rFonts w:eastAsiaTheme="minorEastAsia"/>
+          <w:b/>
+          <w:bCs/>
+          <w:sz w:val="28"/>
+          <w:szCs w:val="28"/>
+        </w:rPr>
+      </w:pPr>
+    </w:p>
+    <w:p>
+      <w:pPr>
+        <w:pStyle w:val="Prrafodelista"/>
+        <w:numPr>
+          <w:ilvl w:val="1"/>
+          <w:numId w:val="4"/>
+        </w:numPr>
+        <w:rPr>
+          <w:rFonts w:eastAsiaTheme="minorEastAsia"/>
+          <w:sz w:val="28"/>
+          <w:szCs w:val="28"/>
+        </w:rPr>
+      </w:pPr>
+      <w:r>
+        <w:rPr>
+          <w:rFonts w:eastAsiaTheme="minorEastAsia"/>
+          <w:b/>
+          <w:bCs/>
+          <w:sz w:val="28"/>
+          <w:szCs w:val="28"/>
+        </w:rPr>
+        <w:t xml:space="preserve">UNAME -r: </w:t>
+      </w:r>
+      <w:r>
+        <w:rPr>
+          <w:rFonts w:eastAsiaTheme="minorEastAsia"/>
+          <w:sz w:val="28"/>
+          <w:szCs w:val="28"/>
+        </w:rPr>
+        <w:t xml:space="preserve">Muestra la versión de </w:t>
+      </w:r>
+      <w:proofErr w:type="spellStart"/>
+      <w:r>
+        <w:rPr>
+          <w:rFonts w:eastAsiaTheme="minorEastAsia"/>
+          <w:sz w:val="28"/>
+          <w:szCs w:val="28"/>
+        </w:rPr>
+        <w:t>Kernel</w:t>
+      </w:r>
+      <w:proofErr w:type="spellEnd"/>
+      <w:r>
+        <w:rPr>
+          <w:rFonts w:eastAsiaTheme="minorEastAsia"/>
+          <w:sz w:val="28"/>
+          <w:szCs w:val="28"/>
+        </w:rPr>
+        <w:t xml:space="preserve"> que tienes.</w:t>
+      </w:r>
+    </w:p>
+    <w:p>
+      <w:pPr>
+        <w:pStyle w:val="Prrafodelista"/>
+        <w:numPr>
+          <w:ilvl w:val="2"/>
+          <w:numId w:val="4"/>
+        </w:numPr>
+        <w:rPr>
+          <w:rFonts w:eastAsiaTheme="minorEastAsia"/>
+          <w:sz w:val="28"/>
+          <w:szCs w:val="28"/>
+        </w:rPr>
+      </w:pPr>
+      <w:r>
+        <w:rPr>
+          <w:rFonts w:eastAsiaTheme="minorEastAsia"/>
+          <w:b/>
+          <w:bCs/>
+          <w:sz w:val="28"/>
+          <w:szCs w:val="28"/>
+        </w:rPr>
+        <w:t xml:space="preserve">-n: </w:t>
+      </w:r>
+      <w:r>
+        <w:rPr>
+          <w:rFonts w:eastAsiaTheme="minorEastAsia"/>
+          <w:bCs/>
+          <w:sz w:val="28"/>
+          <w:szCs w:val="28"/>
+        </w:rPr>
+        <w:t>Muestra la máquina en la que estamos.</w:t>
+      </w:r>
+      <w:bookmarkStart w:id="0" w:name="_GoBack"/>
+      <w:bookmarkEnd w:id="0"/>
+    </w:p>
+    <w:p>
+      <w:pPr>
+        <w:pStyle w:val="Prrafodelista"/>
+        <w:numPr>
+          <w:ilvl w:val="1"/>
+          <w:numId w:val="4"/>
+        </w:numPr>
+        <w:rPr>
+          <w:rFonts w:eastAsiaTheme="minorEastAsia"/>
+          <w:b/>
+          <w:bCs/>
+          <w:sz w:val="28"/>
+          <w:szCs w:val="28"/>
+        </w:rPr>
+      </w:pPr>
+      <w:r>
+        <w:rPr>
+          <w:rFonts w:eastAsiaTheme="minorEastAsia"/>
+          <w:b/>
+          <w:bCs/>
+          <w:sz w:val="28"/>
+          <w:szCs w:val="28"/>
+        </w:rPr>
+        <w:t xml:space="preserve">LN: </w:t>
+      </w:r>
+      <w:r>
+        <w:rPr>
+          <w:rFonts w:eastAsiaTheme="minorEastAsia"/>
+          <w:sz w:val="28"/>
+          <w:szCs w:val="28"/>
+        </w:rPr>
+        <w:t>Creamos un enlace</w:t>
+      </w:r>
+      <w:r>
+        <w:rPr>
+          <w:rFonts w:eastAsiaTheme="minorEastAsia"/>
+          <w:sz w:val="28"/>
+          <w:szCs w:val="28"/>
+        </w:rPr>
+        <w:t>.</w:t>
+      </w:r>
+    </w:p>
+    <w:p>
+      <w:pPr>
+        <w:pStyle w:val="Prrafodelista"/>
+        <w:numPr>
+          <w:ilvl w:val="1"/>
+          <w:numId w:val="4"/>
+        </w:numPr>
+        <w:rPr>
+          <w:rFonts w:eastAsiaTheme="minorEastAsia"/>
+          <w:b/>
+          <w:bCs/>
+          <w:sz w:val="28"/>
+          <w:szCs w:val="28"/>
+        </w:rPr>
+      </w:pPr>
+      <w:r>
+        <w:rPr>
+          <w:rFonts w:eastAsiaTheme="minorEastAsia"/>
+          <w:b/>
+          <w:bCs/>
+          <w:sz w:val="28"/>
+          <w:szCs w:val="28"/>
+        </w:rPr>
+        <w:t xml:space="preserve">TIME: </w:t>
+      </w:r>
+      <w:r>
+        <w:rPr>
+          <w:rFonts w:eastAsiaTheme="minorEastAsia"/>
+          <w:sz w:val="28"/>
+          <w:szCs w:val="28"/>
+        </w:rPr>
+        <w:t>Comando para saber cuánto tiempo tarda un comando en ejecutarse.</w:t>
+      </w:r>
+    </w:p>
+    <w:p>
+      <w:pPr>
+        <w:pStyle w:val="Prrafodelista"/>
+        <w:ind w:left="1440"/>
+        <w:jc w:val="center"/>
+        <w:rPr>
+          <w:rFonts w:eastAsiaTheme="minorEastAsia"/>
+          <w:bCs/>
+          <w:sz w:val="28"/>
+          <w:szCs w:val="28"/>
+        </w:rPr>
+      </w:pPr>
+      <w:r>
+        <w:rPr>
+          <w:rFonts w:eastAsiaTheme="minorEastAsia"/>
+          <w:bCs/>
+          <w:sz w:val="28"/>
+          <w:szCs w:val="28"/>
+        </w:rPr>
+        <w:t>time ls</w:t>
+      </w:r>
+    </w:p>
+    <w:p>
+      <w:pPr>
+        <w:pStyle w:val="Prrafodelista"/>
+        <w:numPr>
+          <w:ilvl w:val="1"/>
+          <w:numId w:val="4"/>
+        </w:numPr>
+        <w:rPr>
+          <w:rFonts w:eastAsiaTheme="minorEastAsia"/>
+          <w:b/>
+          <w:bCs/>
+          <w:sz w:val="28"/>
+          <w:szCs w:val="28"/>
+        </w:rPr>
+      </w:pPr>
+      <w:r>
+        <w:rPr>
+          <w:rFonts w:eastAsiaTheme="minorEastAsia"/>
+          <w:b/>
+          <w:bCs/>
+          <w:sz w:val="28"/>
+          <w:szCs w:val="28"/>
+        </w:rPr>
+        <w:t xml:space="preserve">SED: </w:t>
+      </w:r>
+      <w:r>
+        <w:rPr>
+          <w:rFonts w:eastAsiaTheme="minorEastAsia"/>
+          <w:bCs/>
+          <w:sz w:val="28"/>
+          <w:szCs w:val="28"/>
+        </w:rPr>
+        <w:t>Herramienta que permite procesar y modificar texto de forma eficiente. Se usa principalmente para buscar, reemplazar, insertar y eliminar líneas de texto o cadenas de texto.</w:t>
+      </w:r>
+    </w:p>
+    <w:p>
+      <w:pPr>
+        <w:pStyle w:val="Prrafodelista"/>
+        <w:ind w:left="1440"/>
+        <w:rPr>
+          <w:rFonts w:eastAsiaTheme="minorEastAsia"/>
+          <w:bCs/>
+          <w:sz w:val="28"/>
+          <w:szCs w:val="28"/>
+        </w:rPr>
+      </w:pPr>
+      <m:oMathPara>
+        <m:oMath>
+          <m:r>
+            <w:rPr>
+              <w:rFonts w:ascii="Cambria Math" w:eastAsiaTheme="minorEastAsia" w:hAnsi="Cambria Math"/>
+              <w:sz w:val="28"/>
+              <w:szCs w:val="28"/>
+            </w:rPr>
+            <m:t>sed 'comando' archivo</m:t>
+          </m:r>
+        </m:oMath>
+      </m:oMathPara>
+    </w:p>
+    <w:p>
+      <w:pPr>
+        <w:pStyle w:val="Prrafodelista"/>
+        <w:ind w:left="1440"/>
+        <w:rPr>
+          <w:rFonts w:eastAsiaTheme="minorEastAsia"/>
+          <w:b/>
+          <w:bCs/>
+          <w:sz w:val="28"/>
+          <w:szCs w:val="28"/>
+        </w:rPr>
+      </w:pPr>
+      <m:oMathPara>
+        <m:oMath>
+          <m:r>
+            <w:rPr>
+              <w:rFonts w:ascii="Cambria Math" w:eastAsiaTheme="minorEastAsia" w:hAnsi="Cambria Math"/>
+              <w:sz w:val="28"/>
+              <w:szCs w:val="28"/>
+            </w:rPr>
+            <m:t>echo 'texto'  | sed 'comando'</m:t>
+          </m:r>
+        </m:oMath>
+      </m:oMathPara>
+    </w:p>
+    <w:p>
+      <w:pPr>
+        <w:pStyle w:val="Prrafodelista"/>
+        <w:numPr>
+          <w:ilvl w:val="2"/>
+          <w:numId w:val="4"/>
+        </w:numPr>
+        <w:rPr>
+          <w:rFonts w:eastAsiaTheme="minorEastAsia"/>
+          <w:b/>
+          <w:bCs/>
+          <w:sz w:val="28"/>
+          <w:szCs w:val="28"/>
+        </w:rPr>
+      </w:pPr>
+      <w:r>
+        <w:rPr>
+          <w:rFonts w:eastAsiaTheme="minorEastAsia"/>
+          <w:b/>
+          <w:bCs/>
+          <w:sz w:val="28"/>
+          <w:szCs w:val="28"/>
+        </w:rPr>
+        <w:t xml:space="preserve">Remplazar texto: </w:t>
+      </w:r>
+    </w:p>
+    <w:p>
+      <w:pPr>
+        <w:pStyle w:val="Prrafodelista"/>
+        <w:ind w:left="2160"/>
+        <w:rPr>
+          <w:rFonts w:eastAsiaTheme="minorEastAsia"/>
+          <w:bCs/>
+          <w:sz w:val="24"/>
+          <w:szCs w:val="24"/>
+        </w:rPr>
+      </w:pPr>
+      <m:oMathPara>
+        <m:oMath>
+          <m:r>
+            <w:rPr>
+              <w:rFonts w:ascii="Cambria Math" w:eastAsiaTheme="minorEastAsia" w:hAnsi="Cambria Math"/>
+              <w:sz w:val="24"/>
+              <w:szCs w:val="24"/>
+            </w:rPr>
+            <m:t>sed 's/palabra_antigua/palabra_nueva/' archivo.txt</m:t>
+          </m:r>
+        </m:oMath>
+      </m:oMathPara>
+    </w:p>
+    <w:p>
+      <w:pPr>
+        <w:pStyle w:val="Prrafodelista"/>
+        <w:ind w:left="2160"/>
+        <w:rPr>
+          <w:rFonts w:eastAsiaTheme="minorEastAsia"/>
+          <w:bCs/>
+          <w:sz w:val="28"/>
+          <w:szCs w:val="28"/>
+        </w:rPr>
+      </w:pPr>
+      <m:oMathPara>
+        <m:oMath>
+          <m:r>
+            <w:rPr>
+              <w:rFonts w:ascii="Cambria Math" w:eastAsiaTheme="minorEastAsia" w:hAnsi="Cambria Math"/>
+              <w:sz w:val="28"/>
+              <w:szCs w:val="28"/>
+            </w:rPr>
+            <m:t>echo "Hola mundo" | sed 's/mundo/Linux/'</m:t>
+          </m:r>
+        </m:oMath>
+      </m:oMathPara>
+    </w:p>
+    <w:p>
+      <w:pPr>
+        <w:pStyle w:val="Prrafodelista"/>
+        <w:ind w:left="2160"/>
+        <w:rPr>
+          <w:rFonts w:eastAsiaTheme="minorEastAsia"/>
+          <w:bCs/>
+          <w:sz w:val="28"/>
+          <w:szCs w:val="28"/>
+        </w:rPr>
+      </w:pPr>
+      <w:r>
+        <w:rPr>
+          <w:rFonts w:eastAsiaTheme="minorEastAsia"/>
+          <w:bCs/>
+          <w:sz w:val="28"/>
+          <w:szCs w:val="28"/>
+        </w:rPr>
+        <w:t>El último comando nos daría una salida de Hola Linux.</w:t>
+      </w:r>
+    </w:p>
+    <w:p>
+      <w:pPr>
+        <w:pStyle w:val="Prrafodelista"/>
+        <w:ind w:left="2160"/>
+        <w:rPr>
+          <w:rFonts w:eastAsiaTheme="minorEastAsia"/>
+          <w:bCs/>
+          <w:sz w:val="28"/>
+          <w:szCs w:val="28"/>
+        </w:rPr>
+      </w:pPr>
+      <w:r>
+        <w:rPr>
+          <w:rFonts w:eastAsiaTheme="minorEastAsia"/>
+          <w:bCs/>
+          <w:color w:val="FF0000"/>
+          <w:sz w:val="28"/>
+          <w:szCs w:val="28"/>
+        </w:rPr>
+        <w:t xml:space="preserve">Nota: </w:t>
+      </w:r>
+      <w:r>
+        <w:rPr>
+          <w:rFonts w:eastAsiaTheme="minorEastAsia"/>
+          <w:bCs/>
+          <w:sz w:val="28"/>
+          <w:szCs w:val="28"/>
+        </w:rPr>
+        <w:t>Solo remplaza la primera coincidencia en cada línea. Para reemplazar todas usamos g:</w:t>
+      </w:r>
+    </w:p>
+    <w:p>
+      <w:pPr>
+        <w:pStyle w:val="Prrafodelista"/>
+        <w:ind w:left="2160"/>
+        <w:rPr>
+          <w:rFonts w:eastAsiaTheme="minorEastAsia"/>
+          <w:bCs/>
+          <w:sz w:val="28"/>
+          <w:szCs w:val="28"/>
+        </w:rPr>
+      </w:pPr>
+      <m:oMathPara>
+        <m:oMath>
+          <m:r>
+            <w:rPr>
+              <w:rFonts w:ascii="Cambria Math" w:eastAsiaTheme="minorEastAsia" w:hAnsi="Cambria Math"/>
+              <w:sz w:val="28"/>
+              <w:szCs w:val="28"/>
+            </w:rPr>
+            <m:t>sed 's/mundo/Linux/g' archivo.txt</m:t>
+          </m:r>
+        </m:oMath>
+      </m:oMathPara>
+    </w:p>
+    <w:p>
+      <w:pPr>
+        <w:pStyle w:val="Prrafodelista"/>
+        <w:numPr>
+          <w:ilvl w:val="2"/>
+          <w:numId w:val="4"/>
+        </w:numPr>
+        <w:rPr>
+          <w:rFonts w:eastAsiaTheme="minorEastAsia"/>
+          <w:b/>
+          <w:bCs/>
+          <w:sz w:val="28"/>
+          <w:szCs w:val="28"/>
+        </w:rPr>
+      </w:pPr>
+      <w:r>
+        <w:rPr>
+          <w:rFonts w:eastAsiaTheme="minorEastAsia"/>
+          <w:b/>
+          <w:bCs/>
+          <w:sz w:val="28"/>
+          <w:szCs w:val="28"/>
+        </w:rPr>
+        <w:t>Eliminar líneas:</w:t>
+      </w:r>
+    </w:p>
+    <w:p>
+      <w:pPr>
+        <w:pStyle w:val="Prrafodelista"/>
+        <w:ind w:left="2160"/>
+        <w:rPr>
+          <w:rFonts w:eastAsiaTheme="minorEastAsia"/>
+          <w:bCs/>
+          <w:sz w:val="28"/>
+          <w:szCs w:val="28"/>
+        </w:rPr>
+      </w:pPr>
+      <w:r>
+        <w:rPr>
+          <w:rFonts w:eastAsiaTheme="minorEastAsia"/>
+          <w:bCs/>
+          <w:sz w:val="28"/>
+          <w:szCs w:val="28"/>
+        </w:rPr>
+        <w:t>Eliminar la 3 línea del archivo.</w:t>
+      </w:r>
+    </w:p>
+    <w:p>
+      <w:pPr>
+        <w:pStyle w:val="Prrafodelista"/>
+        <w:ind w:left="2160"/>
+        <w:rPr>
+          <w:rFonts w:eastAsiaTheme="minorEastAsia"/>
+          <w:bCs/>
+          <w:sz w:val="28"/>
+          <w:szCs w:val="28"/>
+        </w:rPr>
+      </w:pPr>
+      <m:oMathPara>
+        <m:oMath>
+          <m:r>
+            <w:rPr>
+              <w:rFonts w:ascii="Cambria Math" w:eastAsiaTheme="minorEastAsia" w:hAnsi="Cambria Math"/>
+              <w:sz w:val="28"/>
+              <w:szCs w:val="28"/>
+            </w:rPr>
+            <m:t>sed '3d' archivo.txt</m:t>
+          </m:r>
+        </m:oMath>
+      </m:oMathPara>
+    </w:p>
+    <w:p>
+      <w:pPr>
+        <w:pStyle w:val="Prrafodelista"/>
+        <w:ind w:left="2160"/>
+        <w:rPr>
+          <w:rFonts w:eastAsiaTheme="minorEastAsia"/>
+          <w:bCs/>
+          <w:sz w:val="28"/>
+          <w:szCs w:val="28"/>
+        </w:rPr>
+      </w:pPr>
+      <w:r>
+        <w:rPr>
+          <w:rFonts w:eastAsiaTheme="minorEastAsia"/>
+          <w:bCs/>
+          <w:sz w:val="28"/>
+          <w:szCs w:val="28"/>
+        </w:rPr>
         <w:lastRenderedPageBreak/>
-        <w:t>Nos dice en &lt; las líneas que no están en el segundo archivo y en &gt; las líneas que se han añadido.</w:t>
-      </w:r>
-    </w:p>
-    <w:p>
-      <w:pPr>
-        <w:pStyle w:val="Prrafodelista"/>
-        <w:ind w:left="1440"/>
-        <w:rPr>
-          <w:rFonts w:eastAsiaTheme="minorEastAsia"/>
-          <w:b/>
-          <w:bCs/>
-          <w:sz w:val="28"/>
-          <w:szCs w:val="28"/>
+        <w:t>Eliminar todas las líneas que contengan “error”.</w:t>
+      </w:r>
+    </w:p>
+    <w:p>
+      <w:pPr>
+        <w:pStyle w:val="Prrafodelista"/>
+        <w:ind w:left="2160"/>
+        <w:rPr>
+          <w:rFonts w:eastAsiaTheme="minorEastAsia"/>
+          <w:bCs/>
+          <w:sz w:val="28"/>
+          <w:szCs w:val="28"/>
+        </w:rPr>
+      </w:pPr>
+      <m:oMathPara>
+        <m:oMath>
+          <m:r>
+            <w:rPr>
+              <w:rFonts w:ascii="Cambria Math" w:eastAsiaTheme="minorEastAsia" w:hAnsi="Cambria Math"/>
+              <w:sz w:val="28"/>
+              <w:szCs w:val="28"/>
+            </w:rPr>
+            <m:t>sed '/error/d' archivo.txt</m:t>
+          </m:r>
+        </m:oMath>
+      </m:oMathPara>
+    </w:p>
+    <w:p>
+      <w:pPr>
+        <w:pStyle w:val="Prrafodelista"/>
+        <w:numPr>
+          <w:ilvl w:val="2"/>
+          <w:numId w:val="4"/>
+        </w:numPr>
+        <w:rPr>
+          <w:rFonts w:eastAsiaTheme="minorEastAsia"/>
+          <w:b/>
+          <w:bCs/>
+          <w:sz w:val="28"/>
+          <w:szCs w:val="28"/>
+        </w:rPr>
+      </w:pPr>
+      <w:r>
+        <w:rPr>
+          <w:rFonts w:eastAsiaTheme="minorEastAsia"/>
+          <w:b/>
+          <w:bCs/>
+          <w:sz w:val="28"/>
+          <w:szCs w:val="28"/>
+        </w:rPr>
+        <w:t>Insertar texto:</w:t>
+      </w:r>
+    </w:p>
+    <w:p>
+      <w:pPr>
+        <w:pStyle w:val="Prrafodelista"/>
+        <w:ind w:left="2160"/>
+        <w:rPr>
+          <w:rFonts w:eastAsiaTheme="minorEastAsia"/>
+          <w:bCs/>
+          <w:sz w:val="28"/>
+          <w:szCs w:val="28"/>
+        </w:rPr>
+      </w:pPr>
+      <w:r>
+        <w:rPr>
+          <w:rFonts w:eastAsiaTheme="minorEastAsia"/>
+          <w:bCs/>
+          <w:sz w:val="28"/>
+          <w:szCs w:val="28"/>
+        </w:rPr>
+        <w:t>Insertamos texto antes de una línea con i:</w:t>
+      </w:r>
+    </w:p>
+    <w:p>
+      <w:pPr>
+        <w:pStyle w:val="Prrafodelista"/>
+        <w:ind w:left="2160"/>
+        <w:rPr>
+          <w:rFonts w:eastAsiaTheme="minorEastAsia"/>
+          <w:bCs/>
+          <w:sz w:val="28"/>
+          <w:szCs w:val="28"/>
+        </w:rPr>
+      </w:pPr>
+      <m:oMathPara>
+        <m:oMath>
+          <m:r>
+            <w:rPr>
+              <w:rFonts w:ascii="Cambria Math" w:eastAsiaTheme="minorEastAsia" w:hAnsi="Cambria Math"/>
+              <w:sz w:val="28"/>
+              <w:szCs w:val="28"/>
+            </w:rPr>
+            <m:t>sed '3i Este es un nuevo texto' archivo.txt</m:t>
+          </m:r>
+        </m:oMath>
+      </m:oMathPara>
+    </w:p>
+    <w:p>
+      <w:pPr>
+        <w:pStyle w:val="Prrafodelista"/>
+        <w:ind w:left="2160"/>
+        <w:rPr>
+          <w:rFonts w:eastAsiaTheme="minorEastAsia"/>
+          <w:bCs/>
+          <w:sz w:val="28"/>
+          <w:szCs w:val="28"/>
+        </w:rPr>
+      </w:pPr>
+      <w:r>
+        <w:rPr>
+          <w:rFonts w:eastAsiaTheme="minorEastAsia"/>
+          <w:bCs/>
+          <w:sz w:val="28"/>
+          <w:szCs w:val="28"/>
+        </w:rPr>
+        <w:t>Insertamos texto después de una línea con a:</w:t>
+      </w:r>
+    </w:p>
+    <w:p>
+      <w:pPr>
+        <w:pStyle w:val="Prrafodelista"/>
+        <w:ind w:left="2160"/>
+        <w:rPr>
+          <w:rFonts w:eastAsiaTheme="minorEastAsia"/>
+          <w:bCs/>
+          <w:sz w:val="28"/>
+          <w:szCs w:val="28"/>
+        </w:rPr>
+      </w:pPr>
+      <m:oMathPara>
+        <m:oMath>
+          <m:r>
+            <w:rPr>
+              <w:rFonts w:ascii="Cambria Math" w:eastAsiaTheme="minorEastAsia" w:hAnsi="Cambria Math"/>
+              <w:sz w:val="28"/>
+              <w:szCs w:val="28"/>
+            </w:rPr>
+            <m:t>sed '3a Esta es una línea añadida' archivo.txt</m:t>
+          </m:r>
+        </m:oMath>
+      </m:oMathPara>
+    </w:p>
+    <w:p>
+      <w:pPr>
+        <w:pStyle w:val="Prrafodelista"/>
+        <w:numPr>
+          <w:ilvl w:val="2"/>
+          <w:numId w:val="4"/>
+        </w:numPr>
+        <w:rPr>
+          <w:rFonts w:eastAsiaTheme="minorEastAsia"/>
+          <w:b/>
+          <w:bCs/>
+          <w:sz w:val="28"/>
+          <w:szCs w:val="28"/>
+        </w:rPr>
+      </w:pPr>
+      <w:r>
+        <w:rPr>
+          <w:rFonts w:eastAsiaTheme="minorEastAsia"/>
+          <w:b/>
+          <w:bCs/>
+          <w:sz w:val="28"/>
+          <w:szCs w:val="28"/>
+        </w:rPr>
+        <w:t>Mostrar ciertas líneas:</w:t>
+      </w:r>
+    </w:p>
+    <w:p>
+      <w:pPr>
+        <w:pStyle w:val="Prrafodelista"/>
+        <w:ind w:left="2160"/>
+        <w:rPr>
+          <w:rFonts w:eastAsiaTheme="minorEastAsia"/>
+          <w:bCs/>
+          <w:sz w:val="28"/>
+          <w:szCs w:val="28"/>
+        </w:rPr>
+      </w:pPr>
+      <w:r>
+        <w:rPr>
+          <w:rFonts w:eastAsiaTheme="minorEastAsia"/>
+          <w:bCs/>
+          <w:sz w:val="28"/>
+          <w:szCs w:val="28"/>
+        </w:rPr>
+        <w:t>Mostrar solo la línea 5:</w:t>
+      </w:r>
+    </w:p>
+    <w:p>
+      <w:pPr>
+        <w:pStyle w:val="Prrafodelista"/>
+        <w:ind w:left="2160"/>
+        <w:rPr>
+          <w:rFonts w:eastAsiaTheme="minorEastAsia"/>
+          <w:bCs/>
+          <w:sz w:val="28"/>
+          <w:szCs w:val="28"/>
+        </w:rPr>
+      </w:pPr>
+      <m:oMathPara>
+        <m:oMath>
+          <m:r>
+            <w:rPr>
+              <w:rFonts w:ascii="Cambria Math" w:eastAsiaTheme="minorEastAsia" w:hAnsi="Cambria Math"/>
+              <w:sz w:val="28"/>
+              <w:szCs w:val="28"/>
+            </w:rPr>
+            <m:t>sed -n '5p' archivo.txt</m:t>
+          </m:r>
+        </m:oMath>
+      </m:oMathPara>
+    </w:p>
+    <w:p>
+      <w:pPr>
+        <w:pStyle w:val="Prrafodelista"/>
+        <w:ind w:left="2160"/>
+        <w:rPr>
+          <w:rFonts w:eastAsiaTheme="minorEastAsia"/>
+          <w:bCs/>
+          <w:sz w:val="28"/>
+          <w:szCs w:val="28"/>
+        </w:rPr>
+      </w:pPr>
+      <w:r>
+        <w:rPr>
+          <w:rFonts w:eastAsiaTheme="minorEastAsia"/>
+          <w:bCs/>
+          <w:sz w:val="28"/>
+          <w:szCs w:val="28"/>
+        </w:rPr>
+        <w:t>Mostrar de la línea 5 a la 10:</w:t>
+      </w:r>
+    </w:p>
+    <w:p>
+      <w:pPr>
+        <w:pStyle w:val="Prrafodelista"/>
+        <w:ind w:left="2160"/>
+        <w:rPr>
+          <w:rFonts w:eastAsiaTheme="minorEastAsia"/>
+          <w:bCs/>
+          <w:sz w:val="28"/>
+          <w:szCs w:val="28"/>
+        </w:rPr>
+      </w:pPr>
+      <m:oMathPara>
+        <m:oMath>
+          <m:r>
+            <w:rPr>
+              <w:rFonts w:ascii="Cambria Math" w:eastAsiaTheme="minorEastAsia" w:hAnsi="Cambria Math"/>
+              <w:sz w:val="28"/>
+              <w:szCs w:val="28"/>
+            </w:rPr>
+            <m:t>sed -n '5p' archivo.txt</m:t>
+          </m:r>
+        </m:oMath>
+      </m:oMathPara>
+    </w:p>
+    <w:p>
+      <w:pPr>
+        <w:pStyle w:val="Prrafodelista"/>
+        <w:numPr>
+          <w:ilvl w:val="2"/>
+          <w:numId w:val="4"/>
+        </w:numPr>
+        <w:rPr>
+          <w:rFonts w:eastAsiaTheme="minorEastAsia"/>
+          <w:b/>
+          <w:bCs/>
+          <w:sz w:val="28"/>
+          <w:szCs w:val="28"/>
+        </w:rPr>
+      </w:pPr>
+      <w:r>
+        <w:rPr>
+          <w:rFonts w:eastAsiaTheme="minorEastAsia"/>
+          <w:b/>
+          <w:bCs/>
+          <w:sz w:val="28"/>
+          <w:szCs w:val="28"/>
+        </w:rPr>
+        <w:t>Concatenar comandos:</w:t>
+      </w:r>
+    </w:p>
+    <w:p>
+      <w:pPr>
+        <w:pStyle w:val="Prrafodelista"/>
+        <w:ind w:left="2160"/>
+        <w:rPr>
+          <w:rFonts w:eastAsiaTheme="minorEastAsia"/>
+          <w:bCs/>
+          <w:sz w:val="28"/>
+          <w:szCs w:val="28"/>
+        </w:rPr>
+      </w:pPr>
+      <w:r>
+        <w:rPr>
+          <w:rFonts w:eastAsiaTheme="minorEastAsia"/>
+          <w:bCs/>
+          <w:sz w:val="28"/>
+          <w:szCs w:val="28"/>
+        </w:rPr>
+        <w:t>Se pueden ejecutar varios comandos a la vez con –e:</w:t>
+      </w:r>
+    </w:p>
+    <w:p>
+      <w:pPr>
+        <w:pStyle w:val="Prrafodelista"/>
+        <w:ind w:left="2160"/>
+        <w:rPr>
+          <w:rFonts w:eastAsiaTheme="minorEastAsia"/>
+          <w:bCs/>
+          <w:sz w:val="20"/>
+          <w:szCs w:val="20"/>
+        </w:rPr>
+      </w:pPr>
+      <m:oMathPara>
+        <m:oMath>
+          <m:r>
+            <m:rPr>
+              <m:sty m:val="bi"/>
+            </m:rPr>
+            <w:rPr>
+              <w:rFonts w:ascii="Cambria Math" w:eastAsiaTheme="minorEastAsia" w:hAnsi="Cambria Math"/>
+              <w:sz w:val="20"/>
+              <w:szCs w:val="20"/>
+            </w:rPr>
+            <m:t>sed -e 's/error/ERROR/g' -e 's/fallo/FAIL/g' archivo.txt</m:t>
+          </m:r>
+        </m:oMath>
+      </m:oMathPara>
+    </w:p>
+    <w:p>
+      <w:pPr>
+        <w:pStyle w:val="Prrafodelista"/>
+        <w:ind w:left="2160"/>
+        <w:rPr>
+          <w:rFonts w:eastAsiaTheme="minorEastAsia"/>
+          <w:bCs/>
+          <w:sz w:val="28"/>
+          <w:szCs w:val="28"/>
+        </w:rPr>
+      </w:pPr>
+      <w:r>
+        <w:rPr>
+          <w:rFonts w:eastAsiaTheme="minorEastAsia"/>
+          <w:bCs/>
+          <w:sz w:val="28"/>
+          <w:szCs w:val="28"/>
+        </w:rPr>
+        <w:t>O con “;” dentro de las comillas.</w:t>
+      </w:r>
+    </w:p>
+    <w:p>
+      <w:pPr>
+        <w:pStyle w:val="Prrafodelista"/>
+        <w:ind w:left="2160"/>
+        <w:rPr>
+          <w:rFonts w:eastAsiaTheme="minorEastAsia"/>
+          <w:bCs/>
+          <w:sz w:val="24"/>
+          <w:szCs w:val="24"/>
+        </w:rPr>
+      </w:pPr>
+      <m:oMathPara>
+        <m:oMath>
+          <m:r>
+            <w:rPr>
+              <w:rFonts w:ascii="Cambria Math" w:eastAsiaTheme="minorEastAsia" w:hAnsi="Cambria Math"/>
+              <w:sz w:val="24"/>
+              <w:szCs w:val="24"/>
+            </w:rPr>
+            <m:t>sed 's/error/ERROR/g; s/fallo/FAIL/g' archivo.txt</m:t>
+          </m:r>
+        </m:oMath>
+      </m:oMathPara>
+    </w:p>
+    <w:p>
+      <w:pPr>
+        <w:pStyle w:val="Prrafodelista"/>
+        <w:numPr>
+          <w:ilvl w:val="2"/>
+          <w:numId w:val="4"/>
+        </w:numPr>
+        <w:rPr>
+          <w:rFonts w:eastAsiaTheme="minorEastAsia"/>
+          <w:b/>
+          <w:bCs/>
+          <w:sz w:val="28"/>
+          <w:szCs w:val="28"/>
+        </w:rPr>
+      </w:pPr>
+      <w:r>
+        <w:rPr>
+          <w:rFonts w:eastAsiaTheme="minorEastAsia"/>
+          <w:b/>
+          <w:bCs/>
+          <w:sz w:val="28"/>
+          <w:szCs w:val="28"/>
+        </w:rPr>
+        <w:t>Expresiones regulares:</w:t>
+      </w:r>
+      <w:r>
+        <w:rPr>
+          <w:rFonts w:eastAsiaTheme="minorEastAsia"/>
+          <w:b/>
+          <w:bCs/>
+          <w:sz w:val="28"/>
+          <w:szCs w:val="28"/>
+        </w:rPr>
+        <w:t xml:space="preserve"> </w:t>
+      </w:r>
+      <w:r>
+        <w:rPr>
+          <w:rFonts w:eastAsiaTheme="minorEastAsia"/>
+          <w:bCs/>
+          <w:sz w:val="28"/>
+          <w:szCs w:val="28"/>
+        </w:rPr>
+        <w:t>Con sed podemos usar expresiones regulares para realizar determinadas tareas. Pero eso es algo que no veremos en este momento.</w:t>
+      </w:r>
+    </w:p>
+    <w:p>
+      <w:pPr>
+        <w:pStyle w:val="Prrafodelista"/>
+        <w:numPr>
+          <w:ilvl w:val="1"/>
+          <w:numId w:val="4"/>
+        </w:numPr>
+        <w:rPr>
+          <w:rFonts w:eastAsiaTheme="minorEastAsia"/>
+          <w:b/>
+          <w:bCs/>
+          <w:sz w:val="28"/>
+          <w:szCs w:val="28"/>
+        </w:rPr>
+      </w:pPr>
+      <w:proofErr w:type="spellStart"/>
+      <w:r>
+        <w:rPr>
+          <w:rFonts w:eastAsiaTheme="minorEastAsia"/>
+          <w:b/>
+          <w:bCs/>
+          <w:sz w:val="28"/>
+          <w:szCs w:val="28"/>
+        </w:rPr>
+        <w:t>dsad</w:t>
+      </w:r>
+      <w:proofErr w:type="spellEnd"/>
+    </w:p>
+    <w:p>
+      <w:pPr>
+        <w:rPr>
+          <w:rFonts w:eastAsiaTheme="minorEastAsia"/>
+          <w:b/>
+          <w:bCs/>
+          <w:sz w:val="28"/>
+          <w:szCs w:val="28"/>
+        </w:rPr>
+      </w:pPr>
+    </w:p>
+    <w:p>
+      <w:pPr>
+        <w:jc w:val="center"/>
+        <w:rPr>
+          <w:rFonts w:eastAsiaTheme="minorEastAsia"/>
+          <w:i/>
+          <w:iCs/>
+          <w:sz w:val="28"/>
+          <w:szCs w:val="28"/>
+          <w:u w:val="single"/>
+        </w:rPr>
+      </w:pPr>
+      <w:r>
+        <w:rPr>
+          <w:rFonts w:eastAsiaTheme="minorEastAsia"/>
+          <w:i/>
+          <w:iCs/>
+          <w:sz w:val="28"/>
+          <w:szCs w:val="28"/>
+          <w:u w:val="single"/>
+        </w:rPr>
+        <w:t>Atajos</w:t>
+      </w:r>
+    </w:p>
+    <w:p>
+      <w:pPr>
+        <w:jc w:val="center"/>
+        <w:rPr>
+          <w:rFonts w:eastAsiaTheme="minorEastAsia"/>
+          <w:i/>
+          <w:iCs/>
+          <w:sz w:val="28"/>
+          <w:szCs w:val="28"/>
+          <w:u w:val="single"/>
         </w:rPr>
       </w:pPr>
     </w:p>
@@ -21373,33 +22575,7 @@
           <w:sz w:val="28"/>
           <w:szCs w:val="28"/>
         </w:rPr>
-        <w:t xml:space="preserve">UNAME -r: </w:t>
-      </w:r>
-      <w:r>
-        <w:rPr>
-          <w:rFonts w:eastAsiaTheme="minorEastAsia"/>
-          <w:sz w:val="28"/>
-          <w:szCs w:val="28"/>
-        </w:rPr>
-        <w:t xml:space="preserve">Muestra la versión de </w:t>
-      </w:r>
-      <w:proofErr w:type="spellStart"/>
-      <w:r>
-        <w:rPr>
-          <w:rFonts w:eastAsiaTheme="minorEastAsia"/>
-          <w:sz w:val="28"/>
-          <w:szCs w:val="28"/>
-        </w:rPr>
-        <w:t>Kernel</w:t>
-      </w:r>
-      <w:proofErr w:type="spellEnd"/>
-      <w:r>
-        <w:rPr>
-          <w:rFonts w:eastAsiaTheme="minorEastAsia"/>
-          <w:sz w:val="28"/>
-          <w:szCs w:val="28"/>
-        </w:rPr>
-        <w:t xml:space="preserve"> que tienes.</w:t>
+        <w:t>Atajos a nivel de línea de comandos:</w:t>
       </w:r>
     </w:p>
     <w:p>
@@ -21411,37 +22587,39 @@
         </w:numPr>
         <w:rPr>
           <w:rFonts w:eastAsiaTheme="minorEastAsia"/>
-          <w:b/>
-          <w:bCs/>
-          <w:sz w:val="28"/>
-          <w:szCs w:val="28"/>
-        </w:rPr>
-      </w:pPr>
-      <w:r>
-        <w:rPr>
-          <w:rFonts w:eastAsiaTheme="minorEastAsia"/>
-          <w:b/>
-          <w:bCs/>
-          <w:sz w:val="28"/>
-          <w:szCs w:val="28"/>
-        </w:rPr>
-        <w:t xml:space="preserve">LN: </w:t>
-      </w:r>
-      <w:r>
-        <w:rPr>
-          <w:rFonts w:eastAsiaTheme="minorEastAsia"/>
-          <w:sz w:val="28"/>
-          <w:szCs w:val="28"/>
-        </w:rPr>
-        <w:t>Creamos un enlace</w:t>
-      </w:r>
-      <w:r>
-        <w:rPr>
-          <w:rFonts w:eastAsiaTheme="minorEastAsia"/>
-          <w:sz w:val="28"/>
-          <w:szCs w:val="28"/>
-        </w:rPr>
-        <w:t>.</w:t>
+          <w:sz w:val="28"/>
+          <w:szCs w:val="28"/>
+        </w:rPr>
+      </w:pPr>
+      <w:proofErr w:type="spellStart"/>
+      <w:r>
+        <w:rPr>
+          <w:rFonts w:eastAsiaTheme="minorEastAsia"/>
+          <w:b/>
+          <w:bCs/>
+          <w:sz w:val="28"/>
+          <w:szCs w:val="28"/>
+        </w:rPr>
+        <w:t>Ctrl</w:t>
+      </w:r>
+      <w:proofErr w:type="spellEnd"/>
+      <w:r>
+        <w:rPr>
+          <w:rFonts w:eastAsiaTheme="minorEastAsia"/>
+          <w:b/>
+          <w:bCs/>
+          <w:sz w:val="28"/>
+          <w:szCs w:val="28"/>
+        </w:rPr>
+        <w:t xml:space="preserve"> + a -&gt; </w:t>
+      </w:r>
+      <w:r>
+        <w:rPr>
+          <w:rFonts w:eastAsiaTheme="minorEastAsia"/>
+          <w:sz w:val="28"/>
+          <w:szCs w:val="28"/>
+        </w:rPr>
+        <w:t>Te mueves al inicio de la línea.</w:t>
       </w:r>
     </w:p>
     <w:p>
@@ -21453,51 +22631,47 @@
         </w:numPr>
         <w:rPr>
           <w:rFonts w:eastAsiaTheme="minorEastAsia"/>
-          <w:b/>
-          <w:bCs/>
-          <w:sz w:val="28"/>
-          <w:szCs w:val="28"/>
-        </w:rPr>
-      </w:pPr>
-      <w:r>
-        <w:rPr>
-          <w:rFonts w:eastAsiaTheme="minorEastAsia"/>
-          <w:b/>
-          <w:bCs/>
-          <w:sz w:val="28"/>
-          <w:szCs w:val="28"/>
-        </w:rPr>
-        <w:t xml:space="preserve">TIME: </w:t>
-      </w:r>
-      <w:r>
-        <w:rPr>
-          <w:rFonts w:eastAsiaTheme="minorEastAsia"/>
-          <w:sz w:val="28"/>
-          <w:szCs w:val="28"/>
-        </w:rPr>
-        <w:t>Comando para saber cuánto tiempo tarda un comando en ejecutarse.</w:t>
-      </w:r>
-    </w:p>
-    <w:p>
-      <w:pPr>
-        <w:pStyle w:val="Prrafodelista"/>
-        <w:ind w:left="1440"/>
-        <w:jc w:val="center"/>
-        <w:rPr>
-          <w:rFonts w:eastAsiaTheme="minorEastAsia"/>
-          <w:bCs/>
-          <w:sz w:val="28"/>
-          <w:szCs w:val="28"/>
-        </w:rPr>
-      </w:pPr>
-      <w:r>
-        <w:rPr>
-          <w:rFonts w:eastAsiaTheme="minorEastAsia"/>
-          <w:bCs/>
-          <w:sz w:val="28"/>
-          <w:szCs w:val="28"/>
-        </w:rPr>
-        <w:t>time ls</w:t>
+          <w:sz w:val="28"/>
+          <w:szCs w:val="28"/>
+        </w:rPr>
+      </w:pPr>
+      <w:proofErr w:type="spellStart"/>
+      <w:r>
+        <w:rPr>
+          <w:rFonts w:eastAsiaTheme="minorEastAsia"/>
+          <w:b/>
+          <w:bCs/>
+          <w:sz w:val="28"/>
+          <w:szCs w:val="28"/>
+        </w:rPr>
+        <w:t>Ctrl</w:t>
+      </w:r>
+      <w:proofErr w:type="spellEnd"/>
+      <w:r>
+        <w:rPr>
+          <w:rFonts w:eastAsiaTheme="minorEastAsia"/>
+          <w:b/>
+          <w:bCs/>
+          <w:sz w:val="28"/>
+          <w:szCs w:val="28"/>
+        </w:rPr>
+        <w:t xml:space="preserve"> + e -&gt; </w:t>
+      </w:r>
+      <w:r>
+        <w:rPr>
+          <w:rFonts w:eastAsiaTheme="minorEastAsia"/>
+          <w:sz w:val="28"/>
+          <w:szCs w:val="28"/>
+        </w:rPr>
+        <w:t>Te mueves al final de la línea</w:t>
+      </w:r>
+      <w:r>
+        <w:rPr>
+          <w:rFonts w:eastAsiaTheme="minorEastAsia"/>
+          <w:sz w:val="28"/>
+          <w:szCs w:val="28"/>
+        </w:rPr>
+        <w:t>.</w:t>
       </w:r>
     </w:p>
     <w:p>
@@ -21509,31 +22683,1232 @@
         </w:numPr>
         <w:rPr>
           <w:rFonts w:eastAsiaTheme="minorEastAsia"/>
-          <w:b/>
-          <w:bCs/>
-          <w:sz w:val="28"/>
-          <w:szCs w:val="28"/>
-        </w:rPr>
-      </w:pPr>
-      <w:proofErr w:type="spellStart"/>
-      <w:r>
-        <w:rPr>
-          <w:rFonts w:eastAsiaTheme="minorEastAsia"/>
-          <w:b/>
-          <w:bCs/>
-          <w:sz w:val="28"/>
-          <w:szCs w:val="28"/>
-        </w:rPr>
-        <w:t>sad</w:t>
-      </w:r>
-      <w:proofErr w:type="spellEnd"/>
-    </w:p>
-    <w:p>
-      <w:pPr>
-        <w:rPr>
-          <w:rFonts w:eastAsiaTheme="minorEastAsia"/>
-          <w:b/>
-          <w:bCs/>
+          <w:sz w:val="28"/>
+          <w:szCs w:val="28"/>
+        </w:rPr>
+      </w:pPr>
+      <w:proofErr w:type="spellStart"/>
+      <w:r>
+        <w:rPr>
+          <w:rFonts w:eastAsiaTheme="minorEastAsia"/>
+          <w:b/>
+          <w:bCs/>
+          <w:sz w:val="28"/>
+          <w:szCs w:val="28"/>
+        </w:rPr>
+        <w:t>Ctrl</w:t>
+      </w:r>
+      <w:proofErr w:type="spellEnd"/>
+      <w:r>
+        <w:rPr>
+          <w:rFonts w:eastAsiaTheme="minorEastAsia"/>
+          <w:b/>
+          <w:bCs/>
+          <w:sz w:val="28"/>
+          <w:szCs w:val="28"/>
+        </w:rPr>
+        <w:t xml:space="preserve"> +b -&gt; </w:t>
+      </w:r>
+      <w:r>
+        <w:rPr>
+          <w:rFonts w:eastAsiaTheme="minorEastAsia"/>
+          <w:sz w:val="28"/>
+          <w:szCs w:val="28"/>
+        </w:rPr>
+        <w:t>Te Mueves un carácter atrás.</w:t>
+      </w:r>
+    </w:p>
+    <w:p>
+      <w:pPr>
+        <w:pStyle w:val="Prrafodelista"/>
+        <w:numPr>
+          <w:ilvl w:val="1"/>
+          <w:numId w:val="4"/>
+        </w:numPr>
+        <w:rPr>
+          <w:rFonts w:eastAsiaTheme="minorEastAsia"/>
+          <w:sz w:val="28"/>
+          <w:szCs w:val="28"/>
+        </w:rPr>
+      </w:pPr>
+      <w:proofErr w:type="spellStart"/>
+      <w:r>
+        <w:rPr>
+          <w:rFonts w:eastAsiaTheme="minorEastAsia"/>
+          <w:b/>
+          <w:bCs/>
+          <w:sz w:val="28"/>
+          <w:szCs w:val="28"/>
+        </w:rPr>
+        <w:t>Ctrl</w:t>
+      </w:r>
+      <w:proofErr w:type="spellEnd"/>
+      <w:r>
+        <w:rPr>
+          <w:rFonts w:eastAsiaTheme="minorEastAsia"/>
+          <w:b/>
+          <w:bCs/>
+          <w:sz w:val="28"/>
+          <w:szCs w:val="28"/>
+        </w:rPr>
+        <w:t xml:space="preserve"> + f -&gt; </w:t>
+      </w:r>
+      <w:r>
+        <w:rPr>
+          <w:rFonts w:eastAsiaTheme="minorEastAsia"/>
+          <w:sz w:val="28"/>
+          <w:szCs w:val="28"/>
+        </w:rPr>
+        <w:t>Te mueves un carácter adelante.</w:t>
+      </w:r>
+    </w:p>
+    <w:p>
+      <w:pPr>
+        <w:pStyle w:val="Prrafodelista"/>
+        <w:numPr>
+          <w:ilvl w:val="1"/>
+          <w:numId w:val="4"/>
+        </w:numPr>
+        <w:rPr>
+          <w:rFonts w:eastAsiaTheme="minorEastAsia"/>
+          <w:sz w:val="28"/>
+          <w:szCs w:val="28"/>
+        </w:rPr>
+      </w:pPr>
+      <w:proofErr w:type="spellStart"/>
+      <w:r>
+        <w:rPr>
+          <w:rFonts w:eastAsiaTheme="minorEastAsia"/>
+          <w:b/>
+          <w:bCs/>
+          <w:sz w:val="28"/>
+          <w:szCs w:val="28"/>
+        </w:rPr>
+        <w:t>Alt</w:t>
+      </w:r>
+      <w:proofErr w:type="spellEnd"/>
+      <w:r>
+        <w:rPr>
+          <w:rFonts w:eastAsiaTheme="minorEastAsia"/>
+          <w:b/>
+          <w:bCs/>
+          <w:sz w:val="28"/>
+          <w:szCs w:val="28"/>
+        </w:rPr>
+        <w:t xml:space="preserve"> + b -&gt; </w:t>
+      </w:r>
+      <w:r>
+        <w:rPr>
+          <w:rFonts w:eastAsiaTheme="minorEastAsia"/>
+          <w:sz w:val="28"/>
+          <w:szCs w:val="28"/>
+        </w:rPr>
+        <w:t>Mueve el cursor una palabra hacia atrás.</w:t>
+      </w:r>
+    </w:p>
+    <w:p>
+      <w:pPr>
+        <w:pStyle w:val="Prrafodelista"/>
+        <w:numPr>
+          <w:ilvl w:val="1"/>
+          <w:numId w:val="4"/>
+        </w:numPr>
+        <w:rPr>
+          <w:rFonts w:eastAsiaTheme="minorEastAsia"/>
+          <w:sz w:val="28"/>
+          <w:szCs w:val="28"/>
+        </w:rPr>
+      </w:pPr>
+      <w:proofErr w:type="spellStart"/>
+      <w:r>
+        <w:rPr>
+          <w:rFonts w:eastAsiaTheme="minorEastAsia"/>
+          <w:b/>
+          <w:bCs/>
+          <w:sz w:val="28"/>
+          <w:szCs w:val="28"/>
+        </w:rPr>
+        <w:t>Alt</w:t>
+      </w:r>
+      <w:proofErr w:type="spellEnd"/>
+      <w:r>
+        <w:rPr>
+          <w:rFonts w:eastAsiaTheme="minorEastAsia"/>
+          <w:b/>
+          <w:bCs/>
+          <w:sz w:val="28"/>
+          <w:szCs w:val="28"/>
+        </w:rPr>
+        <w:t xml:space="preserve"> + f -&gt; </w:t>
+      </w:r>
+      <w:r>
+        <w:rPr>
+          <w:rFonts w:eastAsiaTheme="minorEastAsia"/>
+          <w:sz w:val="28"/>
+          <w:szCs w:val="28"/>
+        </w:rPr>
+        <w:t xml:space="preserve">Mueve el cursor una palabra hacia </w:t>
+      </w:r>
+      <w:r>
+        <w:rPr>
+          <w:rFonts w:eastAsiaTheme="minorEastAsia"/>
+          <w:sz w:val="28"/>
+          <w:szCs w:val="28"/>
+        </w:rPr>
+        <w:t>Adelante</w:t>
+      </w:r>
+      <w:r>
+        <w:rPr>
+          <w:rFonts w:eastAsiaTheme="minorEastAsia"/>
+          <w:sz w:val="28"/>
+          <w:szCs w:val="28"/>
+        </w:rPr>
+        <w:t>.</w:t>
+      </w:r>
+    </w:p>
+    <w:p>
+      <w:pPr>
+        <w:pStyle w:val="Prrafodelista"/>
+        <w:numPr>
+          <w:ilvl w:val="1"/>
+          <w:numId w:val="4"/>
+        </w:numPr>
+        <w:rPr>
+          <w:rFonts w:eastAsiaTheme="minorEastAsia"/>
+          <w:sz w:val="28"/>
+          <w:szCs w:val="28"/>
+        </w:rPr>
+      </w:pPr>
+      <w:proofErr w:type="spellStart"/>
+      <w:r>
+        <w:rPr>
+          <w:rFonts w:eastAsiaTheme="minorEastAsia"/>
+          <w:b/>
+          <w:bCs/>
+          <w:sz w:val="28"/>
+          <w:szCs w:val="28"/>
+        </w:rPr>
+        <w:t>Ctrl</w:t>
+      </w:r>
+      <w:proofErr w:type="spellEnd"/>
+      <w:r>
+        <w:rPr>
+          <w:rFonts w:eastAsiaTheme="minorEastAsia"/>
+          <w:b/>
+          <w:bCs/>
+          <w:sz w:val="28"/>
+          <w:szCs w:val="28"/>
+        </w:rPr>
+        <w:t xml:space="preserve"> + k </w:t>
+      </w:r>
+      <w:r>
+        <w:rPr>
+          <w:rFonts w:eastAsiaTheme="minorEastAsia"/>
+          <w:sz w:val="28"/>
+          <w:szCs w:val="28"/>
+        </w:rPr>
+        <w:t>-&gt; Eliminamos l</w:t>
+      </w:r>
+      <w:r>
+        <w:rPr>
+          <w:rFonts w:eastAsiaTheme="minorEastAsia"/>
+          <w:sz w:val="28"/>
+          <w:szCs w:val="28"/>
+        </w:rPr>
+        <w:t>o que haya delante del cursor en la línea que estemos escribiendo.</w:t>
+      </w:r>
+    </w:p>
+    <w:p>
+      <w:pPr>
+        <w:pStyle w:val="Prrafodelista"/>
+        <w:numPr>
+          <w:ilvl w:val="1"/>
+          <w:numId w:val="4"/>
+        </w:numPr>
+        <w:rPr>
+          <w:rFonts w:eastAsiaTheme="minorEastAsia"/>
+          <w:sz w:val="28"/>
+          <w:szCs w:val="28"/>
+        </w:rPr>
+      </w:pPr>
+      <w:proofErr w:type="spellStart"/>
+      <w:r>
+        <w:rPr>
+          <w:rFonts w:eastAsiaTheme="minorEastAsia"/>
+          <w:b/>
+          <w:bCs/>
+          <w:sz w:val="28"/>
+          <w:szCs w:val="28"/>
+        </w:rPr>
+        <w:t>Ctrl</w:t>
+      </w:r>
+      <w:proofErr w:type="spellEnd"/>
+      <w:r>
+        <w:rPr>
+          <w:rFonts w:eastAsiaTheme="minorEastAsia"/>
+          <w:b/>
+          <w:bCs/>
+          <w:sz w:val="28"/>
+          <w:szCs w:val="28"/>
+        </w:rPr>
+        <w:t xml:space="preserve"> + xx -&gt; </w:t>
+      </w:r>
+      <w:r>
+        <w:rPr>
+          <w:rFonts w:eastAsiaTheme="minorEastAsia"/>
+          <w:sz w:val="28"/>
+          <w:szCs w:val="28"/>
+        </w:rPr>
+        <w:t>Selecciona</w:t>
+      </w:r>
+      <w:r>
+        <w:rPr>
+          <w:rFonts w:eastAsiaTheme="minorEastAsia"/>
+          <w:sz w:val="28"/>
+          <w:szCs w:val="28"/>
+        </w:rPr>
+        <w:t xml:space="preserve"> </w:t>
+      </w:r>
+      <w:r>
+        <w:rPr>
+          <w:rFonts w:eastAsiaTheme="minorEastAsia"/>
+          <w:sz w:val="28"/>
+          <w:szCs w:val="28"/>
+        </w:rPr>
+        <w:t xml:space="preserve">desde </w:t>
+      </w:r>
+      <w:r>
+        <w:rPr>
+          <w:rFonts w:eastAsiaTheme="minorEastAsia"/>
+          <w:sz w:val="28"/>
+          <w:szCs w:val="28"/>
+        </w:rPr>
+        <w:t xml:space="preserve">el inicio de la línea </w:t>
+      </w:r>
+      <w:r>
+        <w:rPr>
+          <w:rFonts w:eastAsiaTheme="minorEastAsia"/>
+          <w:sz w:val="28"/>
+          <w:szCs w:val="28"/>
+        </w:rPr>
+        <w:t>a</w:t>
+      </w:r>
+      <w:r>
+        <w:rPr>
+          <w:rFonts w:eastAsiaTheme="minorEastAsia"/>
+          <w:sz w:val="28"/>
+          <w:szCs w:val="28"/>
+        </w:rPr>
+        <w:t xml:space="preserve"> la posición actual del cursor.</w:t>
+      </w:r>
+    </w:p>
+    <w:p>
+      <w:pPr>
+        <w:pStyle w:val="Prrafodelista"/>
+        <w:numPr>
+          <w:ilvl w:val="0"/>
+          <w:numId w:val="4"/>
+        </w:numPr>
+        <w:rPr>
+          <w:rFonts w:eastAsiaTheme="minorEastAsia"/>
+          <w:b/>
+          <w:bCs/>
+          <w:sz w:val="28"/>
+          <w:szCs w:val="28"/>
+        </w:rPr>
+      </w:pPr>
+      <w:r>
+        <w:rPr>
+          <w:rFonts w:eastAsiaTheme="minorEastAsia"/>
+          <w:b/>
+          <w:bCs/>
+          <w:sz w:val="28"/>
+          <w:szCs w:val="28"/>
+        </w:rPr>
+        <w:lastRenderedPageBreak/>
+        <w:t>Atajos a nivel de procesos:</w:t>
+      </w:r>
+    </w:p>
+    <w:p>
+      <w:pPr>
+        <w:pStyle w:val="Prrafodelista"/>
+        <w:numPr>
+          <w:ilvl w:val="1"/>
+          <w:numId w:val="4"/>
+        </w:numPr>
+        <w:rPr>
+          <w:rFonts w:eastAsiaTheme="minorEastAsia"/>
+          <w:b/>
+          <w:bCs/>
+          <w:sz w:val="28"/>
+          <w:szCs w:val="28"/>
+        </w:rPr>
+      </w:pPr>
+      <w:proofErr w:type="spellStart"/>
+      <w:r>
+        <w:rPr>
+          <w:rFonts w:eastAsiaTheme="minorEastAsia"/>
+          <w:b/>
+          <w:bCs/>
+          <w:sz w:val="28"/>
+          <w:szCs w:val="28"/>
+        </w:rPr>
+        <w:t>Ctrl</w:t>
+      </w:r>
+      <w:proofErr w:type="spellEnd"/>
+      <w:r>
+        <w:rPr>
+          <w:rFonts w:eastAsiaTheme="minorEastAsia"/>
+          <w:b/>
+          <w:bCs/>
+          <w:sz w:val="28"/>
+          <w:szCs w:val="28"/>
+        </w:rPr>
+        <w:t xml:space="preserve"> + c -&gt; </w:t>
+      </w:r>
+      <w:r>
+        <w:rPr>
+          <w:rFonts w:eastAsiaTheme="minorEastAsia"/>
+          <w:sz w:val="28"/>
+          <w:szCs w:val="28"/>
+        </w:rPr>
+        <w:t>terminamos el proceso actual</w:t>
+      </w:r>
+      <w:r>
+        <w:rPr>
+          <w:rFonts w:eastAsiaTheme="minorEastAsia"/>
+          <w:sz w:val="28"/>
+          <w:szCs w:val="28"/>
+        </w:rPr>
+        <w:t>.</w:t>
+      </w:r>
+    </w:p>
+    <w:p>
+      <w:pPr>
+        <w:pStyle w:val="Prrafodelista"/>
+        <w:numPr>
+          <w:ilvl w:val="1"/>
+          <w:numId w:val="4"/>
+        </w:numPr>
+        <w:rPr>
+          <w:rFonts w:eastAsiaTheme="minorEastAsia"/>
+          <w:b/>
+          <w:bCs/>
+          <w:sz w:val="28"/>
+          <w:szCs w:val="28"/>
+        </w:rPr>
+      </w:pPr>
+      <w:proofErr w:type="spellStart"/>
+      <w:r>
+        <w:rPr>
+          <w:rFonts w:eastAsiaTheme="minorEastAsia"/>
+          <w:b/>
+          <w:bCs/>
+          <w:sz w:val="28"/>
+          <w:szCs w:val="28"/>
+        </w:rPr>
+        <w:t>Ctrl</w:t>
+      </w:r>
+      <w:proofErr w:type="spellEnd"/>
+      <w:r>
+        <w:rPr>
+          <w:rFonts w:eastAsiaTheme="minorEastAsia"/>
+          <w:b/>
+          <w:bCs/>
+          <w:sz w:val="28"/>
+          <w:szCs w:val="28"/>
+        </w:rPr>
+        <w:t xml:space="preserve"> + z -&gt; </w:t>
+      </w:r>
+      <w:r>
+        <w:rPr>
+          <w:rFonts w:eastAsiaTheme="minorEastAsia"/>
+          <w:sz w:val="28"/>
+          <w:szCs w:val="28"/>
+        </w:rPr>
+        <w:t>Suspende el proceso actual.</w:t>
+      </w:r>
+      <w:r>
+        <w:rPr>
+          <w:rFonts w:eastAsiaTheme="minorEastAsia"/>
+          <w:sz w:val="28"/>
+          <w:szCs w:val="28"/>
+        </w:rPr>
+        <w:t xml:space="preserve"> Para traerlo de vuelta utilizamos el comando </w:t>
+      </w:r>
+      <w:proofErr w:type="spellStart"/>
+      <w:r>
+        <w:rPr>
+          <w:rFonts w:eastAsiaTheme="minorEastAsia"/>
+          <w:b/>
+          <w:bCs/>
+          <w:sz w:val="28"/>
+          <w:szCs w:val="28"/>
+        </w:rPr>
+        <w:t>fg</w:t>
+      </w:r>
+      <w:proofErr w:type="spellEnd"/>
+      <w:r>
+        <w:rPr>
+          <w:rFonts w:eastAsiaTheme="minorEastAsia"/>
+          <w:sz w:val="28"/>
+          <w:szCs w:val="28"/>
+        </w:rPr>
+        <w:t>.</w:t>
+      </w:r>
+    </w:p>
+    <w:p>
+      <w:pPr>
+        <w:pStyle w:val="Prrafodelista"/>
+        <w:numPr>
+          <w:ilvl w:val="1"/>
+          <w:numId w:val="4"/>
+        </w:numPr>
+        <w:rPr>
+          <w:rFonts w:eastAsiaTheme="minorEastAsia"/>
+          <w:b/>
+          <w:bCs/>
+          <w:sz w:val="28"/>
+          <w:szCs w:val="28"/>
+        </w:rPr>
+      </w:pPr>
+      <w:proofErr w:type="spellStart"/>
+      <w:r>
+        <w:rPr>
+          <w:rFonts w:eastAsiaTheme="minorEastAsia"/>
+          <w:b/>
+          <w:bCs/>
+          <w:sz w:val="28"/>
+          <w:szCs w:val="28"/>
+        </w:rPr>
+        <w:t>Ctrl</w:t>
+      </w:r>
+      <w:proofErr w:type="spellEnd"/>
+      <w:r>
+        <w:rPr>
+          <w:rFonts w:eastAsiaTheme="minorEastAsia"/>
+          <w:b/>
+          <w:bCs/>
+          <w:sz w:val="28"/>
+          <w:szCs w:val="28"/>
+        </w:rPr>
+        <w:t xml:space="preserve"> + d -&gt; </w:t>
+      </w:r>
+      <w:r>
+        <w:rPr>
+          <w:rFonts w:eastAsiaTheme="minorEastAsia"/>
+          <w:sz w:val="28"/>
+          <w:szCs w:val="28"/>
+        </w:rPr>
+        <w:t>sale de la terminal.</w:t>
+      </w:r>
+    </w:p>
+    <w:p>
+      <w:pPr>
+        <w:pStyle w:val="Prrafodelista"/>
+        <w:numPr>
+          <w:ilvl w:val="0"/>
+          <w:numId w:val="4"/>
+        </w:numPr>
+        <w:rPr>
+          <w:rFonts w:eastAsiaTheme="minorEastAsia"/>
+          <w:sz w:val="28"/>
+          <w:szCs w:val="28"/>
+        </w:rPr>
+      </w:pPr>
+      <w:r>
+        <w:rPr>
+          <w:rFonts w:eastAsiaTheme="minorEastAsia"/>
+          <w:b/>
+          <w:bCs/>
+          <w:sz w:val="28"/>
+          <w:szCs w:val="28"/>
+        </w:rPr>
+        <w:t>Atajos de historiales de comandos:</w:t>
+      </w:r>
+    </w:p>
+    <w:p>
+      <w:pPr>
+        <w:pStyle w:val="Prrafodelista"/>
+        <w:numPr>
+          <w:ilvl w:val="1"/>
+          <w:numId w:val="4"/>
+        </w:numPr>
+        <w:rPr>
+          <w:rFonts w:eastAsiaTheme="minorEastAsia"/>
+          <w:sz w:val="28"/>
+          <w:szCs w:val="28"/>
+        </w:rPr>
+      </w:pPr>
+      <w:proofErr w:type="spellStart"/>
+      <w:r>
+        <w:rPr>
+          <w:rFonts w:eastAsiaTheme="minorEastAsia"/>
+          <w:b/>
+          <w:bCs/>
+          <w:sz w:val="28"/>
+          <w:szCs w:val="28"/>
+        </w:rPr>
+        <w:t>Ctrl</w:t>
+      </w:r>
+      <w:proofErr w:type="spellEnd"/>
+      <w:r>
+        <w:rPr>
+          <w:rFonts w:eastAsiaTheme="minorEastAsia"/>
+          <w:b/>
+          <w:bCs/>
+          <w:sz w:val="28"/>
+          <w:szCs w:val="28"/>
+        </w:rPr>
+        <w:t xml:space="preserve"> + p -&gt; </w:t>
+      </w:r>
+      <w:r>
+        <w:rPr>
+          <w:rFonts w:eastAsiaTheme="minorEastAsia"/>
+          <w:sz w:val="28"/>
+          <w:szCs w:val="28"/>
+        </w:rPr>
+        <w:t>Sirve para navegar al comando anterior del historial.</w:t>
+      </w:r>
+    </w:p>
+    <w:p>
+      <w:pPr>
+        <w:pStyle w:val="Prrafodelista"/>
+        <w:numPr>
+          <w:ilvl w:val="1"/>
+          <w:numId w:val="4"/>
+        </w:numPr>
+        <w:rPr>
+          <w:rFonts w:eastAsiaTheme="minorEastAsia"/>
+          <w:sz w:val="28"/>
+          <w:szCs w:val="28"/>
+        </w:rPr>
+      </w:pPr>
+      <w:proofErr w:type="spellStart"/>
+      <w:r>
+        <w:rPr>
+          <w:rFonts w:eastAsiaTheme="minorEastAsia"/>
+          <w:b/>
+          <w:bCs/>
+          <w:sz w:val="28"/>
+          <w:szCs w:val="28"/>
+        </w:rPr>
+        <w:t>Ctrl</w:t>
+      </w:r>
+      <w:proofErr w:type="spellEnd"/>
+      <w:r>
+        <w:rPr>
+          <w:rFonts w:eastAsiaTheme="minorEastAsia"/>
+          <w:b/>
+          <w:bCs/>
+          <w:sz w:val="28"/>
+          <w:szCs w:val="28"/>
+        </w:rPr>
+        <w:t xml:space="preserve"> + n -&gt; </w:t>
+      </w:r>
+      <w:r>
+        <w:rPr>
+          <w:rFonts w:eastAsiaTheme="minorEastAsia"/>
+          <w:sz w:val="28"/>
+          <w:szCs w:val="28"/>
+        </w:rPr>
+        <w:t>Sirve para navegar al comando siguiente del historial.</w:t>
+      </w:r>
+    </w:p>
+    <w:p>
+      <w:pPr>
+        <w:pStyle w:val="Prrafodelista"/>
+        <w:numPr>
+          <w:ilvl w:val="1"/>
+          <w:numId w:val="4"/>
+        </w:numPr>
+        <w:rPr>
+          <w:rFonts w:eastAsiaTheme="minorEastAsia"/>
+          <w:sz w:val="28"/>
+          <w:szCs w:val="28"/>
+        </w:rPr>
+      </w:pPr>
+      <w:proofErr w:type="spellStart"/>
+      <w:r>
+        <w:rPr>
+          <w:rFonts w:eastAsiaTheme="minorEastAsia"/>
+          <w:b/>
+          <w:bCs/>
+          <w:sz w:val="28"/>
+          <w:szCs w:val="28"/>
+        </w:rPr>
+        <w:t>Ctrl</w:t>
+      </w:r>
+      <w:proofErr w:type="spellEnd"/>
+      <w:r>
+        <w:rPr>
+          <w:rFonts w:eastAsiaTheme="minorEastAsia"/>
+          <w:b/>
+          <w:bCs/>
+          <w:sz w:val="28"/>
+          <w:szCs w:val="28"/>
+        </w:rPr>
+        <w:t xml:space="preserve"> + r -&gt; </w:t>
+      </w:r>
+      <w:r>
+        <w:rPr>
+          <w:rFonts w:eastAsiaTheme="minorEastAsia"/>
+          <w:sz w:val="28"/>
+          <w:szCs w:val="28"/>
+        </w:rPr>
+        <w:t>Nos permite buscar dentro del historial.</w:t>
+      </w:r>
+    </w:p>
+    <w:p>
+      <w:pPr>
+        <w:pStyle w:val="Prrafodelista"/>
+        <w:numPr>
+          <w:ilvl w:val="1"/>
+          <w:numId w:val="4"/>
+        </w:numPr>
+        <w:rPr>
+          <w:rFonts w:eastAsiaTheme="minorEastAsia"/>
+          <w:sz w:val="28"/>
+          <w:szCs w:val="28"/>
+        </w:rPr>
+      </w:pPr>
+      <w:proofErr w:type="spellStart"/>
+      <w:r>
+        <w:rPr>
+          <w:rFonts w:eastAsiaTheme="minorEastAsia"/>
+          <w:b/>
+          <w:bCs/>
+          <w:sz w:val="28"/>
+          <w:szCs w:val="28"/>
+        </w:rPr>
+        <w:t>Ctrl</w:t>
+      </w:r>
+      <w:proofErr w:type="spellEnd"/>
+      <w:r>
+        <w:rPr>
+          <w:rFonts w:eastAsiaTheme="minorEastAsia"/>
+          <w:b/>
+          <w:bCs/>
+          <w:sz w:val="28"/>
+          <w:szCs w:val="28"/>
+        </w:rPr>
+        <w:t xml:space="preserve"> + </w:t>
+      </w:r>
+      <w:r>
+        <w:rPr>
+          <w:rFonts w:eastAsiaTheme="minorEastAsia"/>
+          <w:b/>
+          <w:bCs/>
+          <w:sz w:val="28"/>
+          <w:szCs w:val="28"/>
+        </w:rPr>
+        <w:t xml:space="preserve">o -&gt; </w:t>
+      </w:r>
+      <w:r>
+        <w:rPr>
+          <w:rFonts w:eastAsiaTheme="minorEastAsia"/>
+          <w:sz w:val="28"/>
+          <w:szCs w:val="28"/>
+        </w:rPr>
+        <w:t xml:space="preserve">complemento al anterior, si buscamos un comando con </w:t>
+      </w:r>
+      <w:proofErr w:type="spellStart"/>
+      <w:r>
+        <w:rPr>
+          <w:rFonts w:eastAsiaTheme="minorEastAsia"/>
+          <w:sz w:val="28"/>
+          <w:szCs w:val="28"/>
+        </w:rPr>
+        <w:t>Ctrl</w:t>
+      </w:r>
+      <w:proofErr w:type="spellEnd"/>
+      <w:r>
+        <w:rPr>
+          <w:rFonts w:eastAsiaTheme="minorEastAsia"/>
+          <w:sz w:val="28"/>
+          <w:szCs w:val="28"/>
+        </w:rPr>
+        <w:t xml:space="preserve"> + r, una vez lo encontremos en el terminal, con </w:t>
+      </w:r>
+      <w:proofErr w:type="spellStart"/>
+      <w:r>
+        <w:rPr>
+          <w:rFonts w:eastAsiaTheme="minorEastAsia"/>
+          <w:sz w:val="28"/>
+          <w:szCs w:val="28"/>
+        </w:rPr>
+        <w:t>Ctrl</w:t>
+      </w:r>
+      <w:proofErr w:type="spellEnd"/>
+      <w:r>
+        <w:rPr>
+          <w:rFonts w:eastAsiaTheme="minorEastAsia"/>
+          <w:sz w:val="28"/>
+          <w:szCs w:val="28"/>
+        </w:rPr>
+        <w:t xml:space="preserve"> + o se puede ejecutar.</w:t>
+      </w:r>
+    </w:p>
+    <w:p>
+      <w:pPr>
+        <w:pStyle w:val="Prrafodelista"/>
+        <w:numPr>
+          <w:ilvl w:val="1"/>
+          <w:numId w:val="4"/>
+        </w:numPr>
+        <w:rPr>
+          <w:rFonts w:eastAsiaTheme="minorEastAsia"/>
+          <w:sz w:val="28"/>
+          <w:szCs w:val="28"/>
+        </w:rPr>
+      </w:pPr>
+      <w:proofErr w:type="spellStart"/>
+      <w:r>
+        <w:rPr>
+          <w:rFonts w:eastAsiaTheme="minorEastAsia"/>
+          <w:b/>
+          <w:bCs/>
+          <w:sz w:val="28"/>
+          <w:szCs w:val="28"/>
+        </w:rPr>
+        <w:t>Alt</w:t>
+      </w:r>
+      <w:proofErr w:type="spellEnd"/>
+      <w:r>
+        <w:rPr>
+          <w:rFonts w:eastAsiaTheme="minorEastAsia"/>
+          <w:b/>
+          <w:bCs/>
+          <w:sz w:val="28"/>
+          <w:szCs w:val="28"/>
+        </w:rPr>
+        <w:t xml:space="preserve"> </w:t>
+      </w:r>
+      <w:proofErr w:type="gramStart"/>
+      <w:r>
+        <w:rPr>
+          <w:rFonts w:eastAsiaTheme="minorEastAsia"/>
+          <w:b/>
+          <w:bCs/>
+          <w:sz w:val="28"/>
+          <w:szCs w:val="28"/>
+        </w:rPr>
+        <w:t>+ .</w:t>
+      </w:r>
+      <w:proofErr w:type="gramEnd"/>
+      <w:r>
+        <w:rPr>
+          <w:rFonts w:eastAsiaTheme="minorEastAsia"/>
+          <w:b/>
+          <w:bCs/>
+          <w:sz w:val="28"/>
+          <w:szCs w:val="28"/>
+        </w:rPr>
+        <w:t xml:space="preserve"> -&gt; </w:t>
+      </w:r>
+      <w:r>
+        <w:rPr>
+          <w:rFonts w:eastAsiaTheme="minorEastAsia"/>
+          <w:sz w:val="28"/>
+          <w:szCs w:val="28"/>
+        </w:rPr>
+        <w:t xml:space="preserve">inserta el último argumento del comando anterior. También puede ser </w:t>
+      </w:r>
+      <w:proofErr w:type="spellStart"/>
+      <w:r>
+        <w:rPr>
+          <w:rFonts w:eastAsiaTheme="minorEastAsia"/>
+          <w:sz w:val="28"/>
+          <w:szCs w:val="28"/>
+        </w:rPr>
+        <w:t>Alt</w:t>
+      </w:r>
+      <w:proofErr w:type="spellEnd"/>
+      <w:r>
+        <w:rPr>
+          <w:rFonts w:eastAsiaTheme="minorEastAsia"/>
+          <w:sz w:val="28"/>
+          <w:szCs w:val="28"/>
+        </w:rPr>
+        <w:t xml:space="preserve"> + _.</w:t>
+      </w:r>
+    </w:p>
+    <w:p>
+      <w:pPr>
+        <w:pStyle w:val="Prrafodelista"/>
+        <w:numPr>
+          <w:ilvl w:val="0"/>
+          <w:numId w:val="4"/>
+        </w:numPr>
+        <w:rPr>
+          <w:rFonts w:eastAsiaTheme="minorEastAsia"/>
+          <w:sz w:val="28"/>
+          <w:szCs w:val="28"/>
+        </w:rPr>
+      </w:pPr>
+      <w:r>
+        <w:rPr>
+          <w:rFonts w:eastAsiaTheme="minorEastAsia"/>
+          <w:b/>
+          <w:bCs/>
+          <w:sz w:val="28"/>
+          <w:szCs w:val="28"/>
+        </w:rPr>
+        <w:t>Atajos a nivel del emulador del terminal:</w:t>
+      </w:r>
+    </w:p>
+    <w:p>
+      <w:pPr>
+        <w:pStyle w:val="Prrafodelista"/>
+        <w:numPr>
+          <w:ilvl w:val="1"/>
+          <w:numId w:val="4"/>
+        </w:numPr>
+        <w:rPr>
+          <w:rFonts w:eastAsiaTheme="minorEastAsia"/>
+          <w:sz w:val="28"/>
+          <w:szCs w:val="28"/>
+        </w:rPr>
+      </w:pPr>
+      <w:proofErr w:type="spellStart"/>
+      <w:r>
+        <w:rPr>
+          <w:rFonts w:eastAsiaTheme="minorEastAsia"/>
+          <w:b/>
+          <w:bCs/>
+          <w:sz w:val="28"/>
+          <w:szCs w:val="28"/>
+        </w:rPr>
+        <w:t>Ctrl</w:t>
+      </w:r>
+      <w:proofErr w:type="spellEnd"/>
+      <w:r>
+        <w:rPr>
+          <w:rFonts w:eastAsiaTheme="minorEastAsia"/>
+          <w:b/>
+          <w:bCs/>
+          <w:sz w:val="28"/>
+          <w:szCs w:val="28"/>
+        </w:rPr>
+        <w:t xml:space="preserve"> + l -&gt; </w:t>
+      </w:r>
+      <w:r>
+        <w:rPr>
+          <w:rFonts w:eastAsiaTheme="minorEastAsia"/>
+          <w:sz w:val="28"/>
+          <w:szCs w:val="28"/>
+        </w:rPr>
+        <w:t xml:space="preserve">Limpiamos la pantalla. En </w:t>
+      </w:r>
+      <w:r>
+        <w:rPr>
+          <w:rFonts w:eastAsiaTheme="minorEastAsia"/>
+          <w:sz w:val="28"/>
+          <w:szCs w:val="28"/>
+        </w:rPr>
+        <w:t>realidad,</w:t>
+      </w:r>
+      <w:r>
+        <w:rPr>
+          <w:rFonts w:eastAsiaTheme="minorEastAsia"/>
+          <w:sz w:val="28"/>
+          <w:szCs w:val="28"/>
+        </w:rPr>
+        <w:t xml:space="preserve"> no la limpia si no que echa para abajo el terminal, dejando los comandos por encima de nuestra visualización.</w:t>
+      </w:r>
+    </w:p>
+    <w:p>
+      <w:pPr>
+        <w:pStyle w:val="Prrafodelista"/>
+        <w:numPr>
+          <w:ilvl w:val="1"/>
+          <w:numId w:val="4"/>
+        </w:numPr>
+        <w:rPr>
+          <w:rFonts w:eastAsiaTheme="minorEastAsia"/>
+          <w:sz w:val="28"/>
+          <w:szCs w:val="28"/>
+        </w:rPr>
+      </w:pPr>
+      <w:proofErr w:type="spellStart"/>
+      <w:r>
+        <w:rPr>
+          <w:rFonts w:eastAsiaTheme="minorEastAsia"/>
+          <w:b/>
+          <w:bCs/>
+          <w:sz w:val="28"/>
+          <w:szCs w:val="28"/>
+        </w:rPr>
+        <w:t>Ctrl</w:t>
+      </w:r>
+      <w:proofErr w:type="spellEnd"/>
+      <w:r>
+        <w:rPr>
+          <w:rFonts w:eastAsiaTheme="minorEastAsia"/>
+          <w:b/>
+          <w:bCs/>
+          <w:sz w:val="28"/>
+          <w:szCs w:val="28"/>
+        </w:rPr>
+        <w:t xml:space="preserve"> + s -&gt; </w:t>
+      </w:r>
+      <w:r>
+        <w:rPr>
+          <w:rFonts w:eastAsiaTheme="minorEastAsia"/>
+          <w:sz w:val="28"/>
+          <w:szCs w:val="28"/>
+        </w:rPr>
+        <w:t>hay comandos que nos dan salidas continuas muy largas que si no se detienen es imposible de leer, pues con este comando lo congelamos para su lectura.</w:t>
+      </w:r>
+    </w:p>
+    <w:p>
+      <w:pPr>
+        <w:pStyle w:val="Prrafodelista"/>
+        <w:numPr>
+          <w:ilvl w:val="1"/>
+          <w:numId w:val="4"/>
+        </w:numPr>
+        <w:rPr>
+          <w:rFonts w:eastAsiaTheme="minorEastAsia"/>
+          <w:sz w:val="28"/>
+          <w:szCs w:val="28"/>
+        </w:rPr>
+      </w:pPr>
+      <w:proofErr w:type="spellStart"/>
+      <w:r>
+        <w:rPr>
+          <w:rFonts w:eastAsiaTheme="minorEastAsia"/>
+          <w:b/>
+          <w:bCs/>
+          <w:sz w:val="28"/>
+          <w:szCs w:val="28"/>
+        </w:rPr>
+        <w:t>Ctrl</w:t>
+      </w:r>
+      <w:proofErr w:type="spellEnd"/>
+      <w:r>
+        <w:rPr>
+          <w:rFonts w:eastAsiaTheme="minorEastAsia"/>
+          <w:b/>
+          <w:bCs/>
+          <w:sz w:val="28"/>
+          <w:szCs w:val="28"/>
+        </w:rPr>
+        <w:t xml:space="preserve"> + q -&gt; </w:t>
+      </w:r>
+      <w:r>
+        <w:rPr>
+          <w:rFonts w:eastAsiaTheme="minorEastAsia"/>
+          <w:sz w:val="28"/>
+          <w:szCs w:val="28"/>
+        </w:rPr>
+        <w:t>Con este reanudamos el desplazamiento. Complementa al anterior.</w:t>
+      </w:r>
+    </w:p>
+    <w:p>
+      <w:pPr>
+        <w:pStyle w:val="Prrafodelista"/>
+        <w:numPr>
+          <w:ilvl w:val="1"/>
+          <w:numId w:val="4"/>
+        </w:numPr>
+        <w:rPr>
+          <w:rFonts w:eastAsiaTheme="minorEastAsia"/>
+          <w:sz w:val="28"/>
+          <w:szCs w:val="28"/>
+        </w:rPr>
+      </w:pPr>
+      <w:proofErr w:type="spellStart"/>
+      <w:r>
+        <w:rPr>
+          <w:rFonts w:eastAsiaTheme="minorEastAsia"/>
+          <w:b/>
+          <w:bCs/>
+          <w:sz w:val="28"/>
+          <w:szCs w:val="28"/>
+        </w:rPr>
+        <w:t>Ctrl</w:t>
+      </w:r>
+      <w:proofErr w:type="spellEnd"/>
+      <w:r>
+        <w:rPr>
+          <w:rFonts w:eastAsiaTheme="minorEastAsia"/>
+          <w:b/>
+          <w:bCs/>
+          <w:sz w:val="28"/>
+          <w:szCs w:val="28"/>
+        </w:rPr>
+        <w:t xml:space="preserve"> + </w:t>
+      </w:r>
+      <w:proofErr w:type="spellStart"/>
+      <w:r>
+        <w:rPr>
+          <w:rFonts w:eastAsiaTheme="minorEastAsia"/>
+          <w:b/>
+          <w:bCs/>
+          <w:sz w:val="28"/>
+          <w:szCs w:val="28"/>
+        </w:rPr>
+        <w:t>alt</w:t>
+      </w:r>
+      <w:proofErr w:type="spellEnd"/>
+      <w:r>
+        <w:rPr>
+          <w:rFonts w:eastAsiaTheme="minorEastAsia"/>
+          <w:b/>
+          <w:bCs/>
+          <w:sz w:val="28"/>
+          <w:szCs w:val="28"/>
+        </w:rPr>
+        <w:t xml:space="preserve"> + (F1-F6) -&gt; </w:t>
+      </w:r>
+      <w:r>
+        <w:rPr>
+          <w:rFonts w:eastAsiaTheme="minorEastAsia"/>
+          <w:sz w:val="28"/>
+          <w:szCs w:val="28"/>
+        </w:rPr>
+        <w:t>Nos permi</w:t>
+      </w:r>
+      <w:r>
+        <w:rPr>
+          <w:rFonts w:eastAsiaTheme="minorEastAsia"/>
+          <w:sz w:val="28"/>
+          <w:szCs w:val="28"/>
+        </w:rPr>
+        <w:t>te cambiar entre las terminales TTI.</w:t>
+      </w:r>
+    </w:p>
+    <w:p>
+      <w:pPr>
+        <w:pStyle w:val="Prrafodelista"/>
+        <w:numPr>
+          <w:ilvl w:val="0"/>
+          <w:numId w:val="4"/>
+        </w:numPr>
+        <w:rPr>
+          <w:rFonts w:eastAsiaTheme="minorEastAsia"/>
+          <w:sz w:val="28"/>
+          <w:szCs w:val="28"/>
+        </w:rPr>
+      </w:pPr>
+      <w:r>
+        <w:rPr>
+          <w:rFonts w:eastAsiaTheme="minorEastAsia"/>
+          <w:b/>
+          <w:bCs/>
+          <w:sz w:val="28"/>
+          <w:szCs w:val="28"/>
+        </w:rPr>
+        <w:t xml:space="preserve">JOBS: </w:t>
+      </w:r>
+      <w:r>
+        <w:rPr>
+          <w:rFonts w:eastAsiaTheme="minorEastAsia"/>
+          <w:sz w:val="28"/>
+          <w:szCs w:val="28"/>
+        </w:rPr>
+        <w:t>Nos permite ver los procesos suspendidos o en segundo plano.</w:t>
+      </w:r>
+    </w:p>
+    <w:p>
+      <w:pPr>
+        <w:pStyle w:val="Prrafodelista"/>
+        <w:numPr>
+          <w:ilvl w:val="0"/>
+          <w:numId w:val="4"/>
+        </w:numPr>
+        <w:rPr>
+          <w:rFonts w:eastAsiaTheme="minorEastAsia"/>
+          <w:sz w:val="28"/>
+          <w:szCs w:val="28"/>
+        </w:rPr>
+      </w:pPr>
+      <w:proofErr w:type="spellStart"/>
+      <w:r>
+        <w:rPr>
+          <w:rFonts w:eastAsiaTheme="minorEastAsia"/>
+          <w:b/>
+          <w:bCs/>
+          <w:sz w:val="28"/>
+          <w:szCs w:val="28"/>
+        </w:rPr>
+        <w:t>Disown</w:t>
+      </w:r>
+      <w:proofErr w:type="spellEnd"/>
+      <w:r>
+        <w:rPr>
+          <w:rFonts w:eastAsiaTheme="minorEastAsia"/>
+          <w:b/>
+          <w:bCs/>
+          <w:sz w:val="28"/>
+          <w:szCs w:val="28"/>
+        </w:rPr>
+        <w:t>:</w:t>
+      </w:r>
+      <w:r>
+        <w:rPr>
+          <w:rFonts w:eastAsiaTheme="minorEastAsia"/>
+          <w:sz w:val="28"/>
+          <w:szCs w:val="28"/>
+        </w:rPr>
+        <w:t xml:space="preserve"> elimina toda la lista de trabajos</w:t>
+      </w:r>
+      <w:r>
+        <w:rPr>
+          <w:rFonts w:eastAsiaTheme="minorEastAsia"/>
+          <w:sz w:val="28"/>
+          <w:szCs w:val="28"/>
+        </w:rPr>
+        <w:t xml:space="preserve"> lo que nos permite separarnos de un proceso creado desde nuestra terminal</w:t>
+      </w:r>
+      <w:r>
+        <w:rPr>
+          <w:rFonts w:eastAsiaTheme="minorEastAsia"/>
+          <w:sz w:val="28"/>
+          <w:szCs w:val="28"/>
+        </w:rPr>
+        <w:t xml:space="preserve">, haciendo que sea independiente. Ej. </w:t>
+      </w:r>
+      <w:r>
+        <w:rPr>
+          <w:rFonts w:eastAsiaTheme="minorEastAsia"/>
+          <w:sz w:val="28"/>
+          <w:szCs w:val="28"/>
+        </w:rPr>
+        <w:t>Si yo desde la terminal ejecuto Firefox, una vez yo cierre la terminal, Firefox se cerrará.</w:t>
+      </w:r>
+      <w:r>
+        <w:rPr>
+          <w:rFonts w:eastAsiaTheme="minorEastAsia"/>
+          <w:sz w:val="28"/>
+          <w:szCs w:val="28"/>
+        </w:rPr>
+        <w:t xml:space="preserve"> Pero si yo lo envío a segundo plano con el comando &amp; y luego independizo el proceso con </w:t>
+      </w:r>
+      <w:proofErr w:type="spellStart"/>
+      <w:r>
+        <w:rPr>
+          <w:rFonts w:eastAsiaTheme="minorEastAsia"/>
+          <w:sz w:val="28"/>
+          <w:szCs w:val="28"/>
+        </w:rPr>
+        <w:t>Disown</w:t>
+      </w:r>
+      <w:proofErr w:type="spellEnd"/>
+      <w:r>
+        <w:rPr>
+          <w:rFonts w:eastAsiaTheme="minorEastAsia"/>
+          <w:sz w:val="28"/>
+          <w:szCs w:val="28"/>
+        </w:rPr>
+        <w:t>. Aun cerrando la terminal, Firefox no se cerrará, pues ahora es independiente.</w:t>
+      </w:r>
+    </w:p>
+    <w:p>
+      <w:pPr>
+        <w:rPr>
+          <w:rFonts w:eastAsiaTheme="minorEastAsia"/>
           <w:sz w:val="28"/>
           <w:szCs w:val="28"/>
         </w:rPr>
@@ -21560,7 +23935,8 @@
           <w:szCs w:val="28"/>
           <w:u w:val="single"/>
         </w:rPr>
-        <w:t>Atajos</w:t>
+        <w:lastRenderedPageBreak/>
+        <w:t>+ Atajos</w:t>
       </w:r>
     </w:p>
     <w:p>
@@ -21597,431 +23973,15 @@
           <w:sz w:val="28"/>
           <w:szCs w:val="28"/>
         </w:rPr>
-        <w:t>Atajos a nivel de línea de comandos:</w:t>
-      </w:r>
-    </w:p>
-    <w:p>
-      <w:pPr>
-        <w:pStyle w:val="Prrafodelista"/>
-        <w:numPr>
-          <w:ilvl w:val="1"/>
-          <w:numId w:val="4"/>
-        </w:numPr>
-        <w:rPr>
-          <w:rFonts w:eastAsiaTheme="minorEastAsia"/>
-          <w:sz w:val="28"/>
-          <w:szCs w:val="28"/>
-        </w:rPr>
-      </w:pPr>
-      <w:proofErr w:type="spellStart"/>
-      <w:r>
-        <w:rPr>
-          <w:rFonts w:eastAsiaTheme="minorEastAsia"/>
-          <w:b/>
-          <w:bCs/>
-          <w:sz w:val="28"/>
-          <w:szCs w:val="28"/>
-        </w:rPr>
-        <w:t>Ctrl</w:t>
-      </w:r>
-      <w:proofErr w:type="spellEnd"/>
-      <w:r>
-        <w:rPr>
-          <w:rFonts w:eastAsiaTheme="minorEastAsia"/>
-          <w:b/>
-          <w:bCs/>
-          <w:sz w:val="28"/>
-          <w:szCs w:val="28"/>
-        </w:rPr>
-        <w:t xml:space="preserve"> + a -&gt; </w:t>
-      </w:r>
-      <w:r>
-        <w:rPr>
-          <w:rFonts w:eastAsiaTheme="minorEastAsia"/>
-          <w:sz w:val="28"/>
-          <w:szCs w:val="28"/>
-        </w:rPr>
-        <w:t>Te mueves al inicio de la línea.</w:t>
-      </w:r>
-    </w:p>
-    <w:p>
-      <w:pPr>
-        <w:pStyle w:val="Prrafodelista"/>
-        <w:numPr>
-          <w:ilvl w:val="1"/>
-          <w:numId w:val="4"/>
-        </w:numPr>
-        <w:rPr>
-          <w:rFonts w:eastAsiaTheme="minorEastAsia"/>
-          <w:sz w:val="28"/>
-          <w:szCs w:val="28"/>
-        </w:rPr>
-      </w:pPr>
-      <w:proofErr w:type="spellStart"/>
-      <w:r>
-        <w:rPr>
-          <w:rFonts w:eastAsiaTheme="minorEastAsia"/>
-          <w:b/>
-          <w:bCs/>
-          <w:sz w:val="28"/>
-          <w:szCs w:val="28"/>
-        </w:rPr>
-        <w:t>Ctrl</w:t>
-      </w:r>
-      <w:proofErr w:type="spellEnd"/>
-      <w:r>
-        <w:rPr>
-          <w:rFonts w:eastAsiaTheme="minorEastAsia"/>
-          <w:b/>
-          <w:bCs/>
-          <w:sz w:val="28"/>
-          <w:szCs w:val="28"/>
-        </w:rPr>
-        <w:t xml:space="preserve"> + e -&gt; </w:t>
-      </w:r>
-      <w:r>
-        <w:rPr>
-          <w:rFonts w:eastAsiaTheme="minorEastAsia"/>
-          <w:sz w:val="28"/>
-          <w:szCs w:val="28"/>
-        </w:rPr>
-        <w:t>Te mueves al final de la línea</w:t>
-      </w:r>
-      <w:r>
-        <w:rPr>
-          <w:rFonts w:eastAsiaTheme="minorEastAsia"/>
-          <w:sz w:val="28"/>
-          <w:szCs w:val="28"/>
-        </w:rPr>
-        <w:t>.</w:t>
-      </w:r>
-    </w:p>
-    <w:p>
-      <w:pPr>
-        <w:pStyle w:val="Prrafodelista"/>
-        <w:numPr>
-          <w:ilvl w:val="1"/>
-          <w:numId w:val="4"/>
-        </w:numPr>
-        <w:rPr>
-          <w:rFonts w:eastAsiaTheme="minorEastAsia"/>
-          <w:sz w:val="28"/>
-          <w:szCs w:val="28"/>
-        </w:rPr>
-      </w:pPr>
-      <w:proofErr w:type="spellStart"/>
-      <w:r>
-        <w:rPr>
-          <w:rFonts w:eastAsiaTheme="minorEastAsia"/>
-          <w:b/>
-          <w:bCs/>
-          <w:sz w:val="28"/>
-          <w:szCs w:val="28"/>
-        </w:rPr>
-        <w:t>Ctrl</w:t>
-      </w:r>
-      <w:proofErr w:type="spellEnd"/>
-      <w:r>
-        <w:rPr>
-          <w:rFonts w:eastAsiaTheme="minorEastAsia"/>
-          <w:b/>
-          <w:bCs/>
-          <w:sz w:val="28"/>
-          <w:szCs w:val="28"/>
-        </w:rPr>
-        <w:t xml:space="preserve"> +b -&gt; </w:t>
-      </w:r>
-      <w:r>
-        <w:rPr>
-          <w:rFonts w:eastAsiaTheme="minorEastAsia"/>
-          <w:sz w:val="28"/>
-          <w:szCs w:val="28"/>
-        </w:rPr>
-        <w:t>Te Mueves un carácter atrás.</w:t>
-      </w:r>
-    </w:p>
-    <w:p>
-      <w:pPr>
-        <w:pStyle w:val="Prrafodelista"/>
-        <w:numPr>
-          <w:ilvl w:val="1"/>
-          <w:numId w:val="4"/>
-        </w:numPr>
-        <w:rPr>
-          <w:rFonts w:eastAsiaTheme="minorEastAsia"/>
-          <w:sz w:val="28"/>
-          <w:szCs w:val="28"/>
-        </w:rPr>
-      </w:pPr>
-      <w:proofErr w:type="spellStart"/>
-      <w:r>
-        <w:rPr>
-          <w:rFonts w:eastAsiaTheme="minorEastAsia"/>
-          <w:b/>
-          <w:bCs/>
-          <w:sz w:val="28"/>
-          <w:szCs w:val="28"/>
-        </w:rPr>
-        <w:t>Ctrl</w:t>
-      </w:r>
-      <w:proofErr w:type="spellEnd"/>
-      <w:r>
-        <w:rPr>
-          <w:rFonts w:eastAsiaTheme="minorEastAsia"/>
-          <w:b/>
-          <w:bCs/>
-          <w:sz w:val="28"/>
-          <w:szCs w:val="28"/>
-        </w:rPr>
-        <w:t xml:space="preserve"> + f -&gt; </w:t>
-      </w:r>
-      <w:r>
-        <w:rPr>
-          <w:rFonts w:eastAsiaTheme="minorEastAsia"/>
-          <w:sz w:val="28"/>
-          <w:szCs w:val="28"/>
-        </w:rPr>
-        <w:t>Te mueves un carácter adelante.</w:t>
-      </w:r>
-    </w:p>
-    <w:p>
-      <w:pPr>
-        <w:pStyle w:val="Prrafodelista"/>
-        <w:numPr>
-          <w:ilvl w:val="1"/>
-          <w:numId w:val="4"/>
-        </w:numPr>
-        <w:rPr>
-          <w:rFonts w:eastAsiaTheme="minorEastAsia"/>
-          <w:sz w:val="28"/>
-          <w:szCs w:val="28"/>
-        </w:rPr>
-      </w:pPr>
-      <w:proofErr w:type="spellStart"/>
-      <w:r>
-        <w:rPr>
-          <w:rFonts w:eastAsiaTheme="minorEastAsia"/>
-          <w:b/>
-          <w:bCs/>
-          <w:sz w:val="28"/>
-          <w:szCs w:val="28"/>
-        </w:rPr>
-        <w:t>Alt</w:t>
-      </w:r>
-      <w:proofErr w:type="spellEnd"/>
-      <w:r>
-        <w:rPr>
-          <w:rFonts w:eastAsiaTheme="minorEastAsia"/>
-          <w:b/>
-          <w:bCs/>
-          <w:sz w:val="28"/>
-          <w:szCs w:val="28"/>
-        </w:rPr>
-        <w:t xml:space="preserve"> + b -&gt; </w:t>
-      </w:r>
-      <w:r>
-        <w:rPr>
-          <w:rFonts w:eastAsiaTheme="minorEastAsia"/>
-          <w:sz w:val="28"/>
-          <w:szCs w:val="28"/>
-        </w:rPr>
-        <w:t>Mueve el cursor una palabra hacia atrás.</w:t>
-      </w:r>
-    </w:p>
-    <w:p>
-      <w:pPr>
-        <w:pStyle w:val="Prrafodelista"/>
-        <w:numPr>
-          <w:ilvl w:val="1"/>
-          <w:numId w:val="4"/>
-        </w:numPr>
-        <w:rPr>
-          <w:rFonts w:eastAsiaTheme="minorEastAsia"/>
-          <w:sz w:val="28"/>
-          <w:szCs w:val="28"/>
-        </w:rPr>
-      </w:pPr>
-      <w:proofErr w:type="spellStart"/>
-      <w:r>
-        <w:rPr>
-          <w:rFonts w:eastAsiaTheme="minorEastAsia"/>
-          <w:b/>
-          <w:bCs/>
-          <w:sz w:val="28"/>
-          <w:szCs w:val="28"/>
-        </w:rPr>
-        <w:t>Alt</w:t>
-      </w:r>
-      <w:proofErr w:type="spellEnd"/>
-      <w:r>
-        <w:rPr>
-          <w:rFonts w:eastAsiaTheme="minorEastAsia"/>
-          <w:b/>
-          <w:bCs/>
-          <w:sz w:val="28"/>
-          <w:szCs w:val="28"/>
-        </w:rPr>
-        <w:t xml:space="preserve"> + f -&gt; </w:t>
-      </w:r>
-      <w:r>
-        <w:rPr>
-          <w:rFonts w:eastAsiaTheme="minorEastAsia"/>
-          <w:sz w:val="28"/>
-          <w:szCs w:val="28"/>
-        </w:rPr>
-        <w:t xml:space="preserve">Mueve el cursor una palabra hacia </w:t>
-      </w:r>
-      <w:r>
-        <w:rPr>
-          <w:rFonts w:eastAsiaTheme="minorEastAsia"/>
-          <w:sz w:val="28"/>
-          <w:szCs w:val="28"/>
-        </w:rPr>
-        <w:t>Adelante</w:t>
-      </w:r>
-      <w:r>
-        <w:rPr>
-          <w:rFonts w:eastAsiaTheme="minorEastAsia"/>
-          <w:sz w:val="28"/>
-          <w:szCs w:val="28"/>
-        </w:rPr>
-        <w:t>.</w:t>
-      </w:r>
-    </w:p>
-    <w:p>
-      <w:pPr>
-        <w:pStyle w:val="Prrafodelista"/>
-        <w:numPr>
-          <w:ilvl w:val="1"/>
-          <w:numId w:val="4"/>
-        </w:numPr>
-        <w:rPr>
-          <w:rFonts w:eastAsiaTheme="minorEastAsia"/>
-          <w:sz w:val="28"/>
-          <w:szCs w:val="28"/>
-        </w:rPr>
-      </w:pPr>
-      <w:proofErr w:type="spellStart"/>
-      <w:r>
-        <w:rPr>
-          <w:rFonts w:eastAsiaTheme="minorEastAsia"/>
-          <w:b/>
-          <w:bCs/>
-          <w:sz w:val="28"/>
-          <w:szCs w:val="28"/>
-        </w:rPr>
-        <w:t>Ctrl</w:t>
-      </w:r>
-      <w:proofErr w:type="spellEnd"/>
-      <w:r>
-        <w:rPr>
-          <w:rFonts w:eastAsiaTheme="minorEastAsia"/>
-          <w:b/>
-          <w:bCs/>
-          <w:sz w:val="28"/>
-          <w:szCs w:val="28"/>
-        </w:rPr>
-        <w:t xml:space="preserve"> + k </w:t>
-      </w:r>
-      <w:r>
-        <w:rPr>
-          <w:rFonts w:eastAsiaTheme="minorEastAsia"/>
-          <w:sz w:val="28"/>
-          <w:szCs w:val="28"/>
-        </w:rPr>
-        <w:t>-&gt; Eliminamos l</w:t>
-      </w:r>
-      <w:r>
-        <w:rPr>
-          <w:rFonts w:eastAsiaTheme="minorEastAsia"/>
-          <w:sz w:val="28"/>
-          <w:szCs w:val="28"/>
-        </w:rPr>
-        <w:t>o que haya delante del cursor en la línea que estemos escribiendo.</w:t>
-      </w:r>
-    </w:p>
-    <w:p>
-      <w:pPr>
-        <w:pStyle w:val="Prrafodelista"/>
-        <w:numPr>
-          <w:ilvl w:val="1"/>
-          <w:numId w:val="4"/>
-        </w:numPr>
-        <w:rPr>
-          <w:rFonts w:eastAsiaTheme="minorEastAsia"/>
-          <w:sz w:val="28"/>
-          <w:szCs w:val="28"/>
-        </w:rPr>
-      </w:pPr>
-      <w:proofErr w:type="spellStart"/>
-      <w:r>
-        <w:rPr>
-          <w:rFonts w:eastAsiaTheme="minorEastAsia"/>
-          <w:b/>
-          <w:bCs/>
-          <w:sz w:val="28"/>
-          <w:szCs w:val="28"/>
-        </w:rPr>
-        <w:t>Ctrl</w:t>
-      </w:r>
-      <w:proofErr w:type="spellEnd"/>
-      <w:r>
-        <w:rPr>
-          <w:rFonts w:eastAsiaTheme="minorEastAsia"/>
-          <w:b/>
-          <w:bCs/>
-          <w:sz w:val="28"/>
-          <w:szCs w:val="28"/>
-        </w:rPr>
-        <w:t xml:space="preserve"> + xx -&gt; </w:t>
-      </w:r>
-      <w:r>
-        <w:rPr>
-          <w:rFonts w:eastAsiaTheme="minorEastAsia"/>
-          <w:sz w:val="28"/>
-          <w:szCs w:val="28"/>
-        </w:rPr>
-        <w:t>Selecciona</w:t>
-      </w:r>
-      <w:r>
-        <w:rPr>
-          <w:rFonts w:eastAsiaTheme="minorEastAsia"/>
-          <w:sz w:val="28"/>
-          <w:szCs w:val="28"/>
-        </w:rPr>
-        <w:t xml:space="preserve"> </w:t>
-      </w:r>
-      <w:r>
-        <w:rPr>
-          <w:rFonts w:eastAsiaTheme="minorEastAsia"/>
-          <w:sz w:val="28"/>
-          <w:szCs w:val="28"/>
-        </w:rPr>
-        <w:t xml:space="preserve">desde </w:t>
-      </w:r>
-      <w:r>
-        <w:rPr>
-          <w:rFonts w:eastAsiaTheme="minorEastAsia"/>
-          <w:sz w:val="28"/>
-          <w:szCs w:val="28"/>
-        </w:rPr>
-        <w:t xml:space="preserve">el inicio de la línea </w:t>
-      </w:r>
-      <w:r>
-        <w:rPr>
-          <w:rFonts w:eastAsiaTheme="minorEastAsia"/>
-          <w:sz w:val="28"/>
-          <w:szCs w:val="28"/>
-        </w:rPr>
-        <w:t>a</w:t>
-      </w:r>
-      <w:r>
-        <w:rPr>
-          <w:rFonts w:eastAsiaTheme="minorEastAsia"/>
-          <w:sz w:val="28"/>
-          <w:szCs w:val="28"/>
-        </w:rPr>
-        <w:t xml:space="preserve"> la posición actual del cursor.</w:t>
+        <w:t xml:space="preserve">Flechas Arriba y abajo: </w:t>
+      </w:r>
+      <w:r>
+        <w:rPr>
+          <w:rFonts w:eastAsiaTheme="minorEastAsia"/>
+          <w:sz w:val="28"/>
+          <w:szCs w:val="28"/>
+        </w:rPr>
+        <w:t xml:space="preserve"> Nos permite movernos entre los comandos según el orden en que los hemos ido usando.</w:t>
       </w:r>
     </w:p>
     <w:p>
@@ -22033,67 +23993,73 @@
         </w:numPr>
         <w:rPr>
           <w:rFonts w:eastAsiaTheme="minorEastAsia"/>
-          <w:b/>
-          <w:bCs/>
-          <w:sz w:val="28"/>
-          <w:szCs w:val="28"/>
-        </w:rPr>
-      </w:pPr>
-      <w:r>
-        <w:rPr>
-          <w:rFonts w:eastAsiaTheme="minorEastAsia"/>
-          <w:b/>
-          <w:bCs/>
-          <w:sz w:val="28"/>
-          <w:szCs w:val="28"/>
-        </w:rPr>
-        <w:t>Atajos a nivel de procesos:</w:t>
-      </w:r>
-    </w:p>
-    <w:p>
-      <w:pPr>
-        <w:pStyle w:val="Prrafodelista"/>
-        <w:numPr>
-          <w:ilvl w:val="1"/>
-          <w:numId w:val="4"/>
-        </w:numPr>
-        <w:rPr>
-          <w:rFonts w:eastAsiaTheme="minorEastAsia"/>
-          <w:b/>
-          <w:bCs/>
-          <w:sz w:val="28"/>
-          <w:szCs w:val="28"/>
-        </w:rPr>
-      </w:pPr>
-      <w:proofErr w:type="spellStart"/>
-      <w:r>
-        <w:rPr>
-          <w:rFonts w:eastAsiaTheme="minorEastAsia"/>
-          <w:b/>
-          <w:bCs/>
-          <w:sz w:val="28"/>
-          <w:szCs w:val="28"/>
-        </w:rPr>
-        <w:t>Ctrl</w:t>
-      </w:r>
-      <w:proofErr w:type="spellEnd"/>
-      <w:r>
-        <w:rPr>
-          <w:rFonts w:eastAsiaTheme="minorEastAsia"/>
-          <w:b/>
-          <w:bCs/>
-          <w:sz w:val="28"/>
-          <w:szCs w:val="28"/>
-        </w:rPr>
-        <w:t xml:space="preserve"> + c -&gt; </w:t>
-      </w:r>
-      <w:r>
-        <w:rPr>
-          <w:rFonts w:eastAsiaTheme="minorEastAsia"/>
-          <w:sz w:val="28"/>
-          <w:szCs w:val="28"/>
-        </w:rPr>
-        <w:t>terminamos el proceso actual</w:t>
+          <w:sz w:val="28"/>
+          <w:szCs w:val="28"/>
+        </w:rPr>
+      </w:pPr>
+      <w:proofErr w:type="spellStart"/>
+      <w:r>
+        <w:rPr>
+          <w:rFonts w:eastAsiaTheme="minorEastAsia"/>
+          <w:b/>
+          <w:bCs/>
+          <w:sz w:val="28"/>
+          <w:szCs w:val="28"/>
+        </w:rPr>
+        <w:t>History</w:t>
+      </w:r>
+      <w:proofErr w:type="spellEnd"/>
+      <w:r>
+        <w:rPr>
+          <w:rFonts w:eastAsiaTheme="minorEastAsia"/>
+          <w:b/>
+          <w:bCs/>
+          <w:sz w:val="28"/>
+          <w:szCs w:val="28"/>
+        </w:rPr>
+        <w:t>:</w:t>
+      </w:r>
+      <w:r>
+        <w:rPr>
+          <w:rFonts w:eastAsiaTheme="minorEastAsia"/>
+          <w:sz w:val="28"/>
+          <w:szCs w:val="28"/>
+        </w:rPr>
+        <w:t xml:space="preserve"> Almacena un historial de los comandos </w:t>
+      </w:r>
+      <w:r>
+        <w:rPr>
+          <w:rFonts w:eastAsiaTheme="minorEastAsia"/>
+          <w:sz w:val="28"/>
+          <w:szCs w:val="28"/>
+        </w:rPr>
+        <w:t>ejecutados.</w:t>
+      </w:r>
+      <w:r>
+        <w:rPr>
+          <w:rFonts w:eastAsiaTheme="minorEastAsia"/>
+          <w:sz w:val="28"/>
+          <w:szCs w:val="28"/>
+        </w:rPr>
+        <w:t xml:space="preserve"> Estos comandos se guardan en el fichero .</w:t>
+      </w:r>
+      <w:proofErr w:type="spellStart"/>
+      <w:r>
+        <w:rPr>
+          <w:rFonts w:eastAsiaTheme="minorEastAsia"/>
+          <w:sz w:val="28"/>
+          <w:szCs w:val="28"/>
+        </w:rPr>
+        <w:t>bash_history</w:t>
+      </w:r>
+      <w:proofErr w:type="spellEnd"/>
+      <w:r>
+        <w:rPr>
+          <w:rFonts w:eastAsiaTheme="minorEastAsia"/>
+          <w:sz w:val="28"/>
+          <w:szCs w:val="28"/>
+        </w:rPr>
+        <w:t>. Este fichero lo tiene cada usuario</w:t>
       </w:r>
       <w:r>
         <w:rPr>
@@ -22102,126 +24068,6 @@
           <w:szCs w:val="28"/>
         </w:rPr>
         <w:t>.</w:t>
-      </w:r>
-    </w:p>
-    <w:p>
-      <w:pPr>
-        <w:pStyle w:val="Prrafodelista"/>
-        <w:numPr>
-          <w:ilvl w:val="1"/>
-          <w:numId w:val="4"/>
-        </w:numPr>
-        <w:rPr>
-          <w:rFonts w:eastAsiaTheme="minorEastAsia"/>
-          <w:b/>
-          <w:bCs/>
-          <w:sz w:val="28"/>
-          <w:szCs w:val="28"/>
-        </w:rPr>
-      </w:pPr>
-      <w:proofErr w:type="spellStart"/>
-      <w:r>
-        <w:rPr>
-          <w:rFonts w:eastAsiaTheme="minorEastAsia"/>
-          <w:b/>
-          <w:bCs/>
-          <w:sz w:val="28"/>
-          <w:szCs w:val="28"/>
-        </w:rPr>
-        <w:t>Ctrl</w:t>
-      </w:r>
-      <w:proofErr w:type="spellEnd"/>
-      <w:r>
-        <w:rPr>
-          <w:rFonts w:eastAsiaTheme="minorEastAsia"/>
-          <w:b/>
-          <w:bCs/>
-          <w:sz w:val="28"/>
-          <w:szCs w:val="28"/>
-        </w:rPr>
-        <w:t xml:space="preserve"> + z -&gt; </w:t>
-      </w:r>
-      <w:r>
-        <w:rPr>
-          <w:rFonts w:eastAsiaTheme="minorEastAsia"/>
-          <w:sz w:val="28"/>
-          <w:szCs w:val="28"/>
-        </w:rPr>
-        <w:t>Suspende el proceso actual.</w:t>
-      </w:r>
-      <w:r>
-        <w:rPr>
-          <w:rFonts w:eastAsiaTheme="minorEastAsia"/>
-          <w:sz w:val="28"/>
-          <w:szCs w:val="28"/>
-        </w:rPr>
-        <w:t xml:space="preserve"> Para traerlo de vuelta utilizamos el comando </w:t>
-      </w:r>
-      <w:proofErr w:type="spellStart"/>
-      <w:r>
-        <w:rPr>
-          <w:rFonts w:eastAsiaTheme="minorEastAsia"/>
-          <w:b/>
-          <w:bCs/>
-          <w:sz w:val="28"/>
-          <w:szCs w:val="28"/>
-        </w:rPr>
-        <w:t>fg</w:t>
-      </w:r>
-      <w:proofErr w:type="spellEnd"/>
-      <w:r>
-        <w:rPr>
-          <w:rFonts w:eastAsiaTheme="minorEastAsia"/>
-          <w:sz w:val="28"/>
-          <w:szCs w:val="28"/>
-        </w:rPr>
-        <w:t>.</w:t>
-      </w:r>
-    </w:p>
-    <w:p>
-      <w:pPr>
-        <w:pStyle w:val="Prrafodelista"/>
-        <w:numPr>
-          <w:ilvl w:val="1"/>
-          <w:numId w:val="4"/>
-        </w:numPr>
-        <w:rPr>
-          <w:rFonts w:eastAsiaTheme="minorEastAsia"/>
-          <w:b/>
-          <w:bCs/>
-          <w:sz w:val="28"/>
-          <w:szCs w:val="28"/>
-        </w:rPr>
-      </w:pPr>
-      <w:proofErr w:type="spellStart"/>
-      <w:r>
-        <w:rPr>
-          <w:rFonts w:eastAsiaTheme="minorEastAsia"/>
-          <w:b/>
-          <w:bCs/>
-          <w:sz w:val="28"/>
-          <w:szCs w:val="28"/>
-        </w:rPr>
-        <w:t>Ctrl</w:t>
-      </w:r>
-      <w:proofErr w:type="spellEnd"/>
-      <w:r>
-        <w:rPr>
-          <w:rFonts w:eastAsiaTheme="minorEastAsia"/>
-          <w:b/>
-          <w:bCs/>
-          <w:sz w:val="28"/>
-          <w:szCs w:val="28"/>
-        </w:rPr>
-        <w:t xml:space="preserve"> + d -&gt; </w:t>
-      </w:r>
-      <w:r>
-        <w:rPr>
-          <w:rFonts w:eastAsiaTheme="minorEastAsia"/>
-          <w:sz w:val="28"/>
-          <w:szCs w:val="28"/>
-        </w:rPr>
-        <w:t>sale de la terminal.</w:t>
       </w:r>
     </w:p>
     <w:p>
@@ -22245,314 +24091,15 @@
           <w:sz w:val="28"/>
           <w:szCs w:val="28"/>
         </w:rPr>
-        <w:t>Atajos de historiales de comandos:</w:t>
-      </w:r>
-    </w:p>
-    <w:p>
-      <w:pPr>
-        <w:pStyle w:val="Prrafodelista"/>
-        <w:numPr>
-          <w:ilvl w:val="1"/>
-          <w:numId w:val="4"/>
-        </w:numPr>
-        <w:rPr>
-          <w:rFonts w:eastAsiaTheme="minorEastAsia"/>
-          <w:sz w:val="28"/>
-          <w:szCs w:val="28"/>
-        </w:rPr>
-      </w:pPr>
-      <w:proofErr w:type="spellStart"/>
-      <w:r>
-        <w:rPr>
-          <w:rFonts w:eastAsiaTheme="minorEastAsia"/>
-          <w:b/>
-          <w:bCs/>
-          <w:sz w:val="28"/>
-          <w:szCs w:val="28"/>
-        </w:rPr>
-        <w:t>Ctrl</w:t>
-      </w:r>
-      <w:proofErr w:type="spellEnd"/>
-      <w:r>
-        <w:rPr>
-          <w:rFonts w:eastAsiaTheme="minorEastAsia"/>
-          <w:b/>
-          <w:bCs/>
-          <w:sz w:val="28"/>
-          <w:szCs w:val="28"/>
-        </w:rPr>
-        <w:t xml:space="preserve"> + p -&gt; </w:t>
-      </w:r>
-      <w:r>
-        <w:rPr>
-          <w:rFonts w:eastAsiaTheme="minorEastAsia"/>
-          <w:sz w:val="28"/>
-          <w:szCs w:val="28"/>
-        </w:rPr>
-        <w:t>Sirve para navegar al comando anterior del historial.</w:t>
-      </w:r>
-    </w:p>
-    <w:p>
-      <w:pPr>
-        <w:pStyle w:val="Prrafodelista"/>
-        <w:numPr>
-          <w:ilvl w:val="1"/>
-          <w:numId w:val="4"/>
-        </w:numPr>
-        <w:rPr>
-          <w:rFonts w:eastAsiaTheme="minorEastAsia"/>
-          <w:sz w:val="28"/>
-          <w:szCs w:val="28"/>
-        </w:rPr>
-      </w:pPr>
-      <w:proofErr w:type="spellStart"/>
-      <w:r>
-        <w:rPr>
-          <w:rFonts w:eastAsiaTheme="minorEastAsia"/>
-          <w:b/>
-          <w:bCs/>
-          <w:sz w:val="28"/>
-          <w:szCs w:val="28"/>
-        </w:rPr>
-        <w:t>Ctrl</w:t>
-      </w:r>
-      <w:proofErr w:type="spellEnd"/>
-      <w:r>
-        <w:rPr>
-          <w:rFonts w:eastAsiaTheme="minorEastAsia"/>
-          <w:b/>
-          <w:bCs/>
-          <w:sz w:val="28"/>
-          <w:szCs w:val="28"/>
-        </w:rPr>
-        <w:t xml:space="preserve"> + n -&gt; </w:t>
-      </w:r>
-      <w:r>
-        <w:rPr>
-          <w:rFonts w:eastAsiaTheme="minorEastAsia"/>
-          <w:sz w:val="28"/>
-          <w:szCs w:val="28"/>
-        </w:rPr>
-        <w:t>Sirve para navegar al comando siguiente del historial.</w:t>
-      </w:r>
-    </w:p>
-    <w:p>
-      <w:pPr>
-        <w:pStyle w:val="Prrafodelista"/>
-        <w:numPr>
-          <w:ilvl w:val="1"/>
-          <w:numId w:val="4"/>
-        </w:numPr>
-        <w:rPr>
-          <w:rFonts w:eastAsiaTheme="minorEastAsia"/>
-          <w:sz w:val="28"/>
-          <w:szCs w:val="28"/>
-        </w:rPr>
-      </w:pPr>
-      <w:proofErr w:type="spellStart"/>
-      <w:r>
-        <w:rPr>
-          <w:rFonts w:eastAsiaTheme="minorEastAsia"/>
-          <w:b/>
-          <w:bCs/>
-          <w:sz w:val="28"/>
-          <w:szCs w:val="28"/>
-        </w:rPr>
-        <w:t>Ctrl</w:t>
-      </w:r>
-      <w:proofErr w:type="spellEnd"/>
-      <w:r>
-        <w:rPr>
-          <w:rFonts w:eastAsiaTheme="minorEastAsia"/>
-          <w:b/>
-          <w:bCs/>
-          <w:sz w:val="28"/>
-          <w:szCs w:val="28"/>
-        </w:rPr>
-        <w:t xml:space="preserve"> + r -&gt; </w:t>
-      </w:r>
-      <w:r>
-        <w:rPr>
-          <w:rFonts w:eastAsiaTheme="minorEastAsia"/>
-          <w:sz w:val="28"/>
-          <w:szCs w:val="28"/>
-        </w:rPr>
-        <w:t>Nos permite buscar dentro del historial.</w:t>
-      </w:r>
-    </w:p>
-    <w:p>
-      <w:pPr>
-        <w:pStyle w:val="Prrafodelista"/>
-        <w:numPr>
-          <w:ilvl w:val="1"/>
-          <w:numId w:val="4"/>
-        </w:numPr>
-        <w:rPr>
-          <w:rFonts w:eastAsiaTheme="minorEastAsia"/>
-          <w:sz w:val="28"/>
-          <w:szCs w:val="28"/>
-        </w:rPr>
-      </w:pPr>
-      <w:proofErr w:type="spellStart"/>
-      <w:r>
-        <w:rPr>
-          <w:rFonts w:eastAsiaTheme="minorEastAsia"/>
-          <w:b/>
-          <w:bCs/>
-          <w:sz w:val="28"/>
-          <w:szCs w:val="28"/>
-        </w:rPr>
-        <w:lastRenderedPageBreak/>
-        <w:t>Ctrl</w:t>
-      </w:r>
-      <w:proofErr w:type="spellEnd"/>
-      <w:r>
-        <w:rPr>
-          <w:rFonts w:eastAsiaTheme="minorEastAsia"/>
-          <w:b/>
-          <w:bCs/>
-          <w:sz w:val="28"/>
-          <w:szCs w:val="28"/>
-        </w:rPr>
-        <w:t xml:space="preserve"> + </w:t>
-      </w:r>
-      <w:r>
-        <w:rPr>
-          <w:rFonts w:eastAsiaTheme="minorEastAsia"/>
-          <w:b/>
-          <w:bCs/>
-          <w:sz w:val="28"/>
-          <w:szCs w:val="28"/>
-        </w:rPr>
-        <w:t xml:space="preserve">o -&gt; </w:t>
-      </w:r>
-      <w:r>
-        <w:rPr>
-          <w:rFonts w:eastAsiaTheme="minorEastAsia"/>
-          <w:sz w:val="28"/>
-          <w:szCs w:val="28"/>
-        </w:rPr>
-        <w:t xml:space="preserve">complemento al anterior, si buscamos un comando con </w:t>
-      </w:r>
-      <w:proofErr w:type="spellStart"/>
-      <w:r>
-        <w:rPr>
-          <w:rFonts w:eastAsiaTheme="minorEastAsia"/>
-          <w:sz w:val="28"/>
-          <w:szCs w:val="28"/>
-        </w:rPr>
-        <w:t>Ctrl</w:t>
-      </w:r>
-      <w:proofErr w:type="spellEnd"/>
-      <w:r>
-        <w:rPr>
-          <w:rFonts w:eastAsiaTheme="minorEastAsia"/>
-          <w:sz w:val="28"/>
-          <w:szCs w:val="28"/>
-        </w:rPr>
-        <w:t xml:space="preserve"> + r, una vez lo encontremos en el terminal, con </w:t>
-      </w:r>
-      <w:proofErr w:type="spellStart"/>
-      <w:r>
-        <w:rPr>
-          <w:rFonts w:eastAsiaTheme="minorEastAsia"/>
-          <w:sz w:val="28"/>
-          <w:szCs w:val="28"/>
-        </w:rPr>
-        <w:t>Ctrl</w:t>
-      </w:r>
-      <w:proofErr w:type="spellEnd"/>
-      <w:r>
-        <w:rPr>
-          <w:rFonts w:eastAsiaTheme="minorEastAsia"/>
-          <w:sz w:val="28"/>
-          <w:szCs w:val="28"/>
-        </w:rPr>
-        <w:t xml:space="preserve"> + o se puede ejecutar.</w:t>
-      </w:r>
-    </w:p>
-    <w:p>
-      <w:pPr>
-        <w:pStyle w:val="Prrafodelista"/>
-        <w:numPr>
-          <w:ilvl w:val="1"/>
-          <w:numId w:val="4"/>
-        </w:numPr>
-        <w:rPr>
-          <w:rFonts w:eastAsiaTheme="minorEastAsia"/>
-          <w:sz w:val="28"/>
-          <w:szCs w:val="28"/>
-        </w:rPr>
-      </w:pPr>
-      <w:proofErr w:type="spellStart"/>
-      <w:r>
-        <w:rPr>
-          <w:rFonts w:eastAsiaTheme="minorEastAsia"/>
-          <w:b/>
-          <w:bCs/>
-          <w:sz w:val="28"/>
-          <w:szCs w:val="28"/>
-        </w:rPr>
-        <w:t>Alt</w:t>
-      </w:r>
-      <w:proofErr w:type="spellEnd"/>
-      <w:r>
-        <w:rPr>
-          <w:rFonts w:eastAsiaTheme="minorEastAsia"/>
-          <w:b/>
-          <w:bCs/>
-          <w:sz w:val="28"/>
-          <w:szCs w:val="28"/>
-        </w:rPr>
-        <w:t xml:space="preserve"> </w:t>
-      </w:r>
-      <w:proofErr w:type="gramStart"/>
-      <w:r>
-        <w:rPr>
-          <w:rFonts w:eastAsiaTheme="minorEastAsia"/>
-          <w:b/>
-          <w:bCs/>
-          <w:sz w:val="28"/>
-          <w:szCs w:val="28"/>
-        </w:rPr>
-        <w:t>+ .</w:t>
-      </w:r>
-      <w:proofErr w:type="gramEnd"/>
-      <w:r>
-        <w:rPr>
-          <w:rFonts w:eastAsiaTheme="minorEastAsia"/>
-          <w:b/>
-          <w:bCs/>
-          <w:sz w:val="28"/>
-          <w:szCs w:val="28"/>
-        </w:rPr>
-        <w:t xml:space="preserve"> -&gt; </w:t>
-      </w:r>
-      <w:r>
-        <w:rPr>
-          <w:rFonts w:eastAsiaTheme="minorEastAsia"/>
-          <w:sz w:val="28"/>
-          <w:szCs w:val="28"/>
-        </w:rPr>
-        <w:t xml:space="preserve">inserta el último argumento del comando anterior. También puede ser </w:t>
-      </w:r>
-      <w:proofErr w:type="spellStart"/>
-      <w:r>
-        <w:rPr>
-          <w:rFonts w:eastAsiaTheme="minorEastAsia"/>
-          <w:sz w:val="28"/>
-          <w:szCs w:val="28"/>
-        </w:rPr>
-        <w:t>Alt</w:t>
-      </w:r>
-      <w:proofErr w:type="spellEnd"/>
-      <w:r>
-        <w:rPr>
-          <w:rFonts w:eastAsiaTheme="minorEastAsia"/>
-          <w:sz w:val="28"/>
-          <w:szCs w:val="28"/>
-        </w:rPr>
-        <w:t xml:space="preserve"> + _.</w:t>
+        <w:t>Tabulación:</w:t>
+      </w:r>
+      <w:r>
+        <w:rPr>
+          <w:rFonts w:eastAsiaTheme="minorEastAsia"/>
+          <w:sz w:val="28"/>
+          <w:szCs w:val="28"/>
+        </w:rPr>
+        <w:t xml:space="preserve"> Completa el comando que estamos escribiendo.</w:t>
       </w:r>
     </w:p>
     <w:p>
@@ -22562,243 +24109,52 @@
           <w:ilvl w:val="0"/>
           <w:numId w:val="4"/>
         </w:numPr>
-        <w:rPr>
-          <w:rFonts w:eastAsiaTheme="minorEastAsia"/>
-          <w:sz w:val="28"/>
-          <w:szCs w:val="28"/>
-        </w:rPr>
-      </w:pPr>
-      <w:r>
-        <w:rPr>
-          <w:rFonts w:eastAsiaTheme="minorEastAsia"/>
-          <w:b/>
-          <w:bCs/>
-          <w:sz w:val="28"/>
-          <w:szCs w:val="28"/>
-        </w:rPr>
-        <w:t>Atajos a nivel del emulador del terminal:</w:t>
-      </w:r>
-    </w:p>
-    <w:p>
-      <w:pPr>
-        <w:pStyle w:val="Prrafodelista"/>
-        <w:numPr>
-          <w:ilvl w:val="1"/>
-          <w:numId w:val="4"/>
-        </w:numPr>
-        <w:rPr>
-          <w:rFonts w:eastAsiaTheme="minorEastAsia"/>
-          <w:sz w:val="28"/>
-          <w:szCs w:val="28"/>
-        </w:rPr>
-      </w:pPr>
-      <w:proofErr w:type="spellStart"/>
-      <w:r>
-        <w:rPr>
-          <w:rFonts w:eastAsiaTheme="minorEastAsia"/>
-          <w:b/>
-          <w:bCs/>
-          <w:sz w:val="28"/>
-          <w:szCs w:val="28"/>
-        </w:rPr>
-        <w:t>Ctrl</w:t>
-      </w:r>
-      <w:proofErr w:type="spellEnd"/>
-      <w:r>
-        <w:rPr>
-          <w:rFonts w:eastAsiaTheme="minorEastAsia"/>
-          <w:b/>
-          <w:bCs/>
-          <w:sz w:val="28"/>
-          <w:szCs w:val="28"/>
-        </w:rPr>
-        <w:t xml:space="preserve"> + l -&gt; </w:t>
-      </w:r>
-      <w:r>
-        <w:rPr>
-          <w:rFonts w:eastAsiaTheme="minorEastAsia"/>
-          <w:sz w:val="28"/>
-          <w:szCs w:val="28"/>
-        </w:rPr>
-        <w:t xml:space="preserve">Limpiamos la pantalla. En </w:t>
-      </w:r>
-      <w:r>
-        <w:rPr>
-          <w:rFonts w:eastAsiaTheme="minorEastAsia"/>
-          <w:sz w:val="28"/>
-          <w:szCs w:val="28"/>
-        </w:rPr>
-        <w:t>realidad,</w:t>
-      </w:r>
-      <w:r>
-        <w:rPr>
-          <w:rFonts w:eastAsiaTheme="minorEastAsia"/>
-          <w:sz w:val="28"/>
-          <w:szCs w:val="28"/>
-        </w:rPr>
-        <w:t xml:space="preserve"> no la limpia si no que echa para abajo el terminal, dejando los comandos por encima de nuestra visualización.</w:t>
-      </w:r>
-    </w:p>
-    <w:p>
-      <w:pPr>
-        <w:pStyle w:val="Prrafodelista"/>
-        <w:numPr>
-          <w:ilvl w:val="1"/>
-          <w:numId w:val="4"/>
-        </w:numPr>
-        <w:rPr>
-          <w:rFonts w:eastAsiaTheme="minorEastAsia"/>
-          <w:sz w:val="28"/>
-          <w:szCs w:val="28"/>
-        </w:rPr>
-      </w:pPr>
-      <w:proofErr w:type="spellStart"/>
-      <w:r>
-        <w:rPr>
-          <w:rFonts w:eastAsiaTheme="minorEastAsia"/>
-          <w:b/>
-          <w:bCs/>
-          <w:sz w:val="28"/>
-          <w:szCs w:val="28"/>
-        </w:rPr>
-        <w:t>Ctrl</w:t>
-      </w:r>
-      <w:proofErr w:type="spellEnd"/>
-      <w:r>
-        <w:rPr>
-          <w:rFonts w:eastAsiaTheme="minorEastAsia"/>
-          <w:b/>
-          <w:bCs/>
-          <w:sz w:val="28"/>
-          <w:szCs w:val="28"/>
-        </w:rPr>
-        <w:t xml:space="preserve"> + s -&gt; </w:t>
-      </w:r>
-      <w:r>
-        <w:rPr>
-          <w:rFonts w:eastAsiaTheme="minorEastAsia"/>
-          <w:sz w:val="28"/>
-          <w:szCs w:val="28"/>
-        </w:rPr>
-        <w:t>hay comandos que nos dan salidas continuas muy largas que si no se detienen es imposible de leer, pues con este comando lo congelamos para su lectura.</w:t>
-      </w:r>
-    </w:p>
-    <w:p>
-      <w:pPr>
-        <w:pStyle w:val="Prrafodelista"/>
-        <w:numPr>
-          <w:ilvl w:val="1"/>
-          <w:numId w:val="4"/>
-        </w:numPr>
-        <w:rPr>
-          <w:rFonts w:eastAsiaTheme="minorEastAsia"/>
-          <w:sz w:val="28"/>
-          <w:szCs w:val="28"/>
-        </w:rPr>
-      </w:pPr>
-      <w:proofErr w:type="spellStart"/>
-      <w:r>
-        <w:rPr>
-          <w:rFonts w:eastAsiaTheme="minorEastAsia"/>
-          <w:b/>
-          <w:bCs/>
-          <w:sz w:val="28"/>
-          <w:szCs w:val="28"/>
-        </w:rPr>
-        <w:t>Ctrl</w:t>
-      </w:r>
-      <w:proofErr w:type="spellEnd"/>
-      <w:r>
-        <w:rPr>
-          <w:rFonts w:eastAsiaTheme="minorEastAsia"/>
-          <w:b/>
-          <w:bCs/>
-          <w:sz w:val="28"/>
-          <w:szCs w:val="28"/>
-        </w:rPr>
-        <w:t xml:space="preserve"> + q -&gt; </w:t>
-      </w:r>
-      <w:r>
-        <w:rPr>
-          <w:rFonts w:eastAsiaTheme="minorEastAsia"/>
-          <w:sz w:val="28"/>
-          <w:szCs w:val="28"/>
-        </w:rPr>
-        <w:t>Con este reanudamos el desplazamiento. Complementa al anterior.</w:t>
-      </w:r>
-    </w:p>
-    <w:p>
-      <w:pPr>
-        <w:pStyle w:val="Prrafodelista"/>
-        <w:numPr>
-          <w:ilvl w:val="1"/>
-          <w:numId w:val="4"/>
-        </w:numPr>
-        <w:rPr>
-          <w:rFonts w:eastAsiaTheme="minorEastAsia"/>
-          <w:sz w:val="28"/>
-          <w:szCs w:val="28"/>
-        </w:rPr>
-      </w:pPr>
-      <w:proofErr w:type="spellStart"/>
-      <w:r>
-        <w:rPr>
-          <w:rFonts w:eastAsiaTheme="minorEastAsia"/>
-          <w:b/>
-          <w:bCs/>
-          <w:sz w:val="28"/>
-          <w:szCs w:val="28"/>
-        </w:rPr>
-        <w:t>Ctrl</w:t>
-      </w:r>
-      <w:proofErr w:type="spellEnd"/>
-      <w:r>
-        <w:rPr>
-          <w:rFonts w:eastAsiaTheme="minorEastAsia"/>
-          <w:b/>
-          <w:bCs/>
-          <w:sz w:val="28"/>
-          <w:szCs w:val="28"/>
-        </w:rPr>
-        <w:t xml:space="preserve"> + </w:t>
-      </w:r>
-      <w:proofErr w:type="spellStart"/>
-      <w:r>
-        <w:rPr>
-          <w:rFonts w:eastAsiaTheme="minorEastAsia"/>
-          <w:b/>
-          <w:bCs/>
-          <w:sz w:val="28"/>
-          <w:szCs w:val="28"/>
-        </w:rPr>
-        <w:t>alt</w:t>
-      </w:r>
-      <w:proofErr w:type="spellEnd"/>
-      <w:r>
-        <w:rPr>
-          <w:rFonts w:eastAsiaTheme="minorEastAsia"/>
-          <w:b/>
-          <w:bCs/>
-          <w:sz w:val="28"/>
-          <w:szCs w:val="28"/>
-        </w:rPr>
-        <w:t xml:space="preserve"> + (F1-F6) -&gt; </w:t>
-      </w:r>
-      <w:r>
-        <w:rPr>
-          <w:rFonts w:eastAsiaTheme="minorEastAsia"/>
-          <w:sz w:val="28"/>
-          <w:szCs w:val="28"/>
-        </w:rPr>
-        <w:t>Nos permi</w:t>
-      </w:r>
-      <w:r>
-        <w:rPr>
-          <w:rFonts w:eastAsiaTheme="minorEastAsia"/>
-          <w:sz w:val="28"/>
-          <w:szCs w:val="28"/>
-        </w:rPr>
-        <w:t>te cambiar entre las terminales TTI.</w:t>
+        <w:jc w:val="both"/>
+        <w:rPr>
+          <w:rFonts w:eastAsiaTheme="minorEastAsia"/>
+          <w:sz w:val="28"/>
+          <w:szCs w:val="28"/>
+        </w:rPr>
+      </w:pPr>
+      <w:r>
+        <w:rPr>
+          <w:rFonts w:eastAsiaTheme="minorEastAsia"/>
+          <w:sz w:val="28"/>
+          <w:szCs w:val="28"/>
+        </w:rPr>
+        <w:t xml:space="preserve">!$ </w:t>
+      </w:r>
+      <w:r>
+        <w:rPr>
+          <w:rFonts w:eastAsiaTheme="minorEastAsia"/>
+          <w:sz w:val="28"/>
+          <w:szCs w:val="28"/>
+        </w:rPr>
+        <w:sym w:font="Wingdings" w:char="F0E0"/>
+      </w:r>
+      <w:r>
+        <w:rPr>
+          <w:rFonts w:eastAsiaTheme="minorEastAsia"/>
+          <w:sz w:val="28"/>
+          <w:szCs w:val="28"/>
+        </w:rPr>
+        <w:t xml:space="preserve"> </w:t>
+      </w:r>
+      <w:r>
+        <w:rPr>
+          <w:rFonts w:eastAsiaTheme="minorEastAsia"/>
+          <w:sz w:val="28"/>
+          <w:szCs w:val="28"/>
+        </w:rPr>
+        <w:t>Sirve para recuperar el último argumento del comando anterior.</w:t>
+      </w:r>
+      <w:r>
+        <w:rPr>
+          <w:rFonts w:eastAsiaTheme="minorEastAsia"/>
+          <w:sz w:val="28"/>
+          <w:szCs w:val="28"/>
+        </w:rPr>
+        <w:t xml:space="preserve">  </w:t>
       </w:r>
     </w:p>
     <w:p>
@@ -22808,328 +24164,6 @@
           <w:ilvl w:val="0"/>
           <w:numId w:val="4"/>
         </w:numPr>
-        <w:rPr>
-          <w:rFonts w:eastAsiaTheme="minorEastAsia"/>
-          <w:sz w:val="28"/>
-          <w:szCs w:val="28"/>
-        </w:rPr>
-      </w:pPr>
-      <w:r>
-        <w:rPr>
-          <w:rFonts w:eastAsiaTheme="minorEastAsia"/>
-          <w:b/>
-          <w:bCs/>
-          <w:sz w:val="28"/>
-          <w:szCs w:val="28"/>
-        </w:rPr>
-        <w:t xml:space="preserve">JOBS: </w:t>
-      </w:r>
-      <w:r>
-        <w:rPr>
-          <w:rFonts w:eastAsiaTheme="minorEastAsia"/>
-          <w:sz w:val="28"/>
-          <w:szCs w:val="28"/>
-        </w:rPr>
-        <w:t>Nos permite ver los procesos suspendidos o en segundo plano.</w:t>
-      </w:r>
-    </w:p>
-    <w:p>
-      <w:pPr>
-        <w:pStyle w:val="Prrafodelista"/>
-        <w:numPr>
-          <w:ilvl w:val="0"/>
-          <w:numId w:val="4"/>
-        </w:numPr>
-        <w:rPr>
-          <w:rFonts w:eastAsiaTheme="minorEastAsia"/>
-          <w:sz w:val="28"/>
-          <w:szCs w:val="28"/>
-        </w:rPr>
-      </w:pPr>
-      <w:proofErr w:type="spellStart"/>
-      <w:r>
-        <w:rPr>
-          <w:rFonts w:eastAsiaTheme="minorEastAsia"/>
-          <w:b/>
-          <w:bCs/>
-          <w:sz w:val="28"/>
-          <w:szCs w:val="28"/>
-        </w:rPr>
-        <w:t>Disown</w:t>
-      </w:r>
-      <w:proofErr w:type="spellEnd"/>
-      <w:r>
-        <w:rPr>
-          <w:rFonts w:eastAsiaTheme="minorEastAsia"/>
-          <w:b/>
-          <w:bCs/>
-          <w:sz w:val="28"/>
-          <w:szCs w:val="28"/>
-        </w:rPr>
-        <w:t>:</w:t>
-      </w:r>
-      <w:r>
-        <w:rPr>
-          <w:rFonts w:eastAsiaTheme="minorEastAsia"/>
-          <w:sz w:val="28"/>
-          <w:szCs w:val="28"/>
-        </w:rPr>
-        <w:t xml:space="preserve"> elimina toda la lista de trabajos</w:t>
-      </w:r>
-      <w:r>
-        <w:rPr>
-          <w:rFonts w:eastAsiaTheme="minorEastAsia"/>
-          <w:sz w:val="28"/>
-          <w:szCs w:val="28"/>
-        </w:rPr>
-        <w:t xml:space="preserve"> lo que nos permite separarnos de un proceso creado desde nuestra terminal</w:t>
-      </w:r>
-      <w:r>
-        <w:rPr>
-          <w:rFonts w:eastAsiaTheme="minorEastAsia"/>
-          <w:sz w:val="28"/>
-          <w:szCs w:val="28"/>
-        </w:rPr>
-        <w:t xml:space="preserve">, haciendo que sea independiente. Ej. </w:t>
-      </w:r>
-      <w:r>
-        <w:rPr>
-          <w:rFonts w:eastAsiaTheme="minorEastAsia"/>
-          <w:sz w:val="28"/>
-          <w:szCs w:val="28"/>
-        </w:rPr>
-        <w:t>Si yo desde la terminal ejecuto Firefox, una vez yo cierre la terminal, Firefox se cerrará.</w:t>
-      </w:r>
-      <w:r>
-        <w:rPr>
-          <w:rFonts w:eastAsiaTheme="minorEastAsia"/>
-          <w:sz w:val="28"/>
-          <w:szCs w:val="28"/>
-        </w:rPr>
-        <w:t xml:space="preserve"> Pero si yo lo envío a segundo plano con el comando &amp; y luego independizo el proceso con </w:t>
-      </w:r>
-      <w:proofErr w:type="spellStart"/>
-      <w:r>
-        <w:rPr>
-          <w:rFonts w:eastAsiaTheme="minorEastAsia"/>
-          <w:sz w:val="28"/>
-          <w:szCs w:val="28"/>
-        </w:rPr>
-        <w:t>Disown</w:t>
-      </w:r>
-      <w:proofErr w:type="spellEnd"/>
-      <w:r>
-        <w:rPr>
-          <w:rFonts w:eastAsiaTheme="minorEastAsia"/>
-          <w:sz w:val="28"/>
-          <w:szCs w:val="28"/>
-        </w:rPr>
-        <w:t>. Aun cerrando la terminal, Firefox no se cerrará, pues ahora es independiente.</w:t>
-      </w:r>
-    </w:p>
-    <w:p>
-      <w:pPr>
-        <w:rPr>
-          <w:rFonts w:eastAsiaTheme="minorEastAsia"/>
-          <w:sz w:val="28"/>
-          <w:szCs w:val="28"/>
-        </w:rPr>
-      </w:pPr>
-    </w:p>
-    <w:p>
-      <w:pPr>
-        <w:jc w:val="center"/>
-        <w:rPr>
-          <w:rFonts w:eastAsiaTheme="minorEastAsia"/>
-          <w:i/>
-          <w:iCs/>
-          <w:sz w:val="28"/>
-          <w:szCs w:val="28"/>
-          <w:u w:val="single"/>
-        </w:rPr>
-      </w:pPr>
-      <w:r>
-        <w:rPr>
-          <w:rFonts w:eastAsiaTheme="minorEastAsia"/>
-          <w:i/>
-          <w:iCs/>
-          <w:sz w:val="28"/>
-          <w:szCs w:val="28"/>
-          <w:u w:val="single"/>
-        </w:rPr>
-        <w:t>+ Atajos</w:t>
-      </w:r>
-    </w:p>
-    <w:p>
-      <w:pPr>
-        <w:jc w:val="center"/>
-        <w:rPr>
-          <w:rFonts w:eastAsiaTheme="minorEastAsia"/>
-          <w:i/>
-          <w:iCs/>
-          <w:sz w:val="28"/>
-          <w:szCs w:val="28"/>
-          <w:u w:val="single"/>
-        </w:rPr>
-      </w:pPr>
-    </w:p>
-    <w:p>
-      <w:pPr>
-        <w:pStyle w:val="Prrafodelista"/>
-        <w:numPr>
-          <w:ilvl w:val="0"/>
-          <w:numId w:val="4"/>
-        </w:numPr>
-        <w:rPr>
-          <w:rFonts w:eastAsiaTheme="minorEastAsia"/>
-          <w:sz w:val="28"/>
-          <w:szCs w:val="28"/>
-        </w:rPr>
-      </w:pPr>
-      <w:r>
-        <w:rPr>
-          <w:rFonts w:eastAsiaTheme="minorEastAsia"/>
-          <w:b/>
-          <w:bCs/>
-          <w:sz w:val="28"/>
-          <w:szCs w:val="28"/>
-        </w:rPr>
-        <w:t xml:space="preserve">Flechas Arriba y abajo: </w:t>
-      </w:r>
-      <w:r>
-        <w:rPr>
-          <w:rFonts w:eastAsiaTheme="minorEastAsia"/>
-          <w:sz w:val="28"/>
-          <w:szCs w:val="28"/>
-        </w:rPr>
-        <w:t xml:space="preserve"> Nos permite movernos entre los comandos según el orden en que los hemos ido usando.</w:t>
-      </w:r>
-    </w:p>
-    <w:p>
-      <w:pPr>
-        <w:pStyle w:val="Prrafodelista"/>
-        <w:numPr>
-          <w:ilvl w:val="0"/>
-          <w:numId w:val="4"/>
-        </w:numPr>
-        <w:rPr>
-          <w:rFonts w:eastAsiaTheme="minorEastAsia"/>
-          <w:sz w:val="28"/>
-          <w:szCs w:val="28"/>
-        </w:rPr>
-      </w:pPr>
-      <w:proofErr w:type="spellStart"/>
-      <w:r>
-        <w:rPr>
-          <w:rFonts w:eastAsiaTheme="minorEastAsia"/>
-          <w:b/>
-          <w:bCs/>
-          <w:sz w:val="28"/>
-          <w:szCs w:val="28"/>
-        </w:rPr>
-        <w:t>History</w:t>
-      </w:r>
-      <w:proofErr w:type="spellEnd"/>
-      <w:r>
-        <w:rPr>
-          <w:rFonts w:eastAsiaTheme="minorEastAsia"/>
-          <w:b/>
-          <w:bCs/>
-          <w:sz w:val="28"/>
-          <w:szCs w:val="28"/>
-        </w:rPr>
-        <w:t>:</w:t>
-      </w:r>
-      <w:r>
-        <w:rPr>
-          <w:rFonts w:eastAsiaTheme="minorEastAsia"/>
-          <w:sz w:val="28"/>
-          <w:szCs w:val="28"/>
-        </w:rPr>
-        <w:t xml:space="preserve"> Almacena un historial de los comandos </w:t>
-      </w:r>
-      <w:r>
-        <w:rPr>
-          <w:rFonts w:eastAsiaTheme="minorEastAsia"/>
-          <w:sz w:val="28"/>
-          <w:szCs w:val="28"/>
-        </w:rPr>
-        <w:t>ejecutados.</w:t>
-      </w:r>
-      <w:r>
-        <w:rPr>
-          <w:rFonts w:eastAsiaTheme="minorEastAsia"/>
-          <w:sz w:val="28"/>
-          <w:szCs w:val="28"/>
-        </w:rPr>
-        <w:t xml:space="preserve"> Estos comandos se guardan en el fichero .</w:t>
-      </w:r>
-      <w:proofErr w:type="spellStart"/>
-      <w:r>
-        <w:rPr>
-          <w:rFonts w:eastAsiaTheme="minorEastAsia"/>
-          <w:sz w:val="28"/>
-          <w:szCs w:val="28"/>
-        </w:rPr>
-        <w:t>bash_history</w:t>
-      </w:r>
-      <w:proofErr w:type="spellEnd"/>
-      <w:r>
-        <w:rPr>
-          <w:rFonts w:eastAsiaTheme="minorEastAsia"/>
-          <w:sz w:val="28"/>
-          <w:szCs w:val="28"/>
-        </w:rPr>
-        <w:t>. Este fichero lo tiene cada usuario</w:t>
-      </w:r>
-      <w:r>
-        <w:rPr>
-          <w:rFonts w:eastAsiaTheme="minorEastAsia"/>
-          <w:sz w:val="28"/>
-          <w:szCs w:val="28"/>
-        </w:rPr>
-        <w:t>.</w:t>
-      </w:r>
-    </w:p>
-    <w:p>
-      <w:pPr>
-        <w:pStyle w:val="Prrafodelista"/>
-        <w:numPr>
-          <w:ilvl w:val="0"/>
-          <w:numId w:val="4"/>
-        </w:numPr>
-        <w:rPr>
-          <w:rFonts w:eastAsiaTheme="minorEastAsia"/>
-          <w:sz w:val="28"/>
-          <w:szCs w:val="28"/>
-        </w:rPr>
-      </w:pPr>
-      <w:r>
-        <w:rPr>
-          <w:rFonts w:eastAsiaTheme="minorEastAsia"/>
-          <w:b/>
-          <w:bCs/>
-          <w:sz w:val="28"/>
-          <w:szCs w:val="28"/>
-        </w:rPr>
-        <w:t>Tabulación:</w:t>
-      </w:r>
-      <w:r>
-        <w:rPr>
-          <w:rFonts w:eastAsiaTheme="minorEastAsia"/>
-          <w:sz w:val="28"/>
-          <w:szCs w:val="28"/>
-        </w:rPr>
-        <w:t xml:space="preserve"> Completa el comando que estamos escribiendo.</w:t>
-      </w:r>
-    </w:p>
-    <w:p>
-      <w:pPr>
-        <w:pStyle w:val="Prrafodelista"/>
-        <w:numPr>
-          <w:ilvl w:val="0"/>
-          <w:numId w:val="4"/>
-        </w:numPr>
         <w:jc w:val="both"/>
         <w:rPr>
           <w:rFonts w:eastAsiaTheme="minorEastAsia"/>
@@ -23143,7 +24177,7 @@
           <w:sz w:val="28"/>
           <w:szCs w:val="28"/>
         </w:rPr>
-        <w:t xml:space="preserve">!$ </w:t>
+        <w:t xml:space="preserve">!! </w:t>
       </w:r>
       <w:r>
         <w:rPr>
@@ -23159,23 +24193,7 @@
           <w:sz w:val="28"/>
           <w:szCs w:val="28"/>
         </w:rPr>
-        <w:t xml:space="preserve"> </w:t>
-      </w:r>
-      <w:r>
-        <w:rPr>
-          <w:rFonts w:eastAsiaTheme="minorEastAsia"/>
-          <w:sz w:val="28"/>
-          <w:szCs w:val="28"/>
-        </w:rPr>
-        <w:t>Sirve para recuperar el último argumento del comando anterior.</w:t>
-      </w:r>
-      <w:r>
-        <w:rPr>
-          <w:rFonts w:eastAsiaTheme="minorEastAsia"/>
-          <w:sz w:val="28"/>
-          <w:szCs w:val="28"/>
-        </w:rPr>
-        <w:t xml:space="preserve">  </w:t>
+        <w:t xml:space="preserve"> Sirve para recuperar exactamente el último comando ejecutado.</w:t>
       </w:r>
     </w:p>
     <w:p>
@@ -23570,6 +24588,7 @@
           <w:szCs w:val="28"/>
           <w:lang w:eastAsia="es-ES"/>
         </w:rPr>
+        <w:lastRenderedPageBreak/>
         <w:drawing>
           <wp:inline distT="0" distB="0" distL="0" distR="0" wp14:anchorId="426E4034" wp14:editId="65C3B31E">
             <wp:extent cx="1051560" cy="2014395"/>
@@ -23782,7 +24801,6 @@
           <w:szCs w:val="28"/>
           <w:lang w:eastAsia="es-ES"/>
         </w:rPr>
-        <w:lastRenderedPageBreak/>
         <w:drawing>
           <wp:inline distT="0" distB="0" distL="0" distR="0" wp14:anchorId="2D9A75FD" wp14:editId="6CADABE6">
             <wp:extent cx="2529840" cy="901130"/>
@@ -24048,6 +25066,7 @@
           <w:sz w:val="28"/>
           <w:szCs w:val="28"/>
         </w:rPr>
+        <w:lastRenderedPageBreak/>
         <w:t>Asignación simbólica:</w:t>
       </w:r>
       <w:r>
@@ -24634,16 +25653,7 @@
           <w:sz w:val="28"/>
           <w:szCs w:val="28"/>
         </w:rPr>
-        <w:t xml:space="preserve">simular tener los permisos del propietario o del </w:t>
-      </w:r>
-      <w:r>
-        <w:rPr>
-          <w:rFonts w:eastAsiaTheme="minorEastAsia"/>
-          <w:sz w:val="28"/>
-          <w:szCs w:val="28"/>
-        </w:rPr>
-        <w:lastRenderedPageBreak/>
-        <w:t>grupo para acceder a un fichero.</w:t>
+        <w:t>simular tener los permisos del propietario o del grupo para acceder a un fichero.</w:t>
       </w:r>
       <w:r>
         <w:rPr>
@@ -24917,6 +25927,7 @@
               <w:sz w:val="28"/>
               <w:szCs w:val="28"/>
             </w:rPr>
+            <w:lastRenderedPageBreak/>
             <m:t>chmod 4754 RutaArchivo</m:t>
           </m:r>
         </m:oMath>
@@ -25202,7 +26213,6 @@
           <w:sz w:val="28"/>
           <w:szCs w:val="28"/>
         </w:rPr>
-        <w:lastRenderedPageBreak/>
         <w:t xml:space="preserve">Su representación simbólica también es </w:t>
       </w:r>
       <w:r>
@@ -25628,7 +26638,16 @@
           <w:sz w:val="28"/>
           <w:szCs w:val="28"/>
         </w:rPr>
-        <w:t xml:space="preserve"> de una persona lo pueda editar a la vez</w:t>
+        <w:t xml:space="preserve"> de una persona lo pueda editar </w:t>
+      </w:r>
+      <w:r>
+        <w:rPr>
+          <w:rFonts w:eastAsiaTheme="minorEastAsia"/>
+          <w:sz w:val="28"/>
+          <w:szCs w:val="28"/>
+        </w:rPr>
+        <w:lastRenderedPageBreak/>
+        <w:t>a la vez</w:t>
       </w:r>
       <w:r>
         <w:rPr>
@@ -26145,6 +27164,7 @@
           <w:sz w:val="28"/>
           <w:szCs w:val="28"/>
         </w:rPr>
+        <w:lastRenderedPageBreak/>
         <w:t xml:space="preserve">Los </w:t>
       </w:r>
       <w:proofErr w:type="spellStart"/>
@@ -26421,7 +27441,6 @@
           <w:sz w:val="28"/>
           <w:szCs w:val="28"/>
         </w:rPr>
-        <w:lastRenderedPageBreak/>
         <w:t>La regla No necesariamente tiene que tener todos los valores, los que quitemos no se aplican. EJ.</w:t>
       </w:r>
     </w:p>
@@ -26968,7 +27987,6 @@
           <w:sz w:val="28"/>
           <w:szCs w:val="28"/>
         </w:rPr>
-        <w:lastRenderedPageBreak/>
         <w:t xml:space="preserve">Pues los permisos </w:t>
       </w:r>
       <w:proofErr w:type="spellStart"/>
@@ -27367,6 +28385,7 @@
           <w:sz w:val="28"/>
           <w:szCs w:val="28"/>
         </w:rPr>
+        <w:lastRenderedPageBreak/>
         <w:t xml:space="preserve">CHOWN: </w:t>
       </w:r>
       <w:r>
@@ -27643,16 +28662,7 @@
           <w:sz w:val="28"/>
           <w:szCs w:val="28"/>
         </w:rPr>
-        <w:t xml:space="preserve">Son propiedades que tu previamente puedes configurar en ciertos binarios para poder ejecutar determinadas tareas. En ciberseguridad nos pueden </w:t>
-      </w:r>
-      <w:r>
-        <w:rPr>
-          <w:rFonts w:eastAsiaTheme="minorEastAsia"/>
-          <w:sz w:val="28"/>
-          <w:szCs w:val="28"/>
-        </w:rPr>
-        <w:lastRenderedPageBreak/>
-        <w:t xml:space="preserve">servir para escalar privilegios. Para ver los archivos que tienen </w:t>
+        <w:t xml:space="preserve">Son propiedades que tu previamente puedes configurar en ciertos binarios para poder ejecutar determinadas tareas. En ciberseguridad nos pueden servir para escalar privilegios. Para ver los archivos que tienen </w:t>
       </w:r>
       <w:proofErr w:type="spellStart"/>
       <w:r>
@@ -27986,6 +28996,7 @@
           <w:sz w:val="28"/>
           <w:szCs w:val="28"/>
         </w:rPr>
+        <w:lastRenderedPageBreak/>
         <w:t>El intervalo de tiempo se especifica mediante 5 campos que representan, de izquierda a derecha:</w:t>
       </w:r>
     </w:p>
@@ -28250,7 +29261,6 @@
           <w:sz w:val="28"/>
           <w:szCs w:val="28"/>
         </w:rPr>
-        <w:lastRenderedPageBreak/>
         <w:t xml:space="preserve">Enlace donde tenemos una calculadora cron. </w:t>
       </w:r>
     </w:p>
@@ -28508,6 +29518,7 @@
           <w:sz w:val="28"/>
           <w:szCs w:val="28"/>
         </w:rPr>
+        <w:lastRenderedPageBreak/>
         <w:t>Es decir, que si creamos un script donde pongamos por ejemplo echo $1, $1 lo tomará del primer argumento que le pasemos cuando ejecutemos el script.</w:t>
       </w:r>
     </w:p>
@@ -28577,8 +29588,6 @@
           <w:u w:val="single"/>
         </w:rPr>
       </w:pPr>
-      <w:bookmarkStart w:id="0" w:name="_GoBack"/>
-      <w:bookmarkEnd w:id="0"/>
       <w:r>
         <w:rPr>
           <w:rFonts w:eastAsiaTheme="minorEastAsia"/>
@@ -30259,7 +31268,7 @@
 </file>
 
 <file path=customXml/itemProps1.xml><?xml version="1.0" encoding="utf-8"?>
-<ds:datastoreItem xmlns:ds="http://schemas.openxmlformats.org/officeDocument/2006/customXml" ds:itemID="{5A5FFE15-5E72-411E-A2C4-BF7A8CD24315}">
+<ds:datastoreItem xmlns:ds="http://schemas.openxmlformats.org/officeDocument/2006/customXml" ds:itemID="{96ABA262-36EF-4EDC-B2B0-3CCD19742DE0}">
   <ds:schemaRefs>
     <ds:schemaRef ds:uri="http://schemas.openxmlformats.org/officeDocument/2006/bibliography"/>
   </ds:schemaRefs>

</xml_diff>